<commit_message>
Misc Changes to the User Guide
</commit_message>
<xml_diff>
--- a/SAHM_UsersGuide.docx
+++ b/SAHM_UsersGuide.docx
@@ -2852,6 +2852,7 @@
         <w:outlineLvl w:val="9"/>
       </w:pPr>
       <w:r>
+        <w:lastRenderedPageBreak/>
         <w:fldChar w:fldCharType="end"/>
       </w:r>
       <w:r>
@@ -2996,6 +2997,7 @@
       </w:pPr>
       <w:proofErr w:type="gramStart"/>
       <w:r>
+        <w:lastRenderedPageBreak/>
         <w:t>User Documentation for the So</w:t>
       </w:r>
       <w:r>
@@ -3751,6 +3753,7 @@
           <w:sz w:val="32"/>
           <w:szCs w:val="32"/>
         </w:rPr>
+        <w:lastRenderedPageBreak/>
         <w:t xml:space="preserve">Installing SAHM and VisTrails </w:t>
       </w:r>
     </w:p>
@@ -3912,7 +3915,11 @@
         <w:t xml:space="preserve">Install this application on your system using the provided installers.  You will need administrative rights to complete this installation. </w:t>
       </w:r>
       <w:r>
-        <w:t>Unlike some installations which will prompt a user to login as an administrator during the installation, a user should be logged in with admin privileges before attempting the installation, or else it will fail.</w:t>
+        <w:t xml:space="preserve">Unlike some installations which will prompt a user to login as an administrator during the installation, a user should be logged in with admin privileges before attempting </w:t>
+      </w:r>
+      <w:r>
+        <w:lastRenderedPageBreak/>
+        <w:t>the installation, or else it will fail.</w:t>
       </w:r>
       <w:r>
         <w:t xml:space="preserve"> Complete instructions and documentation are available from their site. </w:t>
@@ -4106,6 +4113,7 @@
         <w:rPr>
           <w:noProof/>
         </w:rPr>
+        <w:lastRenderedPageBreak/>
         <w:drawing>
           <wp:inline distT="0" distB="0" distL="0" distR="0">
             <wp:extent cx="6136730" cy="4219575"/>
@@ -4287,6 +4295,7 @@
         <w:ind w:firstLine="0"/>
       </w:pPr>
       <w:r>
+        <w:lastRenderedPageBreak/>
         <w:t>Next add a new system variable call</w:t>
       </w:r>
       <w:r>
@@ -4539,6 +4548,7 @@
         <w:rPr>
           <w:b/>
         </w:rPr>
+        <w:lastRenderedPageBreak/>
         <w:t>3</w:t>
       </w:r>
       <w:r>
@@ -4841,6 +4851,7 @@
         <w:pStyle w:val="BodyText"/>
       </w:pPr>
       <w:r>
+        <w:lastRenderedPageBreak/>
         <w:t xml:space="preserve">The final thing </w:t>
       </w:r>
       <w:r>
@@ -4990,6 +5001,7 @@
         <w:rPr>
           <w:b/>
         </w:rPr>
+        <w:lastRenderedPageBreak/>
         <w:t>4</w:t>
       </w:r>
       <w:r>
@@ -5291,7 +5303,11 @@
         <w:t xml:space="preserve">.  To do this open the VisTrails application </w:t>
       </w:r>
       <w:r>
-        <w:t>and select Edit -&gt; Preferences -&gt; Module Packages</w:t>
+        <w:t xml:space="preserve">and select Edit -&gt; Preferences -&gt; </w:t>
+      </w:r>
+      <w:r>
+        <w:lastRenderedPageBreak/>
+        <w:t>Module Packages</w:t>
       </w:r>
       <w:r>
         <w:t xml:space="preserve"> </w:t>
@@ -5434,6 +5450,7 @@
         <w:pStyle w:val="BodyText"/>
       </w:pPr>
       <w:r>
+        <w:lastRenderedPageBreak/>
         <w:t>By double clicking in the 'Value' area you can change the path to point to the location where various components were installed.  In our case we used:</w:t>
       </w:r>
     </w:p>
@@ -5754,6 +5771,7 @@
           <w:sz w:val="32"/>
           <w:szCs w:val="32"/>
         </w:rPr>
+        <w:lastRenderedPageBreak/>
         <w:t>Using SAHM and VisTrails</w:t>
       </w:r>
     </w:p>
@@ -5930,7 +5948,11 @@
       </w:r>
       <w:proofErr w:type="gramEnd"/>
       <w:r>
-        <w:t xml:space="preserve"> ‘session folder’.  When you first start up SAHM in VisTrails a new uniquely named folder is created in the directory specified in the </w:t>
+        <w:t xml:space="preserve"> ‘session folder’.  When you first start up SAHM in VisTrails a new </w:t>
+      </w:r>
+      <w:r>
+        <w:lastRenderedPageBreak/>
+        <w:t xml:space="preserve">uniquely named folder is created in the directory specified in the </w:t>
       </w:r>
       <w:r>
         <w:t>SAHM configuration.  If you would like to continue using a folder from a previous session of change where outputs are being saved to you can select Packages -&gt; SAHM -&gt; Change Session Folder</w:t>
@@ -6059,6 +6081,7 @@
           <w:sz w:val="32"/>
           <w:szCs w:val="32"/>
         </w:rPr>
+        <w:lastRenderedPageBreak/>
         <w:t>Data Inputs</w:t>
       </w:r>
     </w:p>
@@ -6281,7 +6304,11 @@
       </w:r>
       <w:proofErr w:type="spellEnd"/>
       <w:r>
-        <w:t>” should be populated with either a ‘0’ (indicating absence at the point) or a ‘1’ (indicating presence at the point).</w:t>
+        <w:t xml:space="preserve">” should be </w:t>
+      </w:r>
+      <w:r>
+        <w:lastRenderedPageBreak/>
+        <w:t>populated with either a ‘0’ (indicating absence at the point) or a ‘1’ (indicating presence at the point).</w:t>
       </w:r>
       <w:r>
         <w:t xml:space="preserve">  Absence points are optional for Maxent.</w:t>
@@ -6441,6 +6468,7 @@
         <w:pStyle w:val="BodyText"/>
       </w:pPr>
       <w:r>
+        <w:lastRenderedPageBreak/>
         <w:t xml:space="preserve">The second fundamental input in an analysis is the template layer.  It is used to define the extent and resolution that will be used in all subsequent analyses.  </w:t>
       </w:r>
       <w:r>
@@ -6623,7 +6651,11 @@
       </w:r>
       <w:r>
         <w:tab/>
-        <w:t>Aggregation Method: The aggregation method to be used in the event that the raster layer must be up-scaled to match the template layer (e.g., generalizing a 10 m input layer to a 100 m output layer). Care should be taken to ensure that the aggregation method that best preserves the integrity of the data is used.</w:t>
+        <w:t xml:space="preserve">Aggregation Method: The aggregation method to be used in the event that the raster layer must be up-scaled to match the template layer (e.g., generalizing a 10 m input layer to a 100 m output </w:t>
+      </w:r>
+      <w:r>
+        <w:lastRenderedPageBreak/>
+        <w:t>layer). Care should be taken to ensure that the aggregation method that best preserves the integrity of the data is used.</w:t>
       </w:r>
     </w:p>
     <w:p>
@@ -6823,6 +6855,7 @@
         <w:pStyle w:val="BodyText"/>
       </w:pPr>
       <w:r>
+        <w:lastRenderedPageBreak/>
         <w:t xml:space="preserve">Column 1: The full file path to the input raster layer including the </w:t>
       </w:r>
       <w:proofErr w:type="gramStart"/>
@@ -6929,6 +6962,7 @@
         <w:rPr>
           <w:noProof/>
         </w:rPr>
+        <w:lastRenderedPageBreak/>
         <w:drawing>
           <wp:inline distT="0" distB="0" distL="0" distR="0">
             <wp:extent cx="5476875" cy="3000375"/>
@@ -7097,7 +7131,11 @@
         <w:t>A</w:t>
       </w:r>
       <w:r>
-        <w:t xml:space="preserve">ggregation will default to ‘majority’.  If it is not categorical </w:t>
+        <w:t xml:space="preserve">ggregation will default to ‘majority’.  If it is not </w:t>
+      </w:r>
+      <w:r>
+        <w:lastRenderedPageBreak/>
+        <w:t xml:space="preserve">categorical </w:t>
       </w:r>
       <w:proofErr w:type="spellStart"/>
       <w:r>
@@ -7285,6 +7323,7 @@
           <w:sz w:val="32"/>
           <w:szCs w:val="32"/>
         </w:rPr>
+        <w:lastRenderedPageBreak/>
         <w:t>Data Preparation</w:t>
       </w:r>
     </w:p>
@@ -7454,7 +7493,11 @@
       </w:r>
       <w:proofErr w:type="spellEnd"/>
       <w:r>
-        <w:t xml:space="preserve"> is the column that contains the data you would like to query on.  It will be selected similarly to how columns are selected for X, Y, and response.  </w:t>
+        <w:t xml:space="preserve"> is the column that contains the data you would like to query on.  It will be selected </w:t>
+      </w:r>
+      <w:r>
+        <w:lastRenderedPageBreak/>
+        <w:t xml:space="preserve">similarly to how columns are selected for X, Y, and response.  </w:t>
       </w:r>
       <w:r>
         <w:t>For the Query column you can either enter a single value or enter an equality statement with x used as a placeholder to represent the values in the query column.</w:t>
@@ -7628,7 +7671,11 @@
         <w:pStyle w:val="BodyText"/>
       </w:pPr>
       <w:r>
-        <w:t xml:space="preserve">In many instances data collected in the field can be redundant, both spatially and temporally.  When running species distribution models (SDMs) such as those contained in SAHM, spatial issues need to be addressed in order to avoid introduction of pseudo-replication.   For instance, considering multiple field data observations which are all spatially located in the same modeled pixel will generate replicate values or redundant information.  When running a model, this redundancy causes pseudo-replication and can negatively influence model development.  The </w:t>
+        <w:t xml:space="preserve">In many instances data collected in the field can be redundant, both spatially and temporally.  When running species distribution models (SDMs) such as those contained in SAHM, spatial issues need to be addressed in order to avoid introduction of pseudo-replication.   For instance, considering multiple field data observations which are all spatially located in the same modeled pixel will generate </w:t>
+      </w:r>
+      <w:r>
+        <w:lastRenderedPageBreak/>
+        <w:t xml:space="preserve">replicate values or redundant information.  When running a model, this redundancy causes pseudo-replication and can negatively influence model development.  The </w:t>
       </w:r>
       <w:proofErr w:type="spellStart"/>
       <w:r>
@@ -7805,6 +7852,7 @@
         <w:pStyle w:val="BodyText"/>
       </w:pPr>
       <w:r>
+        <w:lastRenderedPageBreak/>
         <w:t xml:space="preserve">The Projection, Aggregation, </w:t>
       </w:r>
       <w:proofErr w:type="spellStart"/>
@@ -7892,6 +7940,7 @@
         <w:pStyle w:val="BodyText"/>
       </w:pPr>
       <w:r>
+        <w:lastRenderedPageBreak/>
         <w:t>2.</w:t>
       </w:r>
       <w:r>
@@ -8196,7 +8245,11 @@
         <w:t xml:space="preserve"> </w:t>
       </w:r>
       <w:r>
-        <w:t xml:space="preserve">These new pixels will be aligned with the origin of the template such that a specified number of whole pixels fall within each template pixel.  </w:t>
+        <w:t xml:space="preserve">These new pixels will be aligned </w:t>
+      </w:r>
+      <w:r>
+        <w:lastRenderedPageBreak/>
+        <w:t xml:space="preserve">with the origin of the template such that a specified number of whole pixels fall within each template pixel.  </w:t>
       </w:r>
       <w:r>
         <w:t>The s</w:t>
@@ -8378,6 +8431,7 @@
         <w:pStyle w:val="BodyText"/>
       </w:pPr>
       <w:r>
+        <w:lastRenderedPageBreak/>
         <w:t>Three parameter</w:t>
       </w:r>
       <w:r>
@@ -8593,6 +8647,7 @@
         <w:rPr>
           <w:noProof/>
         </w:rPr>
+        <w:lastRenderedPageBreak/>
         <w:drawing>
           <wp:inline distT="0" distB="0" distL="0" distR="0">
             <wp:extent cx="6134100" cy="6162675"/>
@@ -8685,6 +8740,7 @@
         <w:pStyle w:val="BodyText"/>
       </w:pPr>
       <w:r>
+        <w:lastRenderedPageBreak/>
         <w:t xml:space="preserve">The projection layers module provides the option to prepare a separate set of predictor layers so that the results of a model developed from one set of environmental predictors can be projected onto a new modeled space. This second set of environmental predictors (corresponding to the "projection target") most often contains the same environmental predictors but represents data captured at a different temporal or spatial location. For example, a user could generate a model predicting habitat suitability using recorded presence points and certain environmental predictors such as elevation, </w:t>
       </w:r>
       <w:proofErr w:type="spellStart"/>
@@ -8772,6 +8828,7 @@
         <w:pStyle w:val="BodyText"/>
       </w:pPr>
       <w:r>
+        <w:lastRenderedPageBreak/>
         <w:t>1.</w:t>
       </w:r>
       <w:r>
@@ -8872,7 +8929,11 @@
       </w:r>
       <w:r>
         <w:tab/>
-        <w:t xml:space="preserve">Template: This parameter allows a user to specify the new template layer to be used in the projected model run. The template layer is a raster data layer with a defined coordinate system, a known cell size, and an extent that defines the (new) study area. This raster layer serves as the template for all the other inputs in the analysis. All additional raster layers used in the analysis will be </w:t>
+        <w:t xml:space="preserve">Template: This parameter allows a user to specify the new template layer to be used in the projected model run. The template layer is a raster data layer with a defined coordinate system, a known cell size, and an extent that defines the (new) study area. This raster layer serves as the template </w:t>
+      </w:r>
+      <w:r>
+        <w:lastRenderedPageBreak/>
+        <w:t xml:space="preserve">for all the other inputs in the analysis. All additional raster layers used in the analysis will be </w:t>
       </w:r>
       <w:proofErr w:type="spellStart"/>
       <w:r>
@@ -9047,6 +9108,7 @@
           <w:sz w:val="32"/>
           <w:szCs w:val="32"/>
         </w:rPr>
+        <w:lastRenderedPageBreak/>
         <w:drawing>
           <wp:inline distT="0" distB="0" distL="0" distR="0">
             <wp:extent cx="5276850" cy="2505075"/>
@@ -9208,6 +9270,7 @@
         <w:pStyle w:val="BodyText"/>
       </w:pPr>
       <w:r>
+        <w:lastRenderedPageBreak/>
         <w:t>1.</w:t>
       </w:r>
       <w:r>
@@ -9283,6 +9346,7 @@
         <w:pStyle w:val="BodyText"/>
       </w:pPr>
       <w:r>
+        <w:lastRenderedPageBreak/>
         <w:t>4.</w:t>
       </w:r>
       <w:r>
@@ -9424,6 +9488,7 @@
         <w:pStyle w:val="BodyText"/>
       </w:pPr>
       <w:r>
+        <w:lastRenderedPageBreak/>
         <w:t xml:space="preserve">The </w:t>
       </w:r>
       <w:proofErr w:type="spellStart"/>
@@ -9487,7 +9552,11 @@
         <w:pStyle w:val="BodyText"/>
       </w:pPr>
       <w:r>
-        <w:t>This is the input data set consisting of locational data for each sample point, the values of each predictor variable at those points, and if established, a field denoting the weight that will be assigned to each point in modeling. This input is usually provided by the upstream steps that precede the Test Training Split module. Any value entered here (e.g., specifying another existing MDS on the file system) will override the input specified by a model connection in the visual display.</w:t>
+        <w:t xml:space="preserve">This is the input data set consisting of locational data for each sample point, the values of each predictor variable at those points, and if established, a field denoting the weight that will be assigned to each point in modeling. This input is usually provided by the upstream steps that precede the Test </w:t>
+      </w:r>
+      <w:r>
+        <w:lastRenderedPageBreak/>
+        <w:t>Training Split module. Any value entered here (e.g., specifying another existing MDS on the file system) will override the input specified by a model connection in the visual display.</w:t>
       </w:r>
     </w:p>
     <w:p>
@@ -9624,6 +9693,7 @@
         <w:pStyle w:val="BodyText"/>
       </w:pPr>
       <w:r>
+        <w:lastRenderedPageBreak/>
         <w:t>The display shows the 10 most correlated variables of those selected. These variables are displayed on the diagonal and their respective graphical display and correlation with other variables can be found by locating the row/column intersection between each (above and below the diagonal). The column heading over each variable displays the number of other variables with which the environmental predictor is correlated. The user defined “Threshold” option allows a user to specify the degree of correlation required between two variables for them to be counted in this tally.</w:t>
       </w:r>
     </w:p>
@@ -9690,7 +9760,11 @@
       </w:r>
       <w:proofErr w:type="spellEnd"/>
       <w:r>
-        <w:t xml:space="preserve"> such as exploration you might want to make a selection in a previous run and then change this to false so that the selection will be apply to subsequent runs without interrupting execution.</w:t>
+        <w:t xml:space="preserve"> such as exploration you might want to make a selection in a previous run and </w:t>
+      </w:r>
+      <w:r>
+        <w:lastRenderedPageBreak/>
+        <w:t>then change this to false so that the selection will be apply to subsequent runs without interrupting execution.</w:t>
       </w:r>
     </w:p>
     <w:p>
@@ -9790,6 +9864,7 @@
           <w:sz w:val="32"/>
           <w:szCs w:val="32"/>
         </w:rPr>
+        <w:lastRenderedPageBreak/>
         <w:t>Modeling</w:t>
       </w:r>
     </w:p>
@@ -10051,6 +10126,7 @@
         <w:rPr>
           <w:noProof/>
         </w:rPr>
+        <w:lastRenderedPageBreak/>
         <w:drawing>
           <wp:inline distT="0" distB="0" distL="0" distR="0">
             <wp:extent cx="6153150" cy="6429375"/>
@@ -10156,6 +10232,7 @@
           <w:sz w:val="32"/>
           <w:szCs w:val="32"/>
         </w:rPr>
+        <w:lastRenderedPageBreak/>
         <w:t>Viewing Output</w:t>
       </w:r>
     </w:p>
@@ -12755,6 +12832,7 @@
       </w:pPr>
       <w:proofErr w:type="gramStart"/>
       <w:r>
+        <w:lastRenderedPageBreak/>
         <w:t xml:space="preserve">Reference, 2000, National water quality inventory—1998 </w:t>
       </w:r>
       <w:r>
@@ -13127,7 +13205,7 @@
         <w:rStyle w:val="PageNumber"/>
         <w:noProof/>
       </w:rPr>
-      <w:t>2</w:t>
+      <w:t>45</w:t>
     </w:r>
     <w:r>
       <w:rPr>
@@ -21072,7 +21150,7 @@
 </file>
 
 <file path=customXml/itemProps1.xml><?xml version="1.0" encoding="utf-8"?>
-<ds:datastoreItem xmlns:ds="http://schemas.openxmlformats.org/officeDocument/2006/customXml" ds:itemID="{BD6118AA-3E38-4F05-81AD-3FED27AD1C5F}">
+<ds:datastoreItem xmlns:ds="http://schemas.openxmlformats.org/officeDocument/2006/customXml" ds:itemID="{AD0C37AE-6495-42B7-A334-6110B49D9BA7}">
   <ds:schemaRefs>
     <ds:schemaRef ds:uri="http://schemas.openxmlformats.org/officeDocument/2006/bibliography"/>
   </ds:schemaRefs>

</xml_diff>

<commit_message>
Jeff's updates to user guide
</commit_message>
<xml_diff>
--- a/SAHM_UsersGuide.docx
+++ b/SAHM_UsersGuide.docx
@@ -98,15 +98,7 @@
         <w:t>Colin Talbert</w:t>
       </w:r>
       <w:r>
-        <w:t xml:space="preserve">, Drew </w:t>
-      </w:r>
-      <w:proofErr w:type="spellStart"/>
-      <w:r>
-        <w:t>Ignizio</w:t>
-      </w:r>
-      <w:proofErr w:type="spellEnd"/>
-      <w:r>
-        <w:t>, Nick Young</w:t>
+        <w:t>, Drew Ignizio, Nick Young</w:t>
       </w:r>
     </w:p>
     <w:p>
@@ -3016,712 +3008,139 @@
         <w:t xml:space="preserve">By </w:t>
       </w:r>
       <w:r>
-        <w:t xml:space="preserve">Colin Talbert, Drew </w:t>
+        <w:t>Colin Talbert, Drew Ignizio, Nick Young</w:t>
+      </w:r>
+    </w:p>
+    <w:p>
+      <w:pPr>
+        <w:pStyle w:val="Heading1"/>
+      </w:pPr>
+      <w:r>
+        <w:t>Introduction</w:t>
+      </w:r>
+      <w:r>
+        <w:t xml:space="preserve"> </w:t>
+      </w:r>
+    </w:p>
+    <w:p>
+      <w:pPr>
+        <w:pStyle w:val="BodyText"/>
+      </w:pPr>
+      <w:r>
+        <w:t xml:space="preserve">The Software for Assisted Habitat Modeling (SAHM) has been created to both expedite habitat modeling and help maintain a record of the various input data, pre- and post- processing steps and modeling options incorporated in the construction of a species distribution model.  </w:t>
+      </w:r>
+      <w:r>
+        <w:t xml:space="preserve">The four main advantages to using the combined </w:t>
       </w:r>
       <w:proofErr w:type="spellStart"/>
       <w:r>
-        <w:t>Ignizio</w:t>
+        <w:t>VisTrail</w:t>
+      </w:r>
+      <w:proofErr w:type="gramStart"/>
+      <w:r>
+        <w:t>:SAHM</w:t>
       </w:r>
       <w:proofErr w:type="spellEnd"/>
-      <w:r>
-        <w:t>, Nick Young</w:t>
-      </w:r>
-    </w:p>
-    <w:p>
-      <w:pPr>
-        <w:pStyle w:val="Heading1"/>
-      </w:pPr>
-      <w:r>
-        <w:t>Introduction</w:t>
-      </w:r>
-      <w:r>
-        <w:t xml:space="preserve"> to be inserted here</w:t>
-      </w:r>
-    </w:p>
-    <w:p>
-      <w:pPr>
-        <w:pStyle w:val="BodyText"/>
+      <w:proofErr w:type="gramEnd"/>
+      <w:r>
+        <w:t xml:space="preserve"> package for species distribution modeling are:</w:t>
+      </w:r>
+    </w:p>
+    <w:p>
+      <w:pPr>
+        <w:pStyle w:val="BodyText"/>
+        <w:numPr>
+          <w:ilvl w:val="0"/>
+          <w:numId w:val="34"/>
+        </w:numPr>
+      </w:pPr>
+      <w:r>
+        <w:t>formalization and tractable recording of the entire modeling process</w:t>
+      </w:r>
+    </w:p>
+    <w:p>
+      <w:pPr>
+        <w:pStyle w:val="BodyText"/>
+        <w:numPr>
+          <w:ilvl w:val="0"/>
+          <w:numId w:val="34"/>
+        </w:numPr>
+      </w:pPr>
+      <w:r>
+        <w:t xml:space="preserve">easier collaboration through a </w:t>
+      </w:r>
+      <w:r>
+        <w:t>common modeling framewor</w:t>
+      </w:r>
+      <w:r>
+        <w:t>k</w:t>
+      </w:r>
+    </w:p>
+    <w:p>
+      <w:pPr>
+        <w:pStyle w:val="BodyText"/>
+        <w:numPr>
+          <w:ilvl w:val="0"/>
+          <w:numId w:val="34"/>
+        </w:numPr>
+      </w:pPr>
+      <w:r>
+        <w:t>a</w:t>
+      </w:r>
+      <w:r>
+        <w:t xml:space="preserve"> user-friendly graphical interface to manage file inpu</w:t>
+      </w:r>
+      <w:r>
+        <w:t>t, model runs, and output</w:t>
+      </w:r>
+      <w:r>
+        <w:t xml:space="preserve"> </w:t>
+      </w:r>
+    </w:p>
+    <w:p>
+      <w:pPr>
+        <w:pStyle w:val="BodyText"/>
+        <w:numPr>
+          <w:ilvl w:val="0"/>
+          <w:numId w:val="34"/>
+        </w:numPr>
       </w:pPr>
       <w:proofErr w:type="gramStart"/>
       <w:r>
-        <w:t>Body Text.</w:t>
+        <w:t>extensibility</w:t>
       </w:r>
       <w:proofErr w:type="gramEnd"/>
       <w:r>
-        <w:t xml:space="preserve"> </w:t>
+        <w:t xml:space="preserve"> to </w:t>
+      </w:r>
+      <w:r>
+        <w:t xml:space="preserve">incorporate future and additional modeling routines and tools.  </w:t>
+      </w:r>
+    </w:p>
+    <w:p>
+      <w:pPr>
+        <w:pStyle w:val="BodyText"/>
+        <w:ind w:firstLine="0"/>
+      </w:pPr>
+      <w:r>
+        <w:t xml:space="preserve">This user guide provides detailed instructions on how to install the SAHM package within </w:t>
       </w:r>
       <w:proofErr w:type="spellStart"/>
       <w:r>
-        <w:t>Duis</w:t>
+        <w:t>VisTrails</w:t>
       </w:r>
       <w:proofErr w:type="spellEnd"/>
       <w:r>
-        <w:t xml:space="preserve"> et </w:t>
-      </w:r>
-      <w:proofErr w:type="spellStart"/>
-      <w:r>
-        <w:t>velisi</w:t>
-      </w:r>
-      <w:proofErr w:type="spellEnd"/>
-      <w:r>
-        <w:t xml:space="preserve"> ea </w:t>
-      </w:r>
-      <w:proofErr w:type="spellStart"/>
-      <w:r>
-        <w:t>facidunt</w:t>
-      </w:r>
-      <w:proofErr w:type="spellEnd"/>
-      <w:r>
-        <w:t xml:space="preserve"> </w:t>
-      </w:r>
-      <w:proofErr w:type="spellStart"/>
-      <w:r>
-        <w:t>amconsed</w:t>
-      </w:r>
-      <w:proofErr w:type="spellEnd"/>
-      <w:r>
-        <w:t xml:space="preserve"> </w:t>
-      </w:r>
-      <w:proofErr w:type="spellStart"/>
-      <w:r>
-        <w:t>ent</w:t>
-      </w:r>
-      <w:proofErr w:type="spellEnd"/>
-      <w:r>
-        <w:t xml:space="preserve"> </w:t>
-      </w:r>
-      <w:proofErr w:type="spellStart"/>
-      <w:r>
-        <w:t>auguerilla</w:t>
-      </w:r>
-      <w:proofErr w:type="spellEnd"/>
-      <w:r>
-        <w:t xml:space="preserve"> con </w:t>
-      </w:r>
-      <w:proofErr w:type="spellStart"/>
-      <w:r>
-        <w:t>utpatet</w:t>
-      </w:r>
-      <w:proofErr w:type="spellEnd"/>
-      <w:r>
-        <w:t xml:space="preserve"> ex </w:t>
-      </w:r>
-      <w:proofErr w:type="spellStart"/>
-      <w:r>
-        <w:t>ex</w:t>
-      </w:r>
-      <w:proofErr w:type="spellEnd"/>
-      <w:r>
-        <w:t xml:space="preserve"> </w:t>
-      </w:r>
-      <w:proofErr w:type="spellStart"/>
-      <w:r>
-        <w:t>eum</w:t>
-      </w:r>
-      <w:proofErr w:type="spellEnd"/>
-      <w:r>
-        <w:t xml:space="preserve"> </w:t>
-      </w:r>
-      <w:proofErr w:type="spellStart"/>
-      <w:r>
-        <w:t>velendrer</w:t>
-      </w:r>
-      <w:proofErr w:type="spellEnd"/>
-      <w:r>
-        <w:t xml:space="preserve"> </w:t>
-      </w:r>
-      <w:proofErr w:type="spellStart"/>
-      <w:r>
-        <w:t>illutate</w:t>
-      </w:r>
-      <w:proofErr w:type="spellEnd"/>
-      <w:r>
-        <w:t xml:space="preserve"> cons dolor </w:t>
-      </w:r>
-      <w:proofErr w:type="spellStart"/>
-      <w:r>
-        <w:t>iniat</w:t>
-      </w:r>
-      <w:proofErr w:type="spellEnd"/>
-      <w:r>
-        <w:t xml:space="preserve"> </w:t>
-      </w:r>
-      <w:proofErr w:type="spellStart"/>
-      <w:r>
-        <w:t>accummy</w:t>
-      </w:r>
-      <w:proofErr w:type="spellEnd"/>
-      <w:r>
-        <w:t xml:space="preserve"> </w:t>
-      </w:r>
-      <w:proofErr w:type="spellStart"/>
-      <w:r>
-        <w:t>nibh</w:t>
-      </w:r>
-      <w:proofErr w:type="spellEnd"/>
-      <w:r>
-        <w:t xml:space="preserve"> emphasis </w:t>
-      </w:r>
-      <w:proofErr w:type="spellStart"/>
-      <w:r>
-        <w:t>tis</w:t>
-      </w:r>
-      <w:proofErr w:type="spellEnd"/>
-      <w:r>
-        <w:t xml:space="preserve"> </w:t>
-      </w:r>
-      <w:proofErr w:type="spellStart"/>
-      <w:r>
-        <w:t>nim</w:t>
-      </w:r>
-      <w:proofErr w:type="spellEnd"/>
-      <w:r>
-        <w:t xml:space="preserve"> </w:t>
-      </w:r>
-      <w:proofErr w:type="spellStart"/>
-      <w:r>
-        <w:t>quisit</w:t>
-      </w:r>
-      <w:proofErr w:type="spellEnd"/>
-      <w:r>
-        <w:t xml:space="preserve"> </w:t>
-      </w:r>
-      <w:proofErr w:type="spellStart"/>
-      <w:r>
-        <w:t>lutat</w:t>
-      </w:r>
-      <w:proofErr w:type="spellEnd"/>
-      <w:r>
-        <w:t xml:space="preserve"> </w:t>
-      </w:r>
-      <w:proofErr w:type="spellStart"/>
-      <w:r>
-        <w:t>utet</w:t>
-      </w:r>
-      <w:proofErr w:type="spellEnd"/>
-      <w:r>
-        <w:t xml:space="preserve"> strong in </w:t>
-      </w:r>
-      <w:proofErr w:type="spellStart"/>
-      <w:r>
-        <w:t>ullan</w:t>
-      </w:r>
-      <w:proofErr w:type="spellEnd"/>
-      <w:r>
-        <w:t xml:space="preserve"> </w:t>
-      </w:r>
-      <w:proofErr w:type="spellStart"/>
-      <w:r>
-        <w:t>hent</w:t>
-      </w:r>
-      <w:proofErr w:type="spellEnd"/>
-      <w:r>
-        <w:t xml:space="preserve"> la at, </w:t>
-      </w:r>
-      <w:proofErr w:type="spellStart"/>
-      <w:r>
-        <w:t>quis</w:t>
-      </w:r>
-      <w:proofErr w:type="spellEnd"/>
-      <w:r>
-        <w:t xml:space="preserve"> </w:t>
-      </w:r>
-      <w:proofErr w:type="spellStart"/>
-      <w:r>
-        <w:t>nibh</w:t>
-      </w:r>
-      <w:proofErr w:type="spellEnd"/>
-      <w:r>
-        <w:t xml:space="preserve"> </w:t>
-      </w:r>
-      <w:proofErr w:type="spellStart"/>
-      <w:r>
-        <w:t>etummy</w:t>
-      </w:r>
-      <w:proofErr w:type="spellEnd"/>
-      <w:r>
-        <w:t xml:space="preserve"> </w:t>
-      </w:r>
-      <w:proofErr w:type="spellStart"/>
-      <w:r>
-        <w:t>nulla</w:t>
-      </w:r>
-      <w:proofErr w:type="spellEnd"/>
-      <w:r>
-        <w:t xml:space="preserve"> </w:t>
-      </w:r>
-      <w:proofErr w:type="spellStart"/>
-      <w:r>
-        <w:t>consequis</w:t>
-      </w:r>
-      <w:r>
-        <w:t>esting</w:t>
-      </w:r>
-      <w:r>
-        <w:t>ci</w:t>
-      </w:r>
-      <w:proofErr w:type="spellEnd"/>
-      <w:r>
-        <w:t xml:space="preserve"> et, sum </w:t>
-      </w:r>
-      <w:proofErr w:type="spellStart"/>
-      <w:r>
-        <w:t>dolorper</w:t>
-      </w:r>
-      <w:proofErr w:type="spellEnd"/>
-      <w:r>
-        <w:t xml:space="preserve"> </w:t>
-      </w:r>
-      <w:proofErr w:type="spellStart"/>
-      <w:r>
-        <w:t>autpatue</w:t>
-      </w:r>
-      <w:proofErr w:type="spellEnd"/>
-      <w:r>
-        <w:t xml:space="preserve"> min </w:t>
-      </w:r>
-      <w:proofErr w:type="spellStart"/>
-      <w:r>
-        <w:t>exer</w:t>
-      </w:r>
-      <w:proofErr w:type="spellEnd"/>
-      <w:r>
-        <w:t xml:space="preserve"> </w:t>
-      </w:r>
-      <w:proofErr w:type="spellStart"/>
-      <w:r>
-        <w:t>accumsan</w:t>
-      </w:r>
-      <w:proofErr w:type="spellEnd"/>
-      <w:r>
-        <w:t xml:space="preserve"> </w:t>
-      </w:r>
-      <w:proofErr w:type="spellStart"/>
-      <w:r>
-        <w:t>venit</w:t>
-      </w:r>
-      <w:proofErr w:type="spellEnd"/>
-      <w:r>
-        <w:t xml:space="preserve">, </w:t>
-      </w:r>
-      <w:proofErr w:type="spellStart"/>
-      <w:r>
-        <w:t>quis</w:t>
-      </w:r>
-      <w:proofErr w:type="spellEnd"/>
-      <w:r>
-        <w:t xml:space="preserve"> dolor </w:t>
-      </w:r>
-      <w:proofErr w:type="spellStart"/>
-      <w:r>
-        <w:t>irit</w:t>
-      </w:r>
-      <w:proofErr w:type="spellEnd"/>
-      <w:r>
-        <w:t xml:space="preserve"> in </w:t>
-      </w:r>
-      <w:proofErr w:type="spellStart"/>
-      <w:r>
-        <w:t>hent</w:t>
-      </w:r>
-      <w:proofErr w:type="spellEnd"/>
-      <w:r>
-        <w:t xml:space="preserve"> </w:t>
-      </w:r>
-      <w:proofErr w:type="spellStart"/>
-      <w:r>
-        <w:t>ut</w:t>
-      </w:r>
-      <w:proofErr w:type="spellEnd"/>
-      <w:r>
-        <w:t xml:space="preserve"> </w:t>
-      </w:r>
-      <w:proofErr w:type="spellStart"/>
-      <w:r>
-        <w:t>incidunt</w:t>
-      </w:r>
-      <w:proofErr w:type="spellEnd"/>
-      <w:r>
-        <w:t xml:space="preserve"> </w:t>
-      </w:r>
-      <w:proofErr w:type="spellStart"/>
-      <w:r>
-        <w:t>iliqui</w:t>
-      </w:r>
-      <w:proofErr w:type="spellEnd"/>
-      <w:r>
-        <w:t xml:space="preserve"> ea </w:t>
-      </w:r>
-      <w:proofErr w:type="spellStart"/>
-      <w:r>
-        <w:t>faccum</w:t>
-      </w:r>
-      <w:proofErr w:type="spellEnd"/>
-      <w:r>
-        <w:t xml:space="preserve"> am do ex </w:t>
-      </w:r>
-      <w:proofErr w:type="spellStart"/>
-      <w:r>
-        <w:t>eraesse</w:t>
-      </w:r>
-      <w:proofErr w:type="spellEnd"/>
-      <w:r>
-        <w:t xml:space="preserve"> vent </w:t>
-      </w:r>
-      <w:proofErr w:type="spellStart"/>
-      <w:r>
-        <w:t>ing</w:t>
-      </w:r>
-      <w:proofErr w:type="spellEnd"/>
-      <w:r>
-        <w:t xml:space="preserve"> </w:t>
-      </w:r>
-      <w:proofErr w:type="spellStart"/>
-      <w:r>
-        <w:t>ecte</w:t>
-      </w:r>
-      <w:proofErr w:type="spellEnd"/>
-      <w:r>
-        <w:t xml:space="preserve"> ex </w:t>
-      </w:r>
-      <w:proofErr w:type="spellStart"/>
-      <w:r>
-        <w:t>endit</w:t>
-      </w:r>
-      <w:proofErr w:type="spellEnd"/>
-      <w:r>
-        <w:t xml:space="preserve"> </w:t>
-      </w:r>
-      <w:proofErr w:type="spellStart"/>
-      <w:r>
-        <w:t>adignisl</w:t>
-      </w:r>
-      <w:proofErr w:type="spellEnd"/>
-      <w:r>
-        <w:t xml:space="preserve"> </w:t>
-      </w:r>
-      <w:proofErr w:type="spellStart"/>
-      <w:r>
-        <w:t>ut</w:t>
-      </w:r>
-      <w:proofErr w:type="spellEnd"/>
-      <w:r>
-        <w:t xml:space="preserve"> alit </w:t>
-      </w:r>
-      <w:proofErr w:type="spellStart"/>
-      <w:r>
-        <w:t>utate</w:t>
-      </w:r>
-      <w:proofErr w:type="spellEnd"/>
-      <w:r>
-        <w:t xml:space="preserve"> </w:t>
-      </w:r>
-      <w:proofErr w:type="spellStart"/>
-      <w:r>
-        <w:t>velendre</w:t>
-      </w:r>
-      <w:proofErr w:type="spellEnd"/>
-      <w:r>
-        <w:t xml:space="preserve"> </w:t>
-      </w:r>
-      <w:proofErr w:type="spellStart"/>
-      <w:r>
-        <w:t>faciduisim</w:t>
-      </w:r>
-      <w:proofErr w:type="spellEnd"/>
-      <w:r>
-        <w:t xml:space="preserve"> in </w:t>
-      </w:r>
-      <w:proofErr w:type="spellStart"/>
-      <w:r>
-        <w:t>eu</w:t>
-      </w:r>
-      <w:proofErr w:type="spellEnd"/>
-      <w:r>
-        <w:t xml:space="preserve"> </w:t>
-      </w:r>
-      <w:proofErr w:type="spellStart"/>
-      <w:r>
-        <w:t>feuisit</w:t>
-      </w:r>
-      <w:proofErr w:type="spellEnd"/>
-      <w:r>
-        <w:t xml:space="preserve"> </w:t>
-      </w:r>
-      <w:proofErr w:type="spellStart"/>
-      <w:r>
-        <w:t>ing</w:t>
-      </w:r>
-      <w:proofErr w:type="spellEnd"/>
-      <w:r>
-        <w:t xml:space="preserve"> </w:t>
-      </w:r>
-      <w:proofErr w:type="spellStart"/>
-      <w:r>
-        <w:t>elesed</w:t>
-      </w:r>
-      <w:proofErr w:type="spellEnd"/>
-      <w:r>
-        <w:t xml:space="preserve"> </w:t>
-      </w:r>
-      <w:proofErr w:type="spellStart"/>
-      <w:r>
-        <w:t>eraesto</w:t>
-      </w:r>
-      <w:proofErr w:type="spellEnd"/>
-      <w:r>
-        <w:t xml:space="preserve"> </w:t>
-      </w:r>
-      <w:proofErr w:type="spellStart"/>
-      <w:r>
-        <w:t>commodit</w:t>
-      </w:r>
-      <w:proofErr w:type="spellEnd"/>
-      <w:r>
-        <w:t xml:space="preserve"> </w:t>
-      </w:r>
-      <w:proofErr w:type="spellStart"/>
-      <w:r>
-        <w:t>wissenim</w:t>
-      </w:r>
-      <w:proofErr w:type="spellEnd"/>
-      <w:r>
-        <w:t xml:space="preserve"> </w:t>
-      </w:r>
-      <w:proofErr w:type="spellStart"/>
-      <w:r>
-        <w:t>volore</w:t>
-      </w:r>
-      <w:proofErr w:type="spellEnd"/>
-      <w:r>
-        <w:t xml:space="preserve"> </w:t>
-      </w:r>
-      <w:proofErr w:type="spellStart"/>
-      <w:r>
-        <w:t>dolorer</w:t>
-      </w:r>
-      <w:proofErr w:type="spellEnd"/>
-      <w:r>
-        <w:t xml:space="preserve"> </w:t>
-      </w:r>
-      <w:proofErr w:type="spellStart"/>
-      <w:r>
-        <w:t>suscin</w:t>
-      </w:r>
-      <w:proofErr w:type="spellEnd"/>
-      <w:r>
-        <w:t xml:space="preserve"> </w:t>
-      </w:r>
-      <w:proofErr w:type="spellStart"/>
-      <w:r>
-        <w:t>utpat</w:t>
-      </w:r>
-      <w:proofErr w:type="spellEnd"/>
-      <w:r>
-        <w:t xml:space="preserve"> incipit et </w:t>
-      </w:r>
-      <w:proofErr w:type="spellStart"/>
-      <w:r>
-        <w:t>incil</w:t>
-      </w:r>
-      <w:proofErr w:type="spellEnd"/>
-      <w:r>
-        <w:t xml:space="preserve"> </w:t>
-      </w:r>
-      <w:proofErr w:type="spellStart"/>
-      <w:r>
-        <w:t>ecte</w:t>
-      </w:r>
-      <w:proofErr w:type="spellEnd"/>
-      <w:r>
-        <w:t xml:space="preserve"> magna </w:t>
-      </w:r>
-      <w:proofErr w:type="spellStart"/>
-      <w:r>
-        <w:t>augiam</w:t>
-      </w:r>
-      <w:proofErr w:type="spellEnd"/>
-      <w:r>
-        <w:t xml:space="preserve"> </w:t>
-      </w:r>
-      <w:proofErr w:type="spellStart"/>
-      <w:r>
-        <w:t>dolore</w:t>
-      </w:r>
-      <w:proofErr w:type="spellEnd"/>
-      <w:r>
-        <w:t xml:space="preserve"> </w:t>
-      </w:r>
-      <w:proofErr w:type="spellStart"/>
-      <w:r>
-        <w:t>commodipit</w:t>
-      </w:r>
-      <w:proofErr w:type="spellEnd"/>
-      <w:r>
-        <w:t xml:space="preserve"> </w:t>
-      </w:r>
-      <w:proofErr w:type="spellStart"/>
-      <w:r>
-        <w:t>ectet</w:t>
-      </w:r>
-      <w:proofErr w:type="spellEnd"/>
-      <w:r>
-        <w:t xml:space="preserve"> in </w:t>
-      </w:r>
-      <w:proofErr w:type="spellStart"/>
-      <w:r>
-        <w:t>etum</w:t>
-      </w:r>
-      <w:proofErr w:type="spellEnd"/>
-      <w:r>
-        <w:t xml:space="preserve"> </w:t>
-      </w:r>
-      <w:proofErr w:type="spellStart"/>
-      <w:r>
-        <w:t>ip</w:t>
-      </w:r>
-      <w:proofErr w:type="spellEnd"/>
-      <w:r>
-        <w:t xml:space="preserve"> </w:t>
-      </w:r>
-      <w:proofErr w:type="spellStart"/>
-      <w:r>
-        <w:t>eugait</w:t>
-      </w:r>
-      <w:proofErr w:type="spellEnd"/>
-      <w:r>
-        <w:t xml:space="preserve"> </w:t>
-      </w:r>
-      <w:proofErr w:type="spellStart"/>
-      <w:r>
-        <w:t>nonsenisit</w:t>
-      </w:r>
-      <w:proofErr w:type="spellEnd"/>
-      <w:r>
-        <w:t xml:space="preserve"> </w:t>
-      </w:r>
-      <w:proofErr w:type="spellStart"/>
-      <w:r>
-        <w:t>inim</w:t>
-      </w:r>
-      <w:proofErr w:type="spellEnd"/>
-      <w:r>
-        <w:t xml:space="preserve"> </w:t>
-      </w:r>
-      <w:proofErr w:type="spellStart"/>
-      <w:r>
-        <w:t>il</w:t>
-      </w:r>
-      <w:proofErr w:type="spellEnd"/>
-      <w:r>
-        <w:t xml:space="preserve"> </w:t>
-      </w:r>
-      <w:proofErr w:type="spellStart"/>
-      <w:r>
-        <w:t>dit</w:t>
-      </w:r>
-      <w:proofErr w:type="spellEnd"/>
-      <w:r>
-        <w:t xml:space="preserve"> </w:t>
-      </w:r>
-      <w:proofErr w:type="spellStart"/>
-      <w:r>
-        <w:t>diamconsed</w:t>
-      </w:r>
-      <w:proofErr w:type="spellEnd"/>
-      <w:r>
-        <w:t xml:space="preserve"> </w:t>
-      </w:r>
-      <w:proofErr w:type="spellStart"/>
-      <w:r>
-        <w:t>tismod</w:t>
-      </w:r>
-      <w:proofErr w:type="spellEnd"/>
-      <w:r>
-        <w:t xml:space="preserve"> del </w:t>
-      </w:r>
-      <w:proofErr w:type="spellStart"/>
-      <w:r>
-        <w:t>iliscipit</w:t>
-      </w:r>
-      <w:proofErr w:type="spellEnd"/>
-      <w:r>
-        <w:t xml:space="preserve"> </w:t>
-      </w:r>
-      <w:proofErr w:type="spellStart"/>
-      <w:r>
-        <w:t>volorer</w:t>
-      </w:r>
-      <w:proofErr w:type="spellEnd"/>
-      <w:r>
-        <w:t xml:space="preserve"> </w:t>
-      </w:r>
-      <w:proofErr w:type="spellStart"/>
-      <w:r>
-        <w:t>sequi</w:t>
-      </w:r>
-      <w:proofErr w:type="spellEnd"/>
-      <w:r>
-        <w:t xml:space="preserve"> ting </w:t>
-      </w:r>
-      <w:proofErr w:type="spellStart"/>
-      <w:r>
-        <w:t>etue</w:t>
-      </w:r>
-      <w:proofErr w:type="spellEnd"/>
-      <w:r>
-        <w:t xml:space="preserve"> </w:t>
-      </w:r>
-      <w:proofErr w:type="spellStart"/>
-      <w:r>
-        <w:t>feum</w:t>
-      </w:r>
-      <w:proofErr w:type="spellEnd"/>
-      <w:r>
-        <w:t xml:space="preserve"> </w:t>
-      </w:r>
-      <w:proofErr w:type="spellStart"/>
-      <w:r>
-        <w:t>zzriliquatum</w:t>
-      </w:r>
-      <w:proofErr w:type="spellEnd"/>
-      <w:r>
-        <w:t xml:space="preserve"> </w:t>
-      </w:r>
-      <w:proofErr w:type="spellStart"/>
-      <w:r>
-        <w:t>zzri</w:t>
-      </w:r>
-      <w:r>
-        <w:t>ustrud</w:t>
-      </w:r>
-      <w:proofErr w:type="spellEnd"/>
-      <w:r>
-        <w:t xml:space="preserve"> </w:t>
-      </w:r>
-      <w:proofErr w:type="spellStart"/>
-      <w:r>
-        <w:t>esenibh</w:t>
-      </w:r>
-      <w:proofErr w:type="spellEnd"/>
-      <w:r>
-        <w:t xml:space="preserve"> ex </w:t>
-      </w:r>
-      <w:proofErr w:type="spellStart"/>
-      <w:r>
-        <w:t>esto</w:t>
-      </w:r>
-      <w:proofErr w:type="spellEnd"/>
-      <w:r>
-        <w:t xml:space="preserve"> </w:t>
-      </w:r>
-      <w:proofErr w:type="spellStart"/>
-      <w:r>
-        <w:t>esequat</w:t>
-      </w:r>
-      <w:proofErr w:type="spellEnd"/>
-      <w:r>
-        <w:t>.</w:t>
+        <w:t xml:space="preserve"> and then presents information on the use of the pa</w:t>
+      </w:r>
+      <w:r>
+        <w:t>ckage.  A step-by-step tutorial to create cheatgrass habitat suitability maps for Rocky Mountain National Park, USA, is</w:t>
+      </w:r>
+      <w:r>
+        <w:t xml:space="preserve"> provided in appen</w:t>
+      </w:r>
+      <w:r>
+        <w:t>dix A.</w:t>
       </w:r>
     </w:p>
     <w:p>
@@ -6497,7 +5916,15 @@
       </w:r>
       <w:proofErr w:type="spellEnd"/>
       <w:r>
-        <w:t xml:space="preserve"> and reprojected as needed to match the template, snapped to the template, and clipped to have an extent that matches the template. Users should ensure that </w:t>
+        <w:t xml:space="preserve"> and </w:t>
+      </w:r>
+      <w:proofErr w:type="spellStart"/>
+      <w:r>
+        <w:t>reprojected</w:t>
+      </w:r>
+      <w:proofErr w:type="spellEnd"/>
+      <w:r>
+        <w:t xml:space="preserve"> as needed to match the template, snapped to the template, and clipped to have an extent that matches the template. Users should ensure that </w:t>
       </w:r>
       <w:r>
         <w:t>additional covariates</w:t>
@@ -7093,15 +6520,7 @@
       </w:r>
       <w:proofErr w:type="spellEnd"/>
       <w:r>
-        <w:t xml:space="preserve">) is a short descriptive name for this layer.  The third column (Group) specifies which widget this layer will be found in.  All of the distinct entries in the Group column will generate individual widgets with similar data.  In our case we found it convenient to separate climate layers from </w:t>
-      </w:r>
-      <w:proofErr w:type="spellStart"/>
-      <w:r>
-        <w:t>phenology</w:t>
-      </w:r>
-      <w:proofErr w:type="spellEnd"/>
-      <w:r>
-        <w:t xml:space="preserve"> layers, from topology layers.  The fourth column (Source) </w:t>
+        <w:t xml:space="preserve">) is a short descriptive name for this layer.  The third column (Group) specifies which widget this layer will be found in.  All of the distinct entries in the Group column will generate individual widgets with similar data.  In our case we found it convenient to separate climate layers from phenology layers, from topology layers.  The fourth column (Source) </w:t>
       </w:r>
       <w:proofErr w:type="spellStart"/>
       <w:r>
@@ -8016,7 +7435,15 @@
       </w:r>
       <w:proofErr w:type="spellEnd"/>
       <w:r>
-        <w:t xml:space="preserve"> and reprojected as needed to match the template, snapped to the template, and clipped to have an extent that matches the template. Users should ensure that any additional layers considered in the analysis have coverage within the extent of the template layer. The template layer is a required input for the PARC module.</w:t>
+        <w:t xml:space="preserve"> and </w:t>
+      </w:r>
+      <w:proofErr w:type="spellStart"/>
+      <w:r>
+        <w:t>reprojected</w:t>
+      </w:r>
+      <w:proofErr w:type="spellEnd"/>
+      <w:r>
+        <w:t xml:space="preserve"> as needed to match the template, snapped to the template, and clipped to have an extent that matches the template. Users should ensure that any additional layers considered in the analysis have coverage within the extent of the template layer. The template layer is a required input for the PARC module.</w:t>
       </w:r>
     </w:p>
     <w:p>
@@ -8941,7 +8368,15 @@
       </w:r>
       <w:proofErr w:type="spellEnd"/>
       <w:r>
-        <w:t xml:space="preserve"> and reprojected as needed to match the template, snapped to the template, and clipped to have an extent that matches the template. Users should ensure that all the layers used for the projected analysis have coverage within the extent of the template layer.</w:t>
+        <w:t xml:space="preserve"> and </w:t>
+      </w:r>
+      <w:proofErr w:type="spellStart"/>
+      <w:r>
+        <w:t>reprojected</w:t>
+      </w:r>
+      <w:proofErr w:type="spellEnd"/>
+      <w:r>
+        <w:t xml:space="preserve"> as needed to match the template, snapped to the template, and clipped to have an extent that matches the template. Users should ensure that all the layers used for the projected analysis have coverage within the extent of the template layer.</w:t>
       </w:r>
     </w:p>
     <w:p>
@@ -13205,7 +12640,7 @@
         <w:rStyle w:val="PageNumber"/>
         <w:noProof/>
       </w:rPr>
-      <w:t>45</w:t>
+      <w:t>v</w:t>
     </w:r>
     <w:r>
       <w:rPr>
@@ -15009,6 +14444,92 @@
     </w:lvl>
   </w:abstractNum>
   <w:abstractNum w:abstractNumId="22">
+    <w:nsid w:val="49807DC2"/>
+    <w:multiLevelType w:val="hybridMultilevel"/>
+    <w:tmpl w:val="BF188BE6"/>
+    <w:lvl w:ilvl="0" w:tplc="0409000F">
+      <w:start w:val="1"/>
+      <w:numFmt w:val="decimal"/>
+      <w:lvlText w:val="%1."/>
+      <w:lvlJc w:val="left"/>
+      <w:pPr>
+        <w:ind w:left="1440" w:hanging="360"/>
+      </w:pPr>
+    </w:lvl>
+    <w:lvl w:ilvl="1" w:tplc="04090019" w:tentative="1">
+      <w:start w:val="1"/>
+      <w:numFmt w:val="lowerLetter"/>
+      <w:lvlText w:val="%2."/>
+      <w:lvlJc w:val="left"/>
+      <w:pPr>
+        <w:ind w:left="2160" w:hanging="360"/>
+      </w:pPr>
+    </w:lvl>
+    <w:lvl w:ilvl="2" w:tplc="0409001B" w:tentative="1">
+      <w:start w:val="1"/>
+      <w:numFmt w:val="lowerRoman"/>
+      <w:lvlText w:val="%3."/>
+      <w:lvlJc w:val="right"/>
+      <w:pPr>
+        <w:ind w:left="2880" w:hanging="180"/>
+      </w:pPr>
+    </w:lvl>
+    <w:lvl w:ilvl="3" w:tplc="0409000F" w:tentative="1">
+      <w:start w:val="1"/>
+      <w:numFmt w:val="decimal"/>
+      <w:lvlText w:val="%4."/>
+      <w:lvlJc w:val="left"/>
+      <w:pPr>
+        <w:ind w:left="3600" w:hanging="360"/>
+      </w:pPr>
+    </w:lvl>
+    <w:lvl w:ilvl="4" w:tplc="04090019" w:tentative="1">
+      <w:start w:val="1"/>
+      <w:numFmt w:val="lowerLetter"/>
+      <w:lvlText w:val="%5."/>
+      <w:lvlJc w:val="left"/>
+      <w:pPr>
+        <w:ind w:left="4320" w:hanging="360"/>
+      </w:pPr>
+    </w:lvl>
+    <w:lvl w:ilvl="5" w:tplc="0409001B" w:tentative="1">
+      <w:start w:val="1"/>
+      <w:numFmt w:val="lowerRoman"/>
+      <w:lvlText w:val="%6."/>
+      <w:lvlJc w:val="right"/>
+      <w:pPr>
+        <w:ind w:left="5040" w:hanging="180"/>
+      </w:pPr>
+    </w:lvl>
+    <w:lvl w:ilvl="6" w:tplc="0409000F" w:tentative="1">
+      <w:start w:val="1"/>
+      <w:numFmt w:val="decimal"/>
+      <w:lvlText w:val="%7."/>
+      <w:lvlJc w:val="left"/>
+      <w:pPr>
+        <w:ind w:left="5760" w:hanging="360"/>
+      </w:pPr>
+    </w:lvl>
+    <w:lvl w:ilvl="7" w:tplc="04090019" w:tentative="1">
+      <w:start w:val="1"/>
+      <w:numFmt w:val="lowerLetter"/>
+      <w:lvlText w:val="%8."/>
+      <w:lvlJc w:val="left"/>
+      <w:pPr>
+        <w:ind w:left="6480" w:hanging="360"/>
+      </w:pPr>
+    </w:lvl>
+    <w:lvl w:ilvl="8" w:tplc="0409001B" w:tentative="1">
+      <w:start w:val="1"/>
+      <w:numFmt w:val="lowerRoman"/>
+      <w:lvlText w:val="%9."/>
+      <w:lvlJc w:val="right"/>
+      <w:pPr>
+        <w:ind w:left="7200" w:hanging="180"/>
+      </w:pPr>
+    </w:lvl>
+  </w:abstractNum>
+  <w:abstractNum w:abstractNumId="23">
     <w:nsid w:val="4C0C1B06"/>
     <w:multiLevelType w:val="multilevel"/>
     <w:tmpl w:val="BD3C4C5A"/>
@@ -15102,7 +14623,7 @@
       </w:pPr>
     </w:lvl>
   </w:abstractNum>
-  <w:abstractNum w:abstractNumId="23">
+  <w:abstractNum w:abstractNumId="24">
     <w:nsid w:val="4D027BE1"/>
     <w:multiLevelType w:val="multilevel"/>
     <w:tmpl w:val="BD3C4C5A"/>
@@ -15196,7 +14717,7 @@
       </w:pPr>
     </w:lvl>
   </w:abstractNum>
-  <w:abstractNum w:abstractNumId="24">
+  <w:abstractNum w:abstractNumId="25">
     <w:nsid w:val="4F1D5BB0"/>
     <w:multiLevelType w:val="multilevel"/>
     <w:tmpl w:val="5F849F5A"/>
@@ -15314,7 +14835,7 @@
       </w:pPr>
     </w:lvl>
   </w:abstractNum>
-  <w:abstractNum w:abstractNumId="25">
+  <w:abstractNum w:abstractNumId="26">
     <w:nsid w:val="54FB6D6F"/>
     <w:multiLevelType w:val="multilevel"/>
     <w:tmpl w:val="FFC281C0"/>
@@ -15408,7 +14929,7 @@
       </w:pPr>
     </w:lvl>
   </w:abstractNum>
-  <w:abstractNum w:abstractNumId="26">
+  <w:abstractNum w:abstractNumId="27">
     <w:nsid w:val="561363C1"/>
     <w:multiLevelType w:val="multilevel"/>
     <w:tmpl w:val="B790C560"/>
@@ -15526,7 +15047,7 @@
       </w:pPr>
     </w:lvl>
   </w:abstractNum>
-  <w:abstractNum w:abstractNumId="27">
+  <w:abstractNum w:abstractNumId="28">
     <w:nsid w:val="592536D1"/>
     <w:multiLevelType w:val="hybridMultilevel"/>
     <w:tmpl w:val="59522406"/>
@@ -15639,7 +15160,7 @@
       </w:pPr>
     </w:lvl>
   </w:abstractNum>
-  <w:abstractNum w:abstractNumId="28">
+  <w:abstractNum w:abstractNumId="29">
     <w:nsid w:val="592F22FC"/>
     <w:multiLevelType w:val="hybridMultilevel"/>
     <w:tmpl w:val="9FF613CC"/>
@@ -15726,7 +15247,7 @@
       </w:pPr>
     </w:lvl>
   </w:abstractNum>
-  <w:abstractNum w:abstractNumId="29">
+  <w:abstractNum w:abstractNumId="30">
     <w:nsid w:val="5BFC22B7"/>
     <w:multiLevelType w:val="multilevel"/>
     <w:tmpl w:val="0409001D"/>
@@ -15839,7 +15360,7 @@
       </w:pPr>
     </w:lvl>
   </w:abstractNum>
-  <w:abstractNum w:abstractNumId="30">
+  <w:abstractNum w:abstractNumId="31">
     <w:nsid w:val="5F0C0BA8"/>
     <w:multiLevelType w:val="multilevel"/>
     <w:tmpl w:val="D2F6B4BA"/>
@@ -15933,7 +15454,7 @@
       </w:pPr>
     </w:lvl>
   </w:abstractNum>
-  <w:abstractNum w:abstractNumId="31">
+  <w:abstractNum w:abstractNumId="32">
     <w:nsid w:val="65F708BE"/>
     <w:multiLevelType w:val="hybridMultilevel"/>
     <w:tmpl w:val="3FE6D8B0"/>
@@ -16052,7 +15573,7 @@
       </w:pPr>
     </w:lvl>
   </w:abstractNum>
-  <w:abstractNum w:abstractNumId="32">
+  <w:abstractNum w:abstractNumId="33">
     <w:nsid w:val="73056756"/>
     <w:multiLevelType w:val="hybridMultilevel"/>
     <w:tmpl w:val="68E23E72"/>
@@ -16169,10 +15690,10 @@
     <w:abstractNumId w:val="7"/>
   </w:num>
   <w:num w:numId="10">
-    <w:abstractNumId w:val="30"/>
+    <w:abstractNumId w:val="31"/>
   </w:num>
   <w:num w:numId="11">
-    <w:abstractNumId w:val="23"/>
+    <w:abstractNumId w:val="24"/>
   </w:num>
   <w:num w:numId="12">
     <w:abstractNumId w:val="9"/>
@@ -16187,13 +15708,13 @@
     <w:abstractNumId w:val="14"/>
   </w:num>
   <w:num w:numId="16">
-    <w:abstractNumId w:val="31"/>
+    <w:abstractNumId w:val="32"/>
   </w:num>
   <w:num w:numId="17">
     <w:abstractNumId w:val="15"/>
   </w:num>
   <w:num w:numId="18">
-    <w:abstractNumId w:val="26"/>
+    <w:abstractNumId w:val="27"/>
   </w:num>
   <w:num w:numId="19">
     <w:abstractNumId w:val="19"/>
@@ -16202,22 +15723,22 @@
     <w:abstractNumId w:val="10"/>
   </w:num>
   <w:num w:numId="21">
-    <w:abstractNumId w:val="29"/>
+    <w:abstractNumId w:val="30"/>
   </w:num>
   <w:num w:numId="22">
     <w:abstractNumId w:val="6"/>
   </w:num>
   <w:num w:numId="23">
-    <w:abstractNumId w:val="24"/>
+    <w:abstractNumId w:val="25"/>
   </w:num>
   <w:num w:numId="24">
-    <w:abstractNumId w:val="22"/>
+    <w:abstractNumId w:val="23"/>
   </w:num>
   <w:num w:numId="25">
-    <w:abstractNumId w:val="25"/>
+    <w:abstractNumId w:val="26"/>
   </w:num>
   <w:num w:numId="26">
-    <w:abstractNumId w:val="27"/>
+    <w:abstractNumId w:val="28"/>
   </w:num>
   <w:num w:numId="27">
     <w:abstractNumId w:val="12"/>
@@ -16226,19 +15747,22 @@
     <w:abstractNumId w:val="21"/>
   </w:num>
   <w:num w:numId="29">
-    <w:abstractNumId w:val="28"/>
+    <w:abstractNumId w:val="29"/>
   </w:num>
   <w:num w:numId="30">
     <w:abstractNumId w:val="11"/>
   </w:num>
   <w:num w:numId="31">
-    <w:abstractNumId w:val="32"/>
+    <w:abstractNumId w:val="33"/>
   </w:num>
   <w:num w:numId="32">
     <w:abstractNumId w:val="8"/>
   </w:num>
   <w:num w:numId="33">
     <w:abstractNumId w:val="13"/>
+  </w:num>
+  <w:num w:numId="34">
+    <w:abstractNumId w:val="22"/>
   </w:num>
   <w:numIdMacAtCleanup w:val="9"/>
 </w:numbering>
@@ -21150,7 +20674,7 @@
 </file>
 
 <file path=customXml/itemProps1.xml><?xml version="1.0" encoding="utf-8"?>
-<ds:datastoreItem xmlns:ds="http://schemas.openxmlformats.org/officeDocument/2006/customXml" ds:itemID="{AD0C37AE-6495-42B7-A334-6110B49D9BA7}">
+<ds:datastoreItem xmlns:ds="http://schemas.openxmlformats.org/officeDocument/2006/customXml" ds:itemID="{FE259FE8-83ED-4FF8-A371-669FBC7DA660}">
   <ds:schemaRefs>
     <ds:schemaRef ds:uri="http://schemas.openxmlformats.org/officeDocument/2006/bibliography"/>
   </ds:schemaRefs>

</xml_diff>

<commit_message>
Marian's changes to User Doc.
</commit_message>
<xml_diff>
--- a/SAHM_UsersGuide.docx
+++ b/SAHM_UsersGuide.docx
@@ -98,7 +98,21 @@
         <w:t>Colin Talbert</w:t>
       </w:r>
       <w:r>
-        <w:t>, Drew Ignizio, Nick Young</w:t>
+        <w:t xml:space="preserve">, </w:t>
+      </w:r>
+      <w:r>
+        <w:t xml:space="preserve">Marian Talbert, </w:t>
+      </w:r>
+      <w:r>
+        <w:t xml:space="preserve">Drew </w:t>
+      </w:r>
+      <w:proofErr w:type="spellStart"/>
+      <w:r>
+        <w:t>Ignizio</w:t>
+      </w:r>
+      <w:proofErr w:type="spellEnd"/>
+      <w:r>
+        <w:t>, Nick Young</w:t>
       </w:r>
     </w:p>
     <w:p>
@@ -351,7 +365,30 @@
       <w:proofErr w:type="gramEnd"/>
       <w:r>
         <w:br/>
-        <w:t xml:space="preserve">Author1, F.N., Author2, </w:t>
+      </w:r>
+      <w:proofErr w:type="spellStart"/>
+      <w:r>
+        <w:t>Author1</w:t>
+      </w:r>
+      <w:proofErr w:type="spellEnd"/>
+      <w:r>
+        <w:t xml:space="preserve">, </w:t>
+      </w:r>
+      <w:proofErr w:type="spellStart"/>
+      <w:r>
+        <w:t>F.N.</w:t>
+      </w:r>
+      <w:proofErr w:type="spellEnd"/>
+      <w:r>
+        <w:t xml:space="preserve">, </w:t>
+      </w:r>
+      <w:proofErr w:type="spellStart"/>
+      <w:r>
+        <w:t>Author2</w:t>
+      </w:r>
+      <w:proofErr w:type="spellEnd"/>
+      <w:r>
+        <w:t xml:space="preserve">, </w:t>
       </w:r>
       <w:proofErr w:type="spellStart"/>
       <w:r>
@@ -3008,7 +3045,21 @@
         <w:t xml:space="preserve">By </w:t>
       </w:r>
       <w:r>
-        <w:t>Colin Talbert, Drew Ignizio, Nick Young</w:t>
+        <w:t xml:space="preserve">Colin Talbert, </w:t>
+      </w:r>
+      <w:r>
+        <w:t xml:space="preserve">Marian Talbert, </w:t>
+      </w:r>
+      <w:r>
+        <w:t xml:space="preserve">Drew </w:t>
+      </w:r>
+      <w:proofErr w:type="spellStart"/>
+      <w:r>
+        <w:t>Ignizio</w:t>
+      </w:r>
+      <w:proofErr w:type="spellEnd"/>
+      <w:r>
+        <w:t>, Nick Young</w:t>
       </w:r>
     </w:p>
     <w:p>
@@ -3123,7 +3174,15 @@
         <w:ind w:firstLine="0"/>
       </w:pPr>
       <w:r>
-        <w:t xml:space="preserve">This user guide provides detailed instructions on how to install the SAHM package within </w:t>
+        <w:t xml:space="preserve">This user guide provides detailed instructions on how to install the </w:t>
+      </w:r>
+      <w:proofErr w:type="spellStart"/>
+      <w:r>
+        <w:t>SAHM</w:t>
+      </w:r>
+      <w:proofErr w:type="spellEnd"/>
+      <w:r>
+        <w:t xml:space="preserve"> package within </w:t>
       </w:r>
       <w:proofErr w:type="spellStart"/>
       <w:r>
@@ -3628,7 +3687,31 @@
       </w:r>
       <w:proofErr w:type="gramEnd"/>
       <w:r>
-        <w:t xml:space="preserve"> within the GDAL install location.  Note this location will be specific to where you installed GDAL and might be C:\Program Files (x86)\GDAL\</w:t>
+        <w:t xml:space="preserve"> within the GDAL install location.  Note this location will be specific to where you installed GDAL and might be </w:t>
+      </w:r>
+      <w:proofErr w:type="spellStart"/>
+      <w:r>
+        <w:t>C:\Program</w:t>
+      </w:r>
+      <w:proofErr w:type="spellEnd"/>
+      <w:r>
+        <w:t xml:space="preserve"> Files (</w:t>
+      </w:r>
+      <w:proofErr w:type="spellStart"/>
+      <w:r>
+        <w:t>x86</w:t>
+      </w:r>
+      <w:proofErr w:type="spellEnd"/>
+      <w:r>
+        <w:t>)\</w:t>
+      </w:r>
+      <w:proofErr w:type="spellStart"/>
+      <w:r>
+        <w:t>GDAL</w:t>
+      </w:r>
+      <w:proofErr w:type="spellEnd"/>
+      <w:r>
+        <w:t>\</w:t>
       </w:r>
       <w:proofErr w:type="spellStart"/>
       <w:r>
@@ -4573,6 +4656,42 @@
       </w:r>
       <w:proofErr w:type="spellStart"/>
       <w:r>
+        <w:t>ade4</w:t>
+      </w:r>
+      <w:proofErr w:type="spellEnd"/>
+      <w:r>
+        <w:t xml:space="preserve">, </w:t>
+      </w:r>
+      <w:r>
+        <w:t xml:space="preserve">foreign, </w:t>
+      </w:r>
+      <w:proofErr w:type="spellStart"/>
+      <w:r>
+        <w:t>gbm</w:t>
+      </w:r>
+      <w:proofErr w:type="spellEnd"/>
+      <w:r>
+        <w:t xml:space="preserve">, </w:t>
+      </w:r>
+      <w:r>
+        <w:t>lattice</w:t>
+      </w:r>
+      <w:r>
+        <w:t>,</w:t>
+      </w:r>
+      <w:r>
+        <w:t xml:space="preserve"> </w:t>
+      </w:r>
+      <w:proofErr w:type="spellStart"/>
+      <w:r>
+        <w:t>mda</w:t>
+      </w:r>
+      <w:proofErr w:type="spellEnd"/>
+      <w:r>
+        <w:t xml:space="preserve">, </w:t>
+      </w:r>
+      <w:proofErr w:type="spellStart"/>
+      <w:r>
         <w:t>PresenceAbsence</w:t>
       </w:r>
       <w:proofErr w:type="spellEnd"/>
@@ -4581,39 +4700,50 @@
       </w:r>
       <w:proofErr w:type="spellStart"/>
       <w:r>
+        <w:t>randomForest</w:t>
+      </w:r>
+      <w:proofErr w:type="spellEnd"/>
+      <w:r>
+        <w:t xml:space="preserve">, </w:t>
+      </w:r>
+      <w:r>
+        <w:t>raster,</w:t>
+      </w:r>
+      <w:r>
+        <w:t xml:space="preserve"> </w:t>
+      </w:r>
+      <w:proofErr w:type="spellStart"/>
+      <w:r>
         <w:t>rgdal</w:t>
       </w:r>
       <w:proofErr w:type="spellEnd"/>
       <w:r>
-        <w:t>, sp, (survival except random Forest), raster, tcltk2, foreign, ade4</w:t>
-      </w:r>
+        <w:t xml:space="preserve">, sp, </w:t>
+      </w:r>
+      <w:proofErr w:type="spellStart"/>
+      <w:r>
+        <w:t>spatstat</w:t>
+      </w:r>
+      <w:proofErr w:type="spellEnd"/>
       <w:r>
         <w:t xml:space="preserve">, </w:t>
       </w:r>
+      <w:r>
+        <w:t xml:space="preserve">survival, </w:t>
+      </w:r>
       <w:proofErr w:type="spellStart"/>
       <w:r>
-        <w:t>mda</w:t>
+        <w:t>tcltk2</w:t>
       </w:r>
       <w:proofErr w:type="spellEnd"/>
       <w:r>
         <w:t xml:space="preserve">, </w:t>
       </w:r>
-      <w:proofErr w:type="spellStart"/>
-      <w:r>
-        <w:t>randomForest</w:t>
-      </w:r>
-      <w:proofErr w:type="spellEnd"/>
-      <w:r>
-        <w:t xml:space="preserve">, </w:t>
+      <w:r>
+        <w:t xml:space="preserve">and </w:t>
       </w:r>
       <w:r>
         <w:t>tools</w:t>
-      </w:r>
-      <w:r>
-        <w:t>, and</w:t>
-      </w:r>
-      <w:r>
-        <w:t xml:space="preserve"> lattice</w:t>
       </w:r>
       <w:r>
         <w:t>.</w:t>
@@ -4893,8 +5023,13 @@
       <w:r>
         <w:tab/>
       </w:r>
-      <w:r>
-        <w:t>C:\Program Files</w:t>
+      <w:proofErr w:type="spellStart"/>
+      <w:r>
+        <w:t>C:\Program</w:t>
+      </w:r>
+      <w:proofErr w:type="spellEnd"/>
+      <w:r>
+        <w:t xml:space="preserve"> Files</w:t>
       </w:r>
     </w:p>
     <w:p>
@@ -4946,8 +5081,13 @@
       <w:r>
         <w:tab/>
       </w:r>
-      <w:r>
-        <w:t>C:\Program Files\R\R-2.1</w:t>
+      <w:proofErr w:type="spellStart"/>
+      <w:r>
+        <w:t>C:\Program</w:t>
+      </w:r>
+      <w:proofErr w:type="spellEnd"/>
+      <w:r>
+        <w:t xml:space="preserve"> Files\R\R-2.1</w:t>
       </w:r>
       <w:r>
         <w:t>4</w:t>
@@ -5004,8 +5144,12 @@
       </w:r>
       <w:r>
         <w:tab/>
+      </w:r>
+      <w:proofErr w:type="spellStart"/>
+      <w:r>
         <w:t>C:\Maxent</w:t>
       </w:r>
+      <w:proofErr w:type="spellEnd"/>
     </w:p>
     <w:p>
       <w:pPr>
@@ -5445,34 +5589,34 @@
         <w:pStyle w:val="BodyText"/>
       </w:pPr>
       <w:r>
-        <w:t xml:space="preserve">Within the session folder individual outputs are generally uniquely, sequentially named so that subsequent outputs do not overwrite previous outputs.  For example the </w:t>
+        <w:t xml:space="preserve">Within the session folder individual outputs are generally uniquely, sequentially named so that subsequent outputs do not overwrite previous outputs.  For example the the first output from the Field Data Aggregate and Weight module will be called FDAW_1.csv.  The next time this module is run the output will be FDAW_2.csv.  In the case of modules that produce </w:t>
+      </w:r>
+      <w:r>
+        <w:t xml:space="preserve">several related outputs the group will be placed in a folder named with the same unique sequential convention.  The exceptions to this pattern are the Covariate </w:t>
       </w:r>
       <w:proofErr w:type="spellStart"/>
       <w:r>
-        <w:t>the</w:t>
+        <w:t>Corelation</w:t>
       </w:r>
       <w:proofErr w:type="spellEnd"/>
       <w:r>
-        <w:t xml:space="preserve"> first output from the Field Data Aggregate and Weight module will be called FDAW_1.csv.  The next time this module is run the output will be FDAW_2.csv.  In the case of modules that produce </w:t>
-      </w:r>
-      <w:r>
-        <w:t xml:space="preserve">several related outputs the group will be placed in a folder named with the same unique sequential convention.  The exceptions to this pattern are the Covariate </w:t>
+        <w:t xml:space="preserve"> and Selection module which will have the name from its </w:t>
       </w:r>
       <w:proofErr w:type="spellStart"/>
       <w:r>
-        <w:t>Corelation</w:t>
+        <w:t>selectionName</w:t>
       </w:r>
       <w:proofErr w:type="spellEnd"/>
       <w:r>
-        <w:t xml:space="preserve"> and Selection module which will have the name from its </w:t>
+        <w:t xml:space="preserve"> parameter </w:t>
       </w:r>
       <w:proofErr w:type="spellStart"/>
       <w:r>
-        <w:t>selectionName</w:t>
+        <w:t>PARC</w:t>
       </w:r>
       <w:proofErr w:type="spellEnd"/>
       <w:r>
-        <w:t xml:space="preserve"> parameter PARC module which will be send its output to a folder named according to the template layer used.</w:t>
+        <w:t xml:space="preserve"> module which will be send its output to a folder named according to the template layer used.</w:t>
       </w:r>
     </w:p>
     <w:p>
@@ -6480,7 +6624,15 @@
       </w:r>
       <w:proofErr w:type="spellEnd"/>
       <w:r>
-        <w:t xml:space="preserve">, PRISM, MODIS, etc.  </w:t>
+        <w:t xml:space="preserve">, PRISM, </w:t>
+      </w:r>
+      <w:proofErr w:type="spellStart"/>
+      <w:r>
+        <w:t>MODIS</w:t>
+      </w:r>
+      <w:proofErr w:type="spellEnd"/>
+      <w:r>
+        <w:t xml:space="preserve">, etc.  </w:t>
       </w:r>
       <w:proofErr w:type="gramStart"/>
       <w:r>
@@ -7115,13 +7267,21 @@
         <w:pStyle w:val="BodyText"/>
       </w:pPr>
       <w:r>
-        <w:t>Currently two</w:t>
+        <w:t xml:space="preserve">Currently </w:t>
+      </w:r>
+      <w:proofErr w:type="gramStart"/>
+      <w:r>
+        <w:t xml:space="preserve">three </w:t>
       </w:r>
       <w:r>
         <w:t xml:space="preserve"> parameter</w:t>
       </w:r>
       <w:r>
-        <w:t>s can be specified by the user:</w:t>
+        <w:t>s</w:t>
+      </w:r>
+      <w:proofErr w:type="gramEnd"/>
+      <w:r>
+        <w:t xml:space="preserve"> can be specified by the user:</w:t>
       </w:r>
     </w:p>
     <w:p>
@@ -7167,7 +7327,10 @@
         <w:pStyle w:val="BodyText"/>
       </w:pPr>
       <w:r>
-        <w:t>4.</w:t>
+        <w:t>2</w:t>
+      </w:r>
+      <w:r>
+        <w:t>.</w:t>
       </w:r>
       <w:r>
         <w:tab/>
@@ -7183,6 +7346,268 @@
       <w:proofErr w:type="spellEnd"/>
       <w:r>
         <w:t xml:space="preserve"> module.</w:t>
+      </w:r>
+    </w:p>
+    <w:p>
+      <w:pPr>
+        <w:pStyle w:val="BodyText"/>
+      </w:pPr>
+      <w:r>
+        <w:t xml:space="preserve">3. </w:t>
+      </w:r>
+      <w:r>
+        <w:tab/>
+      </w:r>
+      <w:proofErr w:type="spellStart"/>
+      <w:r>
+        <w:t>PointAggregationOrWeightMethod</w:t>
+      </w:r>
+      <w:proofErr w:type="spellEnd"/>
+      <w:r>
+        <w:t>:  Currently four options are available allowing several options for how weights are set</w:t>
+      </w:r>
+    </w:p>
+    <w:p>
+      <w:pPr>
+        <w:pStyle w:val="BodyText"/>
+      </w:pPr>
+      <w:r>
+        <w:tab/>
+      </w:r>
+      <w:proofErr w:type="gramStart"/>
+      <w:r>
+        <w:t>a</w:t>
+      </w:r>
+      <w:proofErr w:type="gramEnd"/>
+      <w:r>
+        <w:t>. Collapse In Pixel:</w:t>
+      </w:r>
+    </w:p>
+    <w:p>
+      <w:pPr>
+        <w:pStyle w:val="BodyText"/>
+      </w:pPr>
+      <w:r>
+        <w:tab/>
+        <w:t xml:space="preserve">b. Weight </w:t>
+      </w:r>
+      <w:proofErr w:type="gramStart"/>
+      <w:r>
+        <w:t>Per</w:t>
+      </w:r>
+      <w:proofErr w:type="gramEnd"/>
+      <w:r>
+        <w:t xml:space="preserve"> Pixel:</w:t>
+      </w:r>
+    </w:p>
+    <w:p>
+      <w:pPr>
+        <w:pStyle w:val="BodyText"/>
+      </w:pPr>
+      <w:r>
+        <w:tab/>
+        <w:t xml:space="preserve">c. Inverse Density:  Sets point weights inversely proportional to their spatial proximity to </w:t>
+      </w:r>
+    </w:p>
+    <w:p>
+      <w:pPr>
+        <w:pStyle w:val="BodyText"/>
+        <w:ind w:left="1440" w:firstLine="45"/>
+      </w:pPr>
+      <w:r>
+        <w:t xml:space="preserve">other points using an </w:t>
+      </w:r>
+      <w:proofErr w:type="spellStart"/>
+      <w:r>
+        <w:t>isotrophic</w:t>
+      </w:r>
+      <w:proofErr w:type="spellEnd"/>
+      <w:r>
+        <w:t xml:space="preserve"> Gaussian smoothing kernel to calculate the density using the </w:t>
+      </w:r>
+      <w:proofErr w:type="spellStart"/>
+      <w:r>
+        <w:t>density.ppp</w:t>
+      </w:r>
+      <w:proofErr w:type="spellEnd"/>
+      <w:r>
+        <w:t xml:space="preserve"> function in the </w:t>
+      </w:r>
+      <w:proofErr w:type="spellStart"/>
+      <w:r>
+        <w:t>spatstat</w:t>
+      </w:r>
+      <w:proofErr w:type="spellEnd"/>
+      <w:r>
+        <w:t xml:space="preserve"> library in R using the </w:t>
+      </w:r>
+      <w:proofErr w:type="spellStart"/>
+      <w:r>
+        <w:t>leaveoneout</w:t>
+      </w:r>
+      <w:proofErr w:type="spellEnd"/>
+      <w:r>
+        <w:t xml:space="preserve">=TRUE option which calculates the density at each point ignoring the point itself so that a completely isolated point will have weight equal to 1. </w:t>
+      </w:r>
+    </w:p>
+    <w:p>
+      <w:pPr>
+        <w:pStyle w:val="BodyText"/>
+        <w:ind w:left="720"/>
+      </w:pPr>
+      <w:r>
+        <w:t xml:space="preserve">The standard deviation of the kernel is by default a function of the area of the minimum </w:t>
+      </w:r>
+    </w:p>
+    <w:p>
+      <w:pPr>
+        <w:pStyle w:val="BodyText"/>
+        <w:ind w:left="720"/>
+      </w:pPr>
+      <w:proofErr w:type="gramStart"/>
+      <w:r>
+        <w:t>convex</w:t>
+      </w:r>
+      <w:proofErr w:type="gramEnd"/>
+      <w:r>
+        <w:t xml:space="preserve"> polygon containing all points.  This can optionally be set and explored by the   </w:t>
+      </w:r>
+    </w:p>
+    <w:p>
+      <w:pPr>
+        <w:pStyle w:val="BodyText"/>
+        <w:ind w:left="720"/>
+      </w:pPr>
+      <w:proofErr w:type="gramStart"/>
+      <w:r>
+        <w:lastRenderedPageBreak/>
+        <w:t>user</w:t>
+      </w:r>
+      <w:proofErr w:type="gramEnd"/>
+      <w:r>
+        <w:t xml:space="preserve"> and an option is available to set this parameter to half the pixel length.  The density calculated for the points is multiplied by </w:t>
+      </w:r>
+      <w:proofErr w:type="spellStart"/>
+      <w:r>
+        <w:t>2πσ</w:t>
+      </w:r>
+      <w:r>
+        <w:rPr>
+          <w:vertAlign w:val="superscript"/>
+        </w:rPr>
+        <w:t>2</w:t>
+      </w:r>
+      <w:proofErr w:type="spellEnd"/>
+      <w:r>
+        <w:rPr>
+          <w:vertAlign w:val="superscript"/>
+        </w:rPr>
+        <w:t xml:space="preserve"> </w:t>
+      </w:r>
+      <w:r>
+        <w:t xml:space="preserve">to adjust for the height of the Gaussian.  Once the </w:t>
+      </w:r>
+    </w:p>
+    <w:p>
+      <w:pPr>
+        <w:pStyle w:val="BodyText"/>
+        <w:ind w:left="720"/>
+      </w:pPr>
+      <w:proofErr w:type="gramStart"/>
+      <w:r>
+        <w:t>density</w:t>
+      </w:r>
+      <w:proofErr w:type="gramEnd"/>
+      <w:r>
+        <w:t xml:space="preserve"> is calculated, weights are set equal to  1/</w:t>
+      </w:r>
+      <w:proofErr w:type="spellStart"/>
+      <w:r>
+        <w:t>sqrt</w:t>
+      </w:r>
+      <w:proofErr w:type="spellEnd"/>
+      <w:r>
+        <w:t>(</w:t>
+      </w:r>
+      <w:proofErr w:type="spellStart"/>
+      <w:r>
+        <w:t>1+density</w:t>
+      </w:r>
+      <w:proofErr w:type="spellEnd"/>
+      <w:r>
+        <w:t xml:space="preserve"> at the point).   </w:t>
+      </w:r>
+    </w:p>
+    <w:p>
+      <w:pPr>
+        <w:pStyle w:val="BodyText"/>
+        <w:ind w:left="720"/>
+      </w:pPr>
+    </w:p>
+    <w:p>
+      <w:pPr>
+        <w:pStyle w:val="BodyText"/>
+        <w:ind w:left="720"/>
+      </w:pPr>
+      <w:r>
+        <w:t xml:space="preserve">d. Total Presence = Total Absence:  Sets weights so the sum of the weights for presence </w:t>
+      </w:r>
+    </w:p>
+    <w:p>
+      <w:pPr>
+        <w:pStyle w:val="BodyText"/>
+        <w:ind w:left="1440" w:firstLine="0"/>
+      </w:pPr>
+      <w:proofErr w:type="gramStart"/>
+      <w:r>
+        <w:t>points</w:t>
+      </w:r>
+      <w:proofErr w:type="gramEnd"/>
+      <w:r>
+        <w:t xml:space="preserve"> is equal to the sum of the weights for absence point by </w:t>
+      </w:r>
+      <w:proofErr w:type="spellStart"/>
+      <w:r>
+        <w:t>downweighting</w:t>
+      </w:r>
+      <w:proofErr w:type="spellEnd"/>
+      <w:r>
+        <w:t xml:space="preserve"> absences.</w:t>
+      </w:r>
+    </w:p>
+    <w:p>
+      <w:pPr>
+        <w:pStyle w:val="BodyText"/>
+        <w:ind w:left="1440" w:firstLine="0"/>
+      </w:pPr>
+      <w:r>
+        <w:t xml:space="preserve">Presence points will have weight 1. </w:t>
+      </w:r>
+    </w:p>
+    <w:p>
+      <w:pPr>
+        <w:pStyle w:val="BodyText"/>
+        <w:ind w:left="1440" w:firstLine="0"/>
+      </w:pPr>
+      <w:r>
+        <w:t xml:space="preserve">  </w:t>
+      </w:r>
+    </w:p>
+    <w:p>
+      <w:pPr>
+        <w:pStyle w:val="BodyText"/>
+        <w:ind w:firstLine="0"/>
+      </w:pPr>
+      <w:r>
+        <w:t xml:space="preserve">Currently only </w:t>
+      </w:r>
+      <w:proofErr w:type="spellStart"/>
+      <w:r>
+        <w:t>GLM</w:t>
+      </w:r>
+      <w:proofErr w:type="spellEnd"/>
+      <w:r>
+        <w:t xml:space="preserve">, MARS, and Boosted Regression Trees accept weights.  Any Weights column will be ignored by Random Forest.  </w:t>
       </w:r>
     </w:p>
     <w:p>
@@ -7271,16 +7696,27 @@
         <w:pStyle w:val="BodyText"/>
       </w:pPr>
       <w:r>
+        <w:t xml:space="preserve">The Projection, Aggregation, </w:t>
+      </w:r>
+      <w:proofErr w:type="spellStart"/>
+      <w:r>
+        <w:t>Resampling</w:t>
+      </w:r>
+      <w:proofErr w:type="spellEnd"/>
+      <w:r>
+        <w:t>, and Clipping (</w:t>
+      </w:r>
+      <w:proofErr w:type="spellStart"/>
+      <w:r>
+        <w:t>PARC</w:t>
+      </w:r>
+      <w:proofErr w:type="spellEnd"/>
+      <w:r>
+        <w:t xml:space="preserve">) module is a powerful utility that automates the preparation steps required for using raster layers in most geospatial modeling </w:t>
+      </w:r>
+      <w:r>
         <w:lastRenderedPageBreak/>
-        <w:t xml:space="preserve">The Projection, Aggregation, </w:t>
-      </w:r>
-      <w:proofErr w:type="spellStart"/>
-      <w:r>
-        <w:t>Resampling</w:t>
-      </w:r>
-      <w:proofErr w:type="spellEnd"/>
-      <w:r>
-        <w:t xml:space="preserve">, and Clipping (PARC) module is a powerful utility that automates the preparation steps required for using raster layers in most geospatial modeling packages. In order to successfully consider multiple environmental predictors in raster format, each layer must have coincident cells (pixels) of the same size, have the same coordinate system (and projection, if applicable), and the same geographic extent. The PARC module ensures that all of these conditions are met for the input layers by transforming and or </w:t>
+        <w:t xml:space="preserve">packages. In order to successfully consider multiple environmental predictors in raster format, each layer must have coincident cells (pixels) of the same size, have the same coordinate system (and projection, if applicable), and the same geographic extent. The PARC module ensures that all of these conditions are met for the input layers by transforming and or </w:t>
       </w:r>
       <w:proofErr w:type="spellStart"/>
       <w:r>
@@ -7359,50 +7795,50 @@
         <w:pStyle w:val="BodyText"/>
       </w:pPr>
       <w:r>
+        <w:t>2.</w:t>
+      </w:r>
+      <w:r>
+        <w:tab/>
+      </w:r>
+      <w:proofErr w:type="spellStart"/>
+      <w:r>
+        <w:t>ListRasterWithPARCInfoCSV</w:t>
+      </w:r>
+      <w:proofErr w:type="spellEnd"/>
+      <w:r>
+        <w:t>: The .</w:t>
+      </w:r>
+      <w:proofErr w:type="spellStart"/>
+      <w:r>
+        <w:t>csv</w:t>
+      </w:r>
+      <w:proofErr w:type="spellEnd"/>
+      <w:r>
+        <w:t xml:space="preserve"> file list corresponds to the Predictor List File element and allows a user to load a .</w:t>
+      </w:r>
+      <w:proofErr w:type="spellStart"/>
+      <w:r>
+        <w:t>csv</w:t>
+      </w:r>
+      <w:proofErr w:type="spellEnd"/>
+      <w:r>
+        <w:t xml:space="preserve"> file containing a list of </w:t>
+      </w:r>
+      <w:proofErr w:type="spellStart"/>
+      <w:r>
+        <w:t>rasters</w:t>
+      </w:r>
+      <w:proofErr w:type="spellEnd"/>
+      <w:r>
+        <w:t xml:space="preserve"> for consideration in the modeled analysis. For additional information, please see the documentation for the Predictor List File element.</w:t>
+      </w:r>
+    </w:p>
+    <w:p>
+      <w:pPr>
+        <w:pStyle w:val="BodyText"/>
+      </w:pPr>
+      <w:r>
         <w:lastRenderedPageBreak/>
-        <w:t>2.</w:t>
-      </w:r>
-      <w:r>
-        <w:tab/>
-      </w:r>
-      <w:proofErr w:type="spellStart"/>
-      <w:r>
-        <w:t>ListRasterWithPARCInfoCSV</w:t>
-      </w:r>
-      <w:proofErr w:type="spellEnd"/>
-      <w:r>
-        <w:t>: The .</w:t>
-      </w:r>
-      <w:proofErr w:type="spellStart"/>
-      <w:r>
-        <w:t>csv</w:t>
-      </w:r>
-      <w:proofErr w:type="spellEnd"/>
-      <w:r>
-        <w:t xml:space="preserve"> file list corresponds to the Predictor List File element and allows a user to load a .</w:t>
-      </w:r>
-      <w:proofErr w:type="spellStart"/>
-      <w:r>
-        <w:t>csv</w:t>
-      </w:r>
-      <w:proofErr w:type="spellEnd"/>
-      <w:r>
-        <w:t xml:space="preserve"> file containing a list of </w:t>
-      </w:r>
-      <w:proofErr w:type="spellStart"/>
-      <w:r>
-        <w:t>rasters</w:t>
-      </w:r>
-      <w:proofErr w:type="spellEnd"/>
-      <w:r>
-        <w:t xml:space="preserve"> for consideration in the modeled analysis. For additional information, please see the documentation for the Predictor List File element.</w:t>
-      </w:r>
-    </w:p>
-    <w:p>
-      <w:pPr>
-        <w:pStyle w:val="BodyText"/>
-      </w:pPr>
-      <w:r>
         <w:t>3.</w:t>
       </w:r>
       <w:r>
@@ -7543,16 +7979,38 @@
       <w:pPr>
         <w:pStyle w:val="BodyText"/>
       </w:pPr>
-      <w:r>
-        <w:t xml:space="preserve">PARC uses a </w:t>
-      </w:r>
       <w:proofErr w:type="spellStart"/>
       <w:r>
+        <w:lastRenderedPageBreak/>
+        <w:t>PARC</w:t>
+      </w:r>
+      <w:proofErr w:type="spellEnd"/>
+      <w:r>
+        <w:t xml:space="preserve"> uses a </w:t>
+      </w:r>
+      <w:proofErr w:type="spellStart"/>
+      <w:r>
         <w:t>combinataion</w:t>
       </w:r>
       <w:proofErr w:type="spellEnd"/>
       <w:r>
-        <w:t xml:space="preserve"> of GDAL (Which used Proj.4), </w:t>
+        <w:t xml:space="preserve"> of </w:t>
+      </w:r>
+      <w:proofErr w:type="spellStart"/>
+      <w:r>
+        <w:t>GDAL</w:t>
+      </w:r>
+      <w:proofErr w:type="spellEnd"/>
+      <w:r>
+        <w:t xml:space="preserve"> (Which used </w:t>
+      </w:r>
+      <w:proofErr w:type="spellStart"/>
+      <w:r>
+        <w:t>Proj.4</w:t>
+      </w:r>
+      <w:proofErr w:type="spellEnd"/>
+      <w:r>
+        <w:t xml:space="preserve">), </w:t>
       </w:r>
       <w:proofErr w:type="spellStart"/>
       <w:r>
@@ -7672,11 +8130,7 @@
         <w:t xml:space="preserve"> </w:t>
       </w:r>
       <w:r>
-        <w:t xml:space="preserve">These new pixels will be aligned </w:t>
-      </w:r>
-      <w:r>
-        <w:lastRenderedPageBreak/>
-        <w:t xml:space="preserve">with the origin of the template such that a specified number of whole pixels fall within each template pixel.  </w:t>
+        <w:t xml:space="preserve">These new pixels will be aligned with the origin of the template such that a specified number of whole pixels fall within each template pixel.  </w:t>
       </w:r>
       <w:r>
         <w:t>The s</w:t>
@@ -7697,7 +8151,11 @@
         </w:numPr>
       </w:pPr>
       <w:r>
-        <w:t>If required aggregation is performed on the resulting layer.  To aggregate, all of the reprojected source pixels that fall within a given template pixel are considered using the specified algorithm minimum, maximum, mean or majority and the resulting value is written to the output raster.</w:t>
+        <w:t xml:space="preserve">If required aggregation is performed on the resulting layer.  To aggregate, all of the reprojected source pixels that fall within a given template pixel are considered using the </w:t>
+      </w:r>
+      <w:r>
+        <w:lastRenderedPageBreak/>
+        <w:t>specified algorithm minimum, maximum, mean or majority and the resulting value is written to the output raster.</w:t>
       </w:r>
     </w:p>
     <w:p>
@@ -7858,34 +8316,34 @@
         <w:pStyle w:val="BodyText"/>
       </w:pPr>
       <w:r>
+        <w:t>Three parameter</w:t>
+      </w:r>
+      <w:r>
+        <w:t>s can be specified by the user:</w:t>
+      </w:r>
+    </w:p>
+    <w:p>
+      <w:pPr>
+        <w:pStyle w:val="BodyText"/>
+      </w:pPr>
+      <w:r>
+        <w:t>1. Format: The format corresponds to the desired raster output format. The following output file formats are supported: Arc/Info ASCII Grid, ESRI BIL, ERDAS Imagine, and JPEG.</w:t>
+      </w:r>
+    </w:p>
+    <w:p>
+      <w:pPr>
+        <w:pStyle w:val="BodyText"/>
+      </w:pPr>
+      <w:r>
+        <w:t>To specify the desired output, users should enter the values shown below.</w:t>
+      </w:r>
+    </w:p>
+    <w:p>
+      <w:pPr>
+        <w:pStyle w:val="BodyText"/>
+      </w:pPr>
+      <w:r>
         <w:lastRenderedPageBreak/>
-        <w:t>Three parameter</w:t>
-      </w:r>
-      <w:r>
-        <w:t>s can be specified by the user:</w:t>
-      </w:r>
-    </w:p>
-    <w:p>
-      <w:pPr>
-        <w:pStyle w:val="BodyText"/>
-      </w:pPr>
-      <w:r>
-        <w:t>1. Format: The format corresponds to the desired raster output format. The following output file formats are supported: Arc/Info ASCII Grid, ESRI BIL, ERDAS Imagine, and JPEG.</w:t>
-      </w:r>
-    </w:p>
-    <w:p>
-      <w:pPr>
-        <w:pStyle w:val="BodyText"/>
-      </w:pPr>
-      <w:r>
-        <w:t>To specify the desired output, users should enter the values shown below.</w:t>
-      </w:r>
-    </w:p>
-    <w:p>
-      <w:pPr>
-        <w:pStyle w:val="BodyText"/>
-      </w:pPr>
-      <w:r>
         <w:t>For an ASCII (.</w:t>
       </w:r>
       <w:proofErr w:type="spellStart"/>
@@ -7910,7 +8368,15 @@
         <w:pStyle w:val="BodyText"/>
       </w:pPr>
       <w:r>
-        <w:t>For an ESRI BIL output, enter: "</w:t>
+        <w:t xml:space="preserve">For an ESRI </w:t>
+      </w:r>
+      <w:proofErr w:type="spellStart"/>
+      <w:r>
+        <w:t>BIL</w:t>
+      </w:r>
+      <w:proofErr w:type="spellEnd"/>
+      <w:r>
+        <w:t xml:space="preserve"> output, enter: "</w:t>
       </w:r>
       <w:proofErr w:type="spellStart"/>
       <w:r>
@@ -8717,7 +9183,15 @@
       </w:r>
       <w:proofErr w:type="spellEnd"/>
       <w:r>
-        <w:t xml:space="preserve"> with PARC Info .</w:t>
+        <w:t xml:space="preserve"> with </w:t>
+      </w:r>
+      <w:proofErr w:type="spellStart"/>
+      <w:r>
+        <w:t>PARC</w:t>
+      </w:r>
+      <w:proofErr w:type="spellEnd"/>
+      <w:r>
+        <w:t xml:space="preserve"> Info .</w:t>
       </w:r>
       <w:proofErr w:type="spellStart"/>
       <w:r>
@@ -9712,7 +10186,15 @@
       </w:r>
       <w:proofErr w:type="spellEnd"/>
       <w:r>
-        <w:t>, etc SAHM has two specialized cells for viewing model outputs.</w:t>
+        <w:t xml:space="preserve">, etc </w:t>
+      </w:r>
+      <w:proofErr w:type="spellStart"/>
+      <w:r>
+        <w:t>SAHM</w:t>
+      </w:r>
+      <w:proofErr w:type="spellEnd"/>
+      <w:r>
+        <w:t xml:space="preserve"> has two specialized cells for viewing model outputs.</w:t>
       </w:r>
       <w:r>
         <w:t xml:space="preserve">  </w:t>
@@ -12640,7 +13122,7 @@
         <w:rStyle w:val="PageNumber"/>
         <w:noProof/>
       </w:rPr>
-      <w:t>v</w:t>
+      <w:t>23</w:t>
     </w:r>
     <w:r>
       <w:rPr>
@@ -20674,7 +21156,7 @@
 </file>
 
 <file path=customXml/itemProps1.xml><?xml version="1.0" encoding="utf-8"?>
-<ds:datastoreItem xmlns:ds="http://schemas.openxmlformats.org/officeDocument/2006/customXml" ds:itemID="{FE259FE8-83ED-4FF8-A371-669FBC7DA660}">
+<ds:datastoreItem xmlns:ds="http://schemas.openxmlformats.org/officeDocument/2006/customXml" ds:itemID="{E2ADE5B0-88C4-46B3-AF55-FDC97380885E}">
   <ds:schemaRefs>
     <ds:schemaRef ds:uri="http://schemas.openxmlformats.org/officeDocument/2006/bibliography"/>
   </ds:schemaRefs>

</xml_diff>

<commit_message>
Updates to port level documentation Added final parameters to RF and BRT
</commit_message>
<xml_diff>
--- a/SAHM_UsersGuide.docx
+++ b/SAHM_UsersGuide.docx
@@ -1473,7 +1473,13 @@
         <w:rPr>
           <w:noProof/>
         </w:rPr>
-        <w:t>24</w:t>
+        <w:t>2</w:t>
+      </w:r>
+      <w:r>
+        <w:rPr>
+          <w:noProof/>
+        </w:rPr>
+        <w:t>4</w:t>
       </w:r>
       <w:r>
         <w:rPr>
@@ -1776,7 +1782,13 @@
         <w:rPr>
           <w:noProof/>
         </w:rPr>
-        <w:t>32</w:t>
+        <w:t>3</w:t>
+      </w:r>
+      <w:r>
+        <w:rPr>
+          <w:noProof/>
+        </w:rPr>
+        <w:t>2</w:t>
       </w:r>
       <w:r>
         <w:rPr>
@@ -8693,9 +8705,15 @@
         <w:rPr>
           <w:rStyle w:val="EmphStrong"/>
         </w:rPr>
-        <w:t>Individual Predictors selector widgets.</w:t>
+        <w:t xml:space="preserve">Individual Predictors selector </w:t>
       </w:r>
       <w:bookmarkEnd w:id="25"/>
+      <w:r>
+        <w:rPr>
+          <w:rStyle w:val="EmphStrong"/>
+        </w:rPr>
+        <w:t>modules.</w:t>
+      </w:r>
       <w:proofErr w:type="gramEnd"/>
     </w:p>
     <w:p>
@@ -9537,7 +9555,10 @@
       </w:r>
       <w:proofErr w:type="gramStart"/>
       <w:r>
-        <w:t xml:space="preserve">three </w:t>
+        <w:t>four</w:t>
+      </w:r>
+      <w:r>
+        <w:t xml:space="preserve"> </w:t>
       </w:r>
       <w:r>
         <w:t xml:space="preserve"> parameter</w:t>
@@ -9828,6 +9849,33 @@
     </w:p>
     <w:p>
       <w:pPr>
+        <w:pStyle w:val="ListNumber"/>
+      </w:pPr>
+      <w:proofErr w:type="spellStart"/>
+      <w:r>
+        <w:rPr>
+          <w:rStyle w:val="EmphStrong"/>
+        </w:rPr>
+        <w:t>SDofGausianKernel</w:t>
+      </w:r>
+      <w:proofErr w:type="spellEnd"/>
+      <w:r>
+        <w:rPr>
+          <w:rStyle w:val="EmphStrong"/>
+        </w:rPr>
+        <w:t xml:space="preserve">: </w:t>
+      </w:r>
+      <w:r>
+        <w:t xml:space="preserve">The standard deviation of the </w:t>
+      </w:r>
+      <w:proofErr w:type="spellStart"/>
+      <w:r>
+        <w:t>ga</w:t>
+      </w:r>
+      <w:proofErr w:type="spellEnd"/>
+    </w:p>
+    <w:p>
+      <w:pPr>
         <w:pStyle w:val="BodyText"/>
         <w:ind w:left="1440" w:firstLine="0"/>
       </w:pPr>
@@ -9920,6 +9968,7 @@
         <w:pStyle w:val="BodyNoIndent"/>
       </w:pPr>
       <w:r>
+        <w:lastRenderedPageBreak/>
         <w:t xml:space="preserve">The </w:t>
       </w:r>
       <w:proofErr w:type="spellStart"/>
@@ -9949,7 +9998,6 @@
       </w:pPr>
       <w:proofErr w:type="spellStart"/>
       <w:r>
-        <w:lastRenderedPageBreak/>
         <w:t>TemplateLayer</w:t>
       </w:r>
       <w:proofErr w:type="spellEnd"/>
@@ -20390,7 +20438,7 @@
         <w:rStyle w:val="PageNumber"/>
         <w:noProof/>
       </w:rPr>
-      <w:t>ii</w:t>
+      <w:t>25</w:t>
     </w:r>
     <w:r>
       <w:rPr>
@@ -27484,7 +27532,7 @@
 </file>
 
 <file path=customXml/itemProps1.xml><?xml version="1.0" encoding="utf-8"?>
-<ds:datastoreItem xmlns:ds="http://schemas.openxmlformats.org/officeDocument/2006/customXml" ds:itemID="{8E3DC3DA-034D-4F86-989C-1EF4093DAA79}">
+<ds:datastoreItem xmlns:ds="http://schemas.openxmlformats.org/officeDocument/2006/customXml" ds:itemID="{2C6A70D8-CAD9-425E-96BD-58D16FC0D9BC}">
   <ds:schemaRefs>
     <ds:schemaRef ds:uri="http://schemas.openxmlformats.org/officeDocument/2006/bibliography"/>
   </ds:schemaRefs>

</xml_diff>

<commit_message>
Update docs and a couple of random fixes
</commit_message>
<xml_diff>
--- a/SAHM_UsersGuide.docx
+++ b/SAHM_UsersGuide.docx
@@ -362,7 +362,30 @@
       <w:proofErr w:type="gramEnd"/>
       <w:r>
         <w:br/>
-        <w:t xml:space="preserve">Author1, F.N., Author2, </w:t>
+      </w:r>
+      <w:proofErr w:type="spellStart"/>
+      <w:r>
+        <w:t>Author1</w:t>
+      </w:r>
+      <w:proofErr w:type="spellEnd"/>
+      <w:r>
+        <w:t xml:space="preserve">, </w:t>
+      </w:r>
+      <w:proofErr w:type="spellStart"/>
+      <w:r>
+        <w:t>F.N.</w:t>
+      </w:r>
+      <w:proofErr w:type="spellEnd"/>
+      <w:r>
+        <w:t xml:space="preserve">, </w:t>
+      </w:r>
+      <w:proofErr w:type="spellStart"/>
+      <w:r>
+        <w:t>Author2</w:t>
+      </w:r>
+      <w:proofErr w:type="spellEnd"/>
+      <w:r>
+        <w:t xml:space="preserve">, </w:t>
       </w:r>
       <w:proofErr w:type="spellStart"/>
       <w:r>
@@ -1473,13 +1496,7 @@
         <w:rPr>
           <w:noProof/>
         </w:rPr>
-        <w:t>2</w:t>
-      </w:r>
-      <w:r>
-        <w:rPr>
-          <w:noProof/>
-        </w:rPr>
-        <w:t>4</w:t>
+        <w:t>24</w:t>
       </w:r>
       <w:r>
         <w:rPr>
@@ -1782,13 +1799,7 @@
         <w:rPr>
           <w:noProof/>
         </w:rPr>
-        <w:t>3</w:t>
-      </w:r>
-      <w:r>
-        <w:rPr>
-          <w:noProof/>
-        </w:rPr>
-        <w:t>2</w:t>
+        <w:t>32</w:t>
       </w:r>
       <w:r>
         <w:rPr>
@@ -3768,8 +3779,13 @@
       <w:r>
         <w:t xml:space="preserve"> </w:t>
       </w:r>
-      <w:r>
-        <w:t>SAHM package for species distribution modeling are:</w:t>
+      <w:proofErr w:type="spellStart"/>
+      <w:r>
+        <w:t>SAHM</w:t>
+      </w:r>
+      <w:proofErr w:type="spellEnd"/>
+      <w:r>
+        <w:t xml:space="preserve"> package for species distribution modeling are:</w:t>
       </w:r>
     </w:p>
     <w:p>
@@ -4350,7 +4366,31 @@
       </w:r>
       <w:proofErr w:type="gramEnd"/>
       <w:r>
-        <w:t xml:space="preserve"> within the GDAL install location.  Note this location will be specific to where you installed GDAL and might be C:\Program Files (x86)\GDAL\</w:t>
+        <w:t xml:space="preserve"> within the GDAL install location.  Note this location will be specific to where you installed GDAL and might be </w:t>
+      </w:r>
+      <w:proofErr w:type="spellStart"/>
+      <w:r>
+        <w:t>C:\Program</w:t>
+      </w:r>
+      <w:proofErr w:type="spellEnd"/>
+      <w:r>
+        <w:t xml:space="preserve"> Files (</w:t>
+      </w:r>
+      <w:proofErr w:type="spellStart"/>
+      <w:r>
+        <w:t>x86</w:t>
+      </w:r>
+      <w:proofErr w:type="spellEnd"/>
+      <w:r>
+        <w:t>)\</w:t>
+      </w:r>
+      <w:proofErr w:type="spellStart"/>
+      <w:r>
+        <w:t>GDAL</w:t>
+      </w:r>
+      <w:proofErr w:type="spellEnd"/>
+      <w:r>
+        <w:t>\</w:t>
       </w:r>
       <w:proofErr w:type="spellStart"/>
       <w:r>
@@ -5272,9 +5312,11 @@
       <w:r>
         <w:t xml:space="preserve"> </w:t>
       </w:r>
+      <w:proofErr w:type="spellStart"/>
       <w:r>
         <w:t>ade4</w:t>
       </w:r>
+      <w:proofErr w:type="spellEnd"/>
       <w:r>
         <w:t xml:space="preserve">, </w:t>
       </w:r>
@@ -5334,7 +5376,21 @@
       </w:r>
       <w:proofErr w:type="spellEnd"/>
       <w:r>
-        <w:t xml:space="preserve">, sp, </w:t>
+        <w:t>,</w:t>
+      </w:r>
+      <w:r>
+        <w:t xml:space="preserve"> </w:t>
+      </w:r>
+      <w:proofErr w:type="spellStart"/>
+      <w:r>
+        <w:t>ROCR</w:t>
+      </w:r>
+      <w:proofErr w:type="spellEnd"/>
+      <w:r>
+        <w:t>,</w:t>
+      </w:r>
+      <w:r>
+        <w:t xml:space="preserve"> sp, </w:t>
       </w:r>
       <w:proofErr w:type="spellStart"/>
       <w:r>
@@ -5345,7 +5401,15 @@
         <w:t xml:space="preserve">, </w:t>
       </w:r>
       <w:r>
-        <w:t xml:space="preserve">survival, tcltk2, </w:t>
+        <w:t xml:space="preserve">survival, </w:t>
+      </w:r>
+      <w:proofErr w:type="spellStart"/>
+      <w:r>
+        <w:t>tcltk2</w:t>
+      </w:r>
+      <w:proofErr w:type="spellEnd"/>
+      <w:r>
+        <w:t xml:space="preserve">, </w:t>
       </w:r>
       <w:r>
         <w:t xml:space="preserve">and </w:t>
@@ -5634,11 +5698,19 @@
       <w:r>
         <w:tab/>
       </w:r>
+      <w:proofErr w:type="spellStart"/>
       <w:r>
         <w:rPr>
           <w:rStyle w:val="EmphasisUC"/>
         </w:rPr>
-        <w:t>C:\Program Files</w:t>
+        <w:t>C:\Program</w:t>
+      </w:r>
+      <w:proofErr w:type="spellEnd"/>
+      <w:r>
+        <w:rPr>
+          <w:rStyle w:val="EmphasisUC"/>
+        </w:rPr>
+        <w:t xml:space="preserve"> Files</w:t>
       </w:r>
     </w:p>
     <w:p>
@@ -5709,8 +5781,13 @@
         </w:rPr>
         <w:tab/>
       </w:r>
-      <w:r>
-        <w:t>C:\Program Files\R\R-2.1</w:t>
+      <w:proofErr w:type="spellStart"/>
+      <w:r>
+        <w:t>C:\Program</w:t>
+      </w:r>
+      <w:proofErr w:type="spellEnd"/>
+      <w:r>
+        <w:t xml:space="preserve"> Files\R\R-2.1</w:t>
       </w:r>
       <w:r>
         <w:t>4</w:t>
@@ -5776,8 +5853,12 @@
       </w:r>
       <w:r>
         <w:tab/>
+      </w:r>
+      <w:proofErr w:type="spellStart"/>
+      <w:r>
         <w:t>C:\Maxent</w:t>
       </w:r>
+      <w:proofErr w:type="spellEnd"/>
     </w:p>
     <w:p>
       <w:pPr>
@@ -6094,7 +6175,15 @@
         <w:t xml:space="preserve"> a specific function.  The workflow as well as a complete history </w:t>
       </w:r>
       <w:r>
-        <w:t>(provenance) of all changes and parameters used can be saved to a VisTrails (.</w:t>
+        <w:t xml:space="preserve">(provenance) of all changes and parameters used can be saved to a </w:t>
+      </w:r>
+      <w:proofErr w:type="spellStart"/>
+      <w:r>
+        <w:t>VisTrails</w:t>
+      </w:r>
+      <w:proofErr w:type="spellEnd"/>
+      <w:r>
+        <w:t xml:space="preserve"> (.</w:t>
       </w:r>
       <w:proofErr w:type="spellStart"/>
       <w:r>
@@ -7435,7 +7524,15 @@
       </w:r>
       <w:proofErr w:type="spellEnd"/>
       <w:r>
-        <w:t xml:space="preserve"> parameter PARC module which will be send its output to a folder named according to the template layer used.</w:t>
+        <w:t xml:space="preserve"> parameter </w:t>
+      </w:r>
+      <w:proofErr w:type="spellStart"/>
+      <w:r>
+        <w:t>PARC</w:t>
+      </w:r>
+      <w:proofErr w:type="spellEnd"/>
+      <w:r>
+        <w:t xml:space="preserve"> module which will be send its output to a folder named according to the template layer used.</w:t>
       </w:r>
     </w:p>
     <w:p>
@@ -8033,7 +8130,15 @@
       </w:r>
       <w:proofErr w:type="spellEnd"/>
       <w:r>
-        <w:t xml:space="preserve"> and reprojected as needed to match the template, snapped to the template, and clipped to have an extent that matches the template. Users should ensure that </w:t>
+        <w:t xml:space="preserve"> and </w:t>
+      </w:r>
+      <w:proofErr w:type="spellStart"/>
+      <w:r>
+        <w:t>reprojected</w:t>
+      </w:r>
+      <w:proofErr w:type="spellEnd"/>
+      <w:r>
+        <w:t xml:space="preserve"> as needed to match the template, snapped to the template, and clipped to have an extent that matches the template. Users should ensure that </w:t>
       </w:r>
       <w:r>
         <w:t>additional covariates</w:t>
@@ -8074,8 +8179,13 @@
           <w:numId w:val="22"/>
         </w:numPr>
       </w:pPr>
-      <w:r>
-        <w:t>PARC port '</w:t>
+      <w:proofErr w:type="spellStart"/>
+      <w:r>
+        <w:t>PARC</w:t>
+      </w:r>
+      <w:proofErr w:type="spellEnd"/>
+      <w:r>
+        <w:t xml:space="preserve"> port '</w:t>
       </w:r>
       <w:proofErr w:type="spellStart"/>
       <w:r>
@@ -8596,8 +8706,13 @@
           <w:numId w:val="24"/>
         </w:numPr>
       </w:pPr>
-      <w:r>
-        <w:t>PARC port '</w:t>
+      <w:proofErr w:type="spellStart"/>
+      <w:r>
+        <w:t>PARC</w:t>
+      </w:r>
+      <w:proofErr w:type="spellEnd"/>
+      <w:r>
+        <w:t xml:space="preserve"> port '</w:t>
       </w:r>
       <w:r>
         <w:t xml:space="preserve"> </w:t>
@@ -8732,7 +8847,15 @@
       </w:r>
       <w:proofErr w:type="spellEnd"/>
       <w:r>
-        <w:t xml:space="preserve">, PRISM, MODIS, etc.  </w:t>
+        <w:t xml:space="preserve">, PRISM, </w:t>
+      </w:r>
+      <w:proofErr w:type="spellStart"/>
+      <w:r>
+        <w:t>MODIS</w:t>
+      </w:r>
+      <w:proofErr w:type="spellEnd"/>
+      <w:r>
+        <w:t xml:space="preserve">, etc.  </w:t>
       </w:r>
       <w:proofErr w:type="gramStart"/>
       <w:r>
@@ -9013,8 +9136,13 @@
           <w:numId w:val="25"/>
         </w:numPr>
       </w:pPr>
-      <w:r>
-        <w:t>PARC port '</w:t>
+      <w:proofErr w:type="spellStart"/>
+      <w:r>
+        <w:t>PARC</w:t>
+      </w:r>
+      <w:proofErr w:type="spellEnd"/>
+      <w:r>
+        <w:t xml:space="preserve"> port '</w:t>
       </w:r>
       <w:proofErr w:type="spellStart"/>
       <w:r>
@@ -9818,7 +9946,15 @@
       </w:r>
       <w:proofErr w:type="spellEnd"/>
       <w:r>
-        <w:t xml:space="preserve">(1+density at the point).   </w:t>
+        <w:t>(</w:t>
+      </w:r>
+      <w:proofErr w:type="spellStart"/>
+      <w:r>
+        <w:t>1+density</w:t>
+      </w:r>
+      <w:proofErr w:type="spellEnd"/>
+      <w:r>
+        <w:t xml:space="preserve"> at the point).   </w:t>
       </w:r>
     </w:p>
     <w:p>
@@ -10164,7 +10300,15 @@
       </w:r>
       <w:proofErr w:type="spellEnd"/>
       <w:r>
-        <w:t xml:space="preserve">, and Clipping (PARC) module is a powerful utility that automates the preparation steps required for using raster layers in most geospatial modeling packages. In order to successfully consider multiple environmental predictors in raster format, each layer must have coincident cells (pixels) of the same size, have the same coordinate system (and projection, if applicable), and the same geographic extent. The PARC module ensures that all of these conditions are met for the input layers by transforming and or </w:t>
+        <w:t>, and Clipping (</w:t>
+      </w:r>
+      <w:proofErr w:type="spellStart"/>
+      <w:r>
+        <w:t>PARC</w:t>
+      </w:r>
+      <w:proofErr w:type="spellEnd"/>
+      <w:r>
+        <w:t xml:space="preserve">) module is a powerful utility that automates the preparation steps required for using raster layers in most geospatial modeling packages. In order to successfully consider multiple environmental predictors in raster format, each layer must have coincident cells (pixels) of the same size, have the same coordinate system (and projection, if applicable), and the same geographic extent. The PARC module ensures that all of these conditions are met for the input layers by transforming and or </w:t>
       </w:r>
       <w:proofErr w:type="spellStart"/>
       <w:r>
@@ -10339,7 +10483,15 @@
       </w:r>
       <w:proofErr w:type="spellEnd"/>
       <w:r>
-        <w:t xml:space="preserve"> and reprojected as needed to match the template, snapped to the template, and clipped to have an extent that matches the template. Users should ensure that any additional layers considered in the analysis have coverage within the extent of the template layer. The template layer is a required input for the PARC module.</w:t>
+        <w:t xml:space="preserve"> and </w:t>
+      </w:r>
+      <w:proofErr w:type="spellStart"/>
+      <w:r>
+        <w:t>reprojected</w:t>
+      </w:r>
+      <w:proofErr w:type="spellEnd"/>
+      <w:r>
+        <w:t xml:space="preserve"> as needed to match the template, snapped to the template, and clipped to have an extent that matches the template. Users should ensure that any additional layers considered in the analysis have coverage within the extent of the template layer. The template layer is a required input for the PARC module.</w:t>
       </w:r>
     </w:p>
     <w:p>
@@ -10510,8 +10662,13 @@
       <w:pPr>
         <w:pStyle w:val="BodyText"/>
       </w:pPr>
-      <w:r>
-        <w:t xml:space="preserve">PARC uses a </w:t>
+      <w:proofErr w:type="spellStart"/>
+      <w:r>
+        <w:t>PARC</w:t>
+      </w:r>
+      <w:proofErr w:type="spellEnd"/>
+      <w:r>
+        <w:t xml:space="preserve"> uses a </w:t>
       </w:r>
       <w:proofErr w:type="spellStart"/>
       <w:r>
@@ -10519,7 +10676,23 @@
       </w:r>
       <w:proofErr w:type="spellEnd"/>
       <w:r>
-        <w:t xml:space="preserve"> of GDAL (Which used Proj.4), </w:t>
+        <w:t xml:space="preserve"> of </w:t>
+      </w:r>
+      <w:proofErr w:type="spellStart"/>
+      <w:r>
+        <w:t>GDAL</w:t>
+      </w:r>
+      <w:proofErr w:type="spellEnd"/>
+      <w:r>
+        <w:t xml:space="preserve"> (Which used </w:t>
+      </w:r>
+      <w:proofErr w:type="spellStart"/>
+      <w:r>
+        <w:t>Proj.4</w:t>
+      </w:r>
+      <w:proofErr w:type="spellEnd"/>
+      <w:r>
+        <w:t xml:space="preserve">), </w:t>
       </w:r>
       <w:proofErr w:type="spellStart"/>
       <w:r>
@@ -10878,7 +11051,15 @@
       </w:pPr>
       <w:r>
         <w:lastRenderedPageBreak/>
-        <w:t>For an ESRI BIL output, enter: "</w:t>
+        <w:t xml:space="preserve">For an ESRI </w:t>
+      </w:r>
+      <w:proofErr w:type="spellStart"/>
+      <w:r>
+        <w:t>BIL</w:t>
+      </w:r>
+      <w:proofErr w:type="spellEnd"/>
+      <w:r>
+        <w:t xml:space="preserve"> output, enter: "</w:t>
       </w:r>
       <w:proofErr w:type="spellStart"/>
       <w:r>
@@ -11359,7 +11540,21 @@
         <w:rPr>
           <w:rStyle w:val="EmphStrong"/>
         </w:rPr>
-        <w:t xml:space="preserve"> with PARC Info .</w:t>
+        <w:t xml:space="preserve"> with </w:t>
+      </w:r>
+      <w:proofErr w:type="spellStart"/>
+      <w:r>
+        <w:rPr>
+          <w:rStyle w:val="EmphStrong"/>
+        </w:rPr>
+        <w:t>PARC</w:t>
+      </w:r>
+      <w:proofErr w:type="spellEnd"/>
+      <w:r>
+        <w:rPr>
+          <w:rStyle w:val="EmphStrong"/>
+        </w:rPr>
+        <w:t xml:space="preserve"> Info .</w:t>
       </w:r>
       <w:proofErr w:type="spellStart"/>
       <w:r>
@@ -12242,11 +12437,9 @@
       <w:r>
         <w:t xml:space="preserve">The remaining plots make up a </w:t>
       </w:r>
-      <w:proofErr w:type="spellStart"/>
-      <w:r>
-        <w:t>squre</w:t>
-      </w:r>
-      <w:proofErr w:type="spellEnd"/>
+      <w:r>
+        <w:t>square</w:t>
+      </w:r>
       <w:r>
         <w:t xml:space="preserve"> with histograms for each variable</w:t>
       </w:r>
@@ -12403,15 +12596,13 @@
       </w:r>
       <w:proofErr w:type="gramEnd"/>
       <w:r>
-        <w:t xml:space="preserve"> This Boolean indicates whether to stop execution and display the GUI for user interaction.  In </w:t>
-      </w:r>
-      <w:proofErr w:type="spellStart"/>
-      <w:r>
-        <w:t>somecases</w:t>
-      </w:r>
-      <w:proofErr w:type="spellEnd"/>
-      <w:r>
-        <w:t xml:space="preserve"> such as exploration you might want to make a selection in a previous run and then change this to false so that the selection will be apply to subsequent runs without interrupting execution.</w:t>
+        <w:t xml:space="preserve"> This Boolean indicates whether to stop execution and display the GUI for user interaction.  In some</w:t>
+      </w:r>
+      <w:r>
+        <w:t xml:space="preserve"> </w:t>
+      </w:r>
+      <w:r>
+        <w:t>cases such as exploration you might want to make a selection in a previous run and then change this to false so that the selection will be apply to subsequent runs without interrupting execution.</w:t>
       </w:r>
     </w:p>
     <w:p>
@@ -12473,6 +12664,48 @@
         <w:rPr>
           <w:rStyle w:val="EmphStrong"/>
         </w:rPr>
+        <w:t>minCor</w:t>
+      </w:r>
+      <w:proofErr w:type="spellEnd"/>
+      <w:proofErr w:type="gramEnd"/>
+      <w:r>
+        <w:t>:</w:t>
+      </w:r>
+      <w:r>
+        <w:t xml:space="preserve"> The minimum correlation used to summarize the number of other variables each variable is highly correlated with.</w:t>
+      </w:r>
+    </w:p>
+    <w:p>
+      <w:pPr>
+        <w:pStyle w:val="ListNumber"/>
+      </w:pPr>
+      <w:proofErr w:type="spellStart"/>
+      <w:proofErr w:type="gramStart"/>
+      <w:r>
+        <w:rPr>
+          <w:rStyle w:val="EmphStrong"/>
+        </w:rPr>
+        <w:t>numPlots</w:t>
+      </w:r>
+      <w:proofErr w:type="spellEnd"/>
+      <w:proofErr w:type="gramEnd"/>
+      <w:r>
+        <w:t>:</w:t>
+      </w:r>
+      <w:r>
+        <w:t xml:space="preserve"> The number of variables to display at a time in the plot frame.  </w:t>
+      </w:r>
+    </w:p>
+    <w:p>
+      <w:pPr>
+        <w:pStyle w:val="ListNumber"/>
+      </w:pPr>
+      <w:proofErr w:type="spellStart"/>
+      <w:proofErr w:type="gramStart"/>
+      <w:r>
+        <w:rPr>
+          <w:rStyle w:val="EmphStrong"/>
+        </w:rPr>
         <w:t>selectionName</w:t>
       </w:r>
       <w:proofErr w:type="spellEnd"/>
@@ -12523,6 +12756,7 @@
           <w:rStyle w:val="EmphStrong"/>
           <w:b/>
         </w:rPr>
+        <w:lastRenderedPageBreak/>
         <w:t>Modeling</w:t>
       </w:r>
       <w:bookmarkEnd w:id="37"/>
@@ -12552,11 +12786,7 @@
       </w:r>
       <w:proofErr w:type="spellEnd"/>
       <w:r>
-        <w:t xml:space="preserve"> (MARS), Boosted Regression Tree and Random Forest are appropriate for fitting models to </w:t>
-      </w:r>
-      <w:r>
-        <w:lastRenderedPageBreak/>
-        <w:t xml:space="preserve">presence/absence data as well as count data all of these except Random Forest work under the assumption that a count response can be modeled as </w:t>
+        <w:t xml:space="preserve"> (MARS), Boosted Regression Tree and Random Forest are appropriate for fitting models to presence/absence data as well as count data all of these except Random Forest work under the assumption that a count response can be modeled as </w:t>
       </w:r>
       <w:r>
         <w:t>Poisson</w:t>
@@ -12681,6 +12911,7 @@
         <w:pStyle w:val="ListBullet3"/>
       </w:pPr>
       <w:r>
+        <w:lastRenderedPageBreak/>
         <w:t xml:space="preserve">Weights: site weights for each observation generally set using the </w:t>
       </w:r>
       <w:proofErr w:type="spellStart"/>
@@ -12718,7 +12949,6 @@
         <w:pStyle w:val="ListBullet3"/>
       </w:pPr>
       <w:r>
-        <w:lastRenderedPageBreak/>
         <w:t xml:space="preserve">Split: the model selection split set using either the </w:t>
       </w:r>
       <w:proofErr w:type="spellStart"/>
@@ -12847,15 +13077,10 @@
       <w:proofErr w:type="spellEnd"/>
       <w:proofErr w:type="gramEnd"/>
       <w:r>
-        <w:t xml:space="preserve">: Indicate whether to </w:t>
-      </w:r>
-      <w:proofErr w:type="spellStart"/>
-      <w:r>
-        <w:t>discritize</w:t>
-      </w:r>
-      <w:proofErr w:type="spellEnd"/>
-      <w:r>
-        <w:t xml:space="preserve"> the continues probability map into presence absence see the </w:t>
+        <w:t>: Indicate whether to discre</w:t>
+      </w:r>
+      <w:r>
+        <w:t xml:space="preserve">tize the continues probability map into presence absence see the </w:t>
       </w:r>
       <w:proofErr w:type="spellStart"/>
       <w:r>
@@ -12909,12 +13134,19 @@
         <w:rPr>
           <w:rStyle w:val="Emphasis"/>
         </w:rPr>
-        <w:t xml:space="preserve"> can be produced after model </w:t>
+        <w:t xml:space="preserve"> can be </w:t>
       </w:r>
       <w:r>
         <w:rPr>
           <w:rStyle w:val="Emphasis"/>
         </w:rPr>
+        <w:lastRenderedPageBreak/>
+        <w:t xml:space="preserve">produced after model </w:t>
+      </w:r>
+      <w:r>
+        <w:rPr>
+          <w:rStyle w:val="Emphasis"/>
+        </w:rPr>
         <w:t>selection</w:t>
       </w:r>
       <w:r>
@@ -12942,20 +13174,17 @@
         <w:rPr>
           <w:rStyle w:val="EmphStrong"/>
         </w:rPr>
-        <w:lastRenderedPageBreak/>
         <w:t>ThresholdOptimizationMethod</w:t>
       </w:r>
       <w:proofErr w:type="spellEnd"/>
       <w:r>
-        <w:t xml:space="preserve">:  determines how the threshold is set between to </w:t>
-      </w:r>
-      <w:proofErr w:type="spellStart"/>
-      <w:r>
-        <w:t>discriztize</w:t>
-      </w:r>
-      <w:proofErr w:type="spellEnd"/>
-      <w:r>
-        <w:t xml:space="preserve"> continuous predictions into binary for evaluation metrics calculated based on the confusion matrix as well as for the binary map. The options, directly from the </w:t>
+        <w:t>:  determines how the th</w:t>
+      </w:r>
+      <w:r>
+        <w:t>reshold is set between to discre</w:t>
+      </w:r>
+      <w:r>
+        <w:t xml:space="preserve">tize continuous predictions into binary for evaluation metrics calculated based on the confusion matrix as well as for the binary map. The options, directly from the </w:t>
       </w:r>
       <w:proofErr w:type="spellStart"/>
       <w:r>
@@ -13085,7 +13314,15 @@
       </w:r>
       <w:proofErr w:type="spellEnd"/>
       <w:r>
-        <w:t xml:space="preserve"> maximizes PCC (percent correctly classified)</w:t>
+        <w:t xml:space="preserve"> maximizes </w:t>
+      </w:r>
+      <w:proofErr w:type="spellStart"/>
+      <w:r>
+        <w:t>PCC</w:t>
+      </w:r>
+      <w:proofErr w:type="spellEnd"/>
+      <w:r>
+        <w:t xml:space="preserve"> (percent correctly classified)</w:t>
       </w:r>
     </w:p>
     <w:p>
@@ -13215,6 +13452,7 @@
         <w:rPr>
           <w:rStyle w:val="EmphStrong"/>
         </w:rPr>
+        <w:lastRenderedPageBreak/>
         <w:t>Output Produced by All models</w:t>
       </w:r>
       <w:bookmarkEnd w:id="39"/>
@@ -13230,14 +13468,7 @@
         <w:rPr>
           <w:szCs w:val="24"/>
         </w:rPr>
-        <w:t xml:space="preserve">Several files should be produced by a successful model run while an unsuccessful model run will produce a log file which will indicate the issue that caused execution to halt and possibly some other </w:t>
-      </w:r>
-      <w:r>
-        <w:rPr>
-          <w:szCs w:val="24"/>
-        </w:rPr>
-        <w:lastRenderedPageBreak/>
-        <w:t xml:space="preserve">files depending on where in the workflow execution was halted.  When a model is successful the following files are produce in a folder in the </w:t>
+        <w:t xml:space="preserve">Several files should be produced by a successful model run while an unsuccessful model run will produce a log file which will indicate the issue that caused execution to halt and possibly some other files depending on where in the workflow execution was halted.  When a model is successful the following files are produce in a folder in the </w:t>
       </w:r>
       <w:proofErr w:type="spellStart"/>
       <w:r>
@@ -13349,11 +13580,11 @@
       </w:r>
       <w:proofErr w:type="spellEnd"/>
       <w:r>
-        <w:t xml:space="preserve"> is shown.  If a model selection test\training split was specified the ROC curve for this will be shown in red and if a cross validation split was specified a blue region will show the standard deviation for the cross validation folds.  If the model fits well both sensitivity and specificity should be well above the diagonal line.  If there is a strong disparity between the curves for the training data and either the testing split or cross validation standard deviation curves this can be indicative of model overfitting.  These plots and the evaluation metrics based on the confusion matrix describe the models ability to </w:t>
+        <w:t xml:space="preserve"> is shown.  If a model selection test\training split was specified the ROC curve for this will be shown in red and if a cross validation split was specified a blue region will show the standard deviation for the cross validation folds.  If the model fits well both sensitivity and specificity should be well above the diagonal line.  If </w:t>
       </w:r>
       <w:r>
         <w:lastRenderedPageBreak/>
-        <w:t xml:space="preserve">discriminate between presence and absence points.  The AUC value, or area under the ROC curve, is the </w:t>
+        <w:t xml:space="preserve">there is a strong disparity between the curves for the training data and either the testing split or cross validation standard deviation curves this can be indicative of model overfitting.  These plots and the evaluation metrics based on the confusion matrix describe the models ability to discriminate between presence and absence points.  The AUC value, or area under the ROC curve, is the </w:t>
       </w:r>
       <w:r>
         <w:t>probability</w:t>
@@ -13830,21 +14061,11 @@
         </w:rPr>
       </w:pPr>
       <w:r>
-        <w:t xml:space="preserve">Confusion </w:t>
-      </w:r>
-      <w:proofErr w:type="spellStart"/>
-      <w:r>
-        <w:t>matricies</w:t>
-      </w:r>
-      <w:proofErr w:type="spellEnd"/>
-      <w:r>
-        <w:t xml:space="preserve"> for a data with no </w:t>
-      </w:r>
-      <w:proofErr w:type="spellStart"/>
-      <w:r>
-        <w:t>evalutation</w:t>
-      </w:r>
-      <w:proofErr w:type="spellEnd"/>
+        <w:t xml:space="preserve">Confusion matricies for a data with no </w:t>
+      </w:r>
+      <w:r>
+        <w:t>evaluation</w:t>
+      </w:r>
       <w:r>
         <w:t xml:space="preserve"> split and with a test\training split.  A good model fit will have relatively high percentages in the red bars indicating that the predicted presence and predicted absence of observations agree well with the observed values of presence and absence and thus the model has good discrimination.  Large discrepancies between the training and evaluation data in this plot could indicate model overfitting.       </w:t>
       </w:r>
@@ -14138,15 +14359,7 @@
       </w:r>
       <w:proofErr w:type="spellEnd"/>
       <w:r>
-        <w:t xml:space="preserve">=TRUE the </w:t>
-      </w:r>
-      <w:proofErr w:type="spellStart"/>
-      <w:r>
-        <w:t>the</w:t>
-      </w:r>
-      <w:proofErr w:type="spellEnd"/>
-      <w:r>
-        <w:t xml:space="preserve"> MESS and MOD surfaces will be produced.  The MESS surface is the multivariate environment similarity surface and shows how well each point fits into the </w:t>
+        <w:t xml:space="preserve">=TRUE the the MESS and MOD surfaces will be produced.  The MESS surface is the multivariate environment similarity surface and shows how well each point fits into the </w:t>
       </w:r>
       <w:proofErr w:type="spellStart"/>
       <w:r>
@@ -14525,7 +14738,10 @@
       </w:r>
       <w:proofErr w:type="spellEnd"/>
       <w:r>
-        <w:t>: the level of interaction allowed: 1=no interactions (default) terms are allowed in the model, 2=1</w:t>
+        <w:t>: T</w:t>
+      </w:r>
+      <w:r>
+        <w:t>he level of interaction allowed: 1=no interactions (default) terms are allowed in the model, 2=1</w:t>
       </w:r>
       <w:r>
         <w:rPr>
@@ -14556,7 +14772,18 @@
       </w:r>
       <w:proofErr w:type="spellEnd"/>
       <w:r>
-        <w:t xml:space="preserve">: the cost per degree of freedom charge in fitting the mars model the default is 2. (from the </w:t>
+        <w:t>: T</w:t>
+      </w:r>
+      <w:r>
+        <w:t>he cost per degree of freedom charge in fitting the mars model the default is 2. (</w:t>
+      </w:r>
+      <w:proofErr w:type="gramStart"/>
+      <w:r>
+        <w:t>from</w:t>
+      </w:r>
+      <w:proofErr w:type="gramEnd"/>
+      <w:r>
+        <w:t xml:space="preserve"> the </w:t>
       </w:r>
       <w:proofErr w:type="spellStart"/>
       <w:r>
@@ -14565,6 +14792,9 @@
       <w:proofErr w:type="spellEnd"/>
       <w:r>
         <w:t xml:space="preserve"> library)</w:t>
+      </w:r>
+      <w:r>
+        <w:t>.</w:t>
       </w:r>
     </w:p>
     <w:p>
@@ -14676,7 +14906,13 @@
       <w:proofErr w:type="spellEnd"/>
       <w:proofErr w:type="gramEnd"/>
       <w:r>
-        <w:t xml:space="preserve">:  by default this is optimized using the </w:t>
+        <w:t>:  B</w:t>
+      </w:r>
+      <w:r>
+        <w:t xml:space="preserve">y default this is optimized </w:t>
+      </w:r>
+      <w:r>
+        <w:t xml:space="preserve">using the </w:t>
       </w:r>
       <w:proofErr w:type="spellStart"/>
       <w:r>
@@ -14684,7 +14920,10 @@
       </w:r>
       <w:proofErr w:type="spellEnd"/>
       <w:r>
-        <w:t xml:space="preserve"> function rather so that OOB error is minimized.  </w:t>
+        <w:t xml:space="preserve"> function</w:t>
+      </w:r>
+      <w:r>
+        <w:t xml:space="preserve"> so that OOB error is minimized.  </w:t>
       </w:r>
     </w:p>
     <w:p>
@@ -14743,7 +14982,21 @@
         <w:rPr>
           <w:rStyle w:val="EmphStrong"/>
         </w:rPr>
-        <w:t xml:space="preserve"> (BRT)</w:t>
+        <w:t xml:space="preserve"> (</w:t>
+      </w:r>
+      <w:proofErr w:type="spellStart"/>
+      <w:r>
+        <w:rPr>
+          <w:rStyle w:val="EmphStrong"/>
+        </w:rPr>
+        <w:t>BRT</w:t>
+      </w:r>
+      <w:proofErr w:type="spellEnd"/>
+      <w:r>
+        <w:rPr>
+          <w:rStyle w:val="EmphStrong"/>
+        </w:rPr>
+        <w:t>)</w:t>
       </w:r>
       <w:bookmarkEnd w:id="45"/>
     </w:p>
@@ -14823,7 +15076,10 @@
         <w:t>:</w:t>
       </w:r>
       <w:r>
-        <w:t xml:space="preserve"> controls the proportion of the data that is used to fit the model at each step.  Using a bag fraction of 1 will give a fully deterministic model but this is generally not preferable as stochasticity generally improves model performance (</w:t>
+        <w:t xml:space="preserve"> C</w:t>
+      </w:r>
+      <w:r>
+        <w:t>ontrols the proportion of the data that is used to fit the model at each step.  Using a bag fraction of 1 will give a fully deterministic model but this is generally not preferable as stochasticity generally improves model performance (</w:t>
       </w:r>
       <w:proofErr w:type="spellStart"/>
       <w:r>
@@ -14858,7 +15114,10 @@
         <w:t>:</w:t>
       </w:r>
       <w:r>
-        <w:t xml:space="preserve"> controls the amount each tree contributes to the model.   A small learning rate restricts individual tree contributions to the overall model.  If not specified, learning rate will be determined based on the number of trees and the tree complexity.</w:t>
+        <w:t xml:space="preserve"> C</w:t>
+      </w:r>
+      <w:r>
+        <w:t>ontrols the amount each tree contributes to the model.   A small learning rate restricts individual tree contributions to the overall model.  If not specified, learning rate will be determined based on the number of trees and the tree complexity.</w:t>
       </w:r>
     </w:p>
     <w:p>
@@ -14894,7 +15153,10 @@
         <w:t>:</w:t>
       </w:r>
       <w:r>
-        <w:t xml:space="preserve"> if cross-validation is used for model simplification, this sets the number of folds used for cross-validation.  The default is 3.  </w:t>
+        <w:t xml:space="preserve"> I</w:t>
+      </w:r>
+      <w:r>
+        <w:t xml:space="preserve">f cross-validation is used for model simplification, this sets the number of folds used for cross-validation.  The default is 3.  </w:t>
       </w:r>
     </w:p>
     <w:p>
@@ -14907,7 +15169,10 @@
       </w:r>
       <w:proofErr w:type="spellEnd"/>
       <w:r>
-        <w:t>: sets the level of interactions fitted in the model.  A tree complexity of 1 fits no interactions, 2 will fit up</w:t>
+        <w:t>: S</w:t>
+      </w:r>
+      <w:r>
+        <w:t>ets the level of interactions fitted in the model.  A tree complexity of 1 fits no interactions, 2 will fit up</w:t>
       </w:r>
       <w:r>
         <w:t xml:space="preserve"> to</w:t>
@@ -14938,7 +15203,10 @@
         <w:t>:</w:t>
       </w:r>
       <w:r>
-        <w:t xml:space="preserve"> can be set to TRUE or FALSE.  This specifies whether cross validation samples should be stratified to match the overall prevalence.  This is currently only valid for presence\absence data</w:t>
+        <w:t xml:space="preserve"> C</w:t>
+      </w:r>
+      <w:r>
+        <w:t>an be set to TRUE or FALSE.  This specifies whether cross validation samples should be stratified to match the overall prevalence.  This is currently only valid for presence\absence data</w:t>
       </w:r>
       <w:r>
         <w:t xml:space="preserve"> and is only used in model simplification</w:t>
@@ -14972,7 +15240,10 @@
         <w:t>:</w:t>
       </w:r>
       <w:r>
-        <w:t xml:space="preserve"> can be set</w:t>
+        <w:t xml:space="preserve"> C</w:t>
+      </w:r>
+      <w:r>
+        <w:t>an be set</w:t>
       </w:r>
       <w:r>
         <w:t xml:space="preserve"> to control the stopping rule in model simplification. If </w:t>
@@ -15269,7 +15540,15 @@
       </w:r>
       <w:proofErr w:type="spellEnd"/>
       <w:r>
-        <w:t>, etc SAHM has two specialized cells for viewing model outputs.</w:t>
+        <w:t xml:space="preserve">, etc </w:t>
+      </w:r>
+      <w:proofErr w:type="spellStart"/>
+      <w:r>
+        <w:t>SAHM</w:t>
+      </w:r>
+      <w:proofErr w:type="spellEnd"/>
+      <w:r>
+        <w:t xml:space="preserve"> has two specialized cells for viewing model outputs.</w:t>
       </w:r>
       <w:r>
         <w:t xml:space="preserve">  </w:t>
@@ -18028,7 +18307,7 @@
           <w:sz w:val="24"/>
           <w:szCs w:val="24"/>
         </w:rPr>
-        <w:t xml:space="preserve">, R.S, </w:t>
+        <w:t xml:space="preserve">, </w:t>
       </w:r>
       <w:proofErr w:type="spellStart"/>
       <w:r>
@@ -18038,7 +18317,7 @@
           <w:sz w:val="24"/>
           <w:szCs w:val="24"/>
         </w:rPr>
-        <w:t>Pebesma</w:t>
+        <w:t>R.S</w:t>
       </w:r>
       <w:proofErr w:type="spellEnd"/>
       <w:r>
@@ -18048,7 +18327,7 @@
           <w:sz w:val="24"/>
           <w:szCs w:val="24"/>
         </w:rPr>
-        <w:t xml:space="preserve">, E.J., and </w:t>
+        <w:t xml:space="preserve">, </w:t>
       </w:r>
       <w:proofErr w:type="spellStart"/>
       <w:r>
@@ -18058,7 +18337,7 @@
           <w:sz w:val="24"/>
           <w:szCs w:val="24"/>
         </w:rPr>
-        <w:t>Gόmez</w:t>
+        <w:t>Pebesma</w:t>
       </w:r>
       <w:proofErr w:type="spellEnd"/>
       <w:r>
@@ -18068,9 +18347,9 @@
           <w:sz w:val="24"/>
           <w:szCs w:val="24"/>
         </w:rPr>
-        <w:t>-Rubio, V. Applied Spatial Data Analysis with R. Springer New York, NY.</w:t>
-      </w:r>
-      <w:proofErr w:type="gramEnd"/>
+        <w:t xml:space="preserve">, </w:t>
+      </w:r>
+      <w:proofErr w:type="spellStart"/>
       <w:r>
         <w:rPr>
           <w:rFonts w:ascii="Times New Roman" w:hAnsi="Times New Roman"/>
@@ -18078,6 +18357,46 @@
           <w:sz w:val="24"/>
           <w:szCs w:val="24"/>
         </w:rPr>
+        <w:t>E.J.</w:t>
+      </w:r>
+      <w:proofErr w:type="spellEnd"/>
+      <w:r>
+        <w:rPr>
+          <w:rFonts w:ascii="Times New Roman" w:hAnsi="Times New Roman"/>
+          <w:b w:val="0"/>
+          <w:sz w:val="24"/>
+          <w:szCs w:val="24"/>
+        </w:rPr>
+        <w:t xml:space="preserve">, and </w:t>
+      </w:r>
+      <w:proofErr w:type="spellStart"/>
+      <w:r>
+        <w:rPr>
+          <w:rFonts w:ascii="Times New Roman" w:hAnsi="Times New Roman"/>
+          <w:b w:val="0"/>
+          <w:sz w:val="24"/>
+          <w:szCs w:val="24"/>
+        </w:rPr>
+        <w:t>Gόmez</w:t>
+      </w:r>
+      <w:proofErr w:type="spellEnd"/>
+      <w:r>
+        <w:rPr>
+          <w:rFonts w:ascii="Times New Roman" w:hAnsi="Times New Roman"/>
+          <w:b w:val="0"/>
+          <w:sz w:val="24"/>
+          <w:szCs w:val="24"/>
+        </w:rPr>
+        <w:t>-Rubio, V. Applied Spatial Data Analysis with R. Springer New York, NY.</w:t>
+      </w:r>
+      <w:proofErr w:type="gramEnd"/>
+      <w:r>
+        <w:rPr>
+          <w:rFonts w:ascii="Times New Roman" w:hAnsi="Times New Roman"/>
+          <w:b w:val="0"/>
+          <w:sz w:val="24"/>
+          <w:szCs w:val="24"/>
+        </w:rPr>
         <w:t xml:space="preserve"> </w:t>
       </w:r>
     </w:p>
@@ -18108,7 +18427,25 @@
           <w:sz w:val="24"/>
           <w:szCs w:val="24"/>
         </w:rPr>
-        <w:t xml:space="preserve"> CF, McPherson JM, </w:t>
+        <w:t xml:space="preserve"> CF, McPherson </w:t>
+      </w:r>
+      <w:proofErr w:type="spellStart"/>
+      <w:r>
+        <w:rPr>
+          <w:rFonts w:eastAsia="JansonText-Roman"/>
+          <w:sz w:val="24"/>
+          <w:szCs w:val="24"/>
+        </w:rPr>
+        <w:t>JM</w:t>
+      </w:r>
+      <w:proofErr w:type="spellEnd"/>
+      <w:r>
+        <w:rPr>
+          <w:rFonts w:eastAsia="JansonText-Roman"/>
+          <w:sz w:val="24"/>
+          <w:szCs w:val="24"/>
+        </w:rPr>
+        <w:t xml:space="preserve">, </w:t>
       </w:r>
       <w:proofErr w:type="spellStart"/>
       <w:r>
@@ -18263,20 +18600,30 @@
           <w:i/>
           <w:iCs/>
         </w:rPr>
-        <w:t>, J.R.</w:t>
-      </w:r>
-      <w:r>
-        <w:rPr>
-          <w:rStyle w:val="HTMLCite"/>
-        </w:rPr>
-        <w:t xml:space="preserve"> &amp; </w:t>
-      </w:r>
+        <w:t xml:space="preserve">, </w:t>
+      </w:r>
+      <w:proofErr w:type="spellStart"/>
       <w:r>
         <w:rPr>
           <w:rStyle w:val="author"/>
           <w:i/>
           <w:iCs/>
         </w:rPr>
+        <w:t>J.R.</w:t>
+      </w:r>
+      <w:proofErr w:type="spellEnd"/>
+      <w:r>
+        <w:rPr>
+          <w:rStyle w:val="HTMLCite"/>
+        </w:rPr>
+        <w:t xml:space="preserve"> &amp; </w:t>
+      </w:r>
+      <w:r>
+        <w:rPr>
+          <w:rStyle w:val="author"/>
+          <w:i/>
+          <w:iCs/>
+        </w:rPr>
         <w:t>Hastie, T.</w:t>
       </w:r>
       <w:r>
@@ -18662,7 +19009,25 @@
           <w:sz w:val="24"/>
           <w:szCs w:val="24"/>
         </w:rPr>
-        <w:t xml:space="preserve"> R, Friedman JH. 2009. </w:t>
+        <w:t xml:space="preserve"> R, Friedman </w:t>
+      </w:r>
+      <w:proofErr w:type="spellStart"/>
+      <w:r>
+        <w:rPr>
+          <w:rFonts w:eastAsia="JansonText-Roman"/>
+          <w:sz w:val="24"/>
+          <w:szCs w:val="24"/>
+        </w:rPr>
+        <w:t>JH</w:t>
+      </w:r>
+      <w:proofErr w:type="spellEnd"/>
+      <w:r>
+        <w:rPr>
+          <w:rFonts w:eastAsia="JansonText-Roman"/>
+          <w:sz w:val="24"/>
+          <w:szCs w:val="24"/>
+        </w:rPr>
+        <w:t xml:space="preserve">. 2009. </w:t>
       </w:r>
       <w:r>
         <w:rPr>
@@ -19702,7 +20067,39 @@
           <w:sz w:val="24"/>
           <w:szCs w:val="24"/>
         </w:rPr>
-        <w:t xml:space="preserve">, E.J., R.S. </w:t>
+        <w:t xml:space="preserve">, </w:t>
+      </w:r>
+      <w:proofErr w:type="spellStart"/>
+      <w:r>
+        <w:rPr>
+          <w:sz w:val="24"/>
+          <w:szCs w:val="24"/>
+        </w:rPr>
+        <w:t>E.J.</w:t>
+      </w:r>
+      <w:proofErr w:type="spellEnd"/>
+      <w:r>
+        <w:rPr>
+          <w:sz w:val="24"/>
+          <w:szCs w:val="24"/>
+        </w:rPr>
+        <w:t xml:space="preserve">, </w:t>
+      </w:r>
+      <w:proofErr w:type="spellStart"/>
+      <w:r>
+        <w:rPr>
+          <w:sz w:val="24"/>
+          <w:szCs w:val="24"/>
+        </w:rPr>
+        <w:t>R.S.</w:t>
+      </w:r>
+      <w:proofErr w:type="spellEnd"/>
+      <w:r>
+        <w:rPr>
+          <w:sz w:val="24"/>
+          <w:szCs w:val="24"/>
+        </w:rPr>
+        <w:t xml:space="preserve"> </w:t>
       </w:r>
       <w:proofErr w:type="spellStart"/>
       <w:r>
@@ -20257,7 +20654,21 @@
         <w:rPr>
           <w:rStyle w:val="GlossaryTerm"/>
         </w:rPr>
-        <w:t xml:space="preserve"> SAHM VisTrails Tutorial, modeling </w:t>
+        <w:t xml:space="preserve"> SAHM </w:t>
+      </w:r>
+      <w:proofErr w:type="spellStart"/>
+      <w:r>
+        <w:rPr>
+          <w:rStyle w:val="GlossaryTerm"/>
+        </w:rPr>
+        <w:t>VisTrails</w:t>
+      </w:r>
+      <w:proofErr w:type="spellEnd"/>
+      <w:r>
+        <w:rPr>
+          <w:rStyle w:val="GlossaryTerm"/>
+        </w:rPr>
+        <w:t xml:space="preserve"> Tutorial, modeling </w:t>
       </w:r>
       <w:proofErr w:type="spellStart"/>
       <w:r>
@@ -20438,7 +20849,7 @@
         <w:rStyle w:val="PageNumber"/>
         <w:noProof/>
       </w:rPr>
-      <w:t>25</w:t>
+      <w:t>48</w:t>
     </w:r>
     <w:r>
       <w:rPr>
@@ -27532,7 +27943,7 @@
 </file>
 
 <file path=customXml/itemProps1.xml><?xml version="1.0" encoding="utf-8"?>
-<ds:datastoreItem xmlns:ds="http://schemas.openxmlformats.org/officeDocument/2006/customXml" ds:itemID="{2C6A70D8-CAD9-425E-96BD-58D16FC0D9BC}">
+<ds:datastoreItem xmlns:ds="http://schemas.openxmlformats.org/officeDocument/2006/customXml" ds:itemID="{279C62E0-9721-41C2-B445-32CD28F56375}">
   <ds:schemaRefs>
     <ds:schemaRef ds:uri="http://schemas.openxmlformats.org/officeDocument/2006/bibliography"/>
   </ds:schemaRefs>

</xml_diff>

<commit_message>
misc changes that haven't been checked in because I was not good
</commit_message>
<xml_diff>
--- a/SAHM_UsersGuide.docx
+++ b/SAHM_UsersGuide.docx
@@ -332,15 +332,7 @@
       </w:r>
       <w:r>
         <w:br/>
-        <w:t xml:space="preserve">Author1, F.N., Author2, </w:t>
-      </w:r>
-      <w:proofErr w:type="spellStart"/>
-      <w:r>
-        <w:t>Firstname</w:t>
-      </w:r>
-      <w:proofErr w:type="spellEnd"/>
-      <w:r>
-        <w:t xml:space="preserve">, 2001, Title of the publication: Place of publication </w:t>
+        <w:t xml:space="preserve">Author1, F.N., Author2, Firstname, 2001, Title of the publication: Place of publication </w:t>
       </w:r>
       <w:r>
         <w:br/>
@@ -5500,13 +5492,8 @@
       <w:r>
         <w:t xml:space="preserve">foreign, </w:t>
       </w:r>
-      <w:proofErr w:type="spellStart"/>
-      <w:r>
-        <w:t>gbm</w:t>
-      </w:r>
-      <w:proofErr w:type="spellEnd"/>
-      <w:r>
-        <w:t xml:space="preserve">, </w:t>
+      <w:r>
+        <w:t xml:space="preserve">gbm, </w:t>
       </w:r>
       <w:r>
         <w:t>lattice</w:t>
@@ -5515,23 +5502,10 @@
         <w:t>,</w:t>
       </w:r>
       <w:r>
-        <w:t xml:space="preserve"> </w:t>
-      </w:r>
-      <w:proofErr w:type="spellStart"/>
-      <w:r>
-        <w:t>mda</w:t>
-      </w:r>
-      <w:proofErr w:type="spellEnd"/>
-      <w:r>
-        <w:t xml:space="preserve">, </w:t>
-      </w:r>
-      <w:proofErr w:type="spellStart"/>
-      <w:r>
-        <w:t>PresenceAbsence</w:t>
-      </w:r>
-      <w:proofErr w:type="spellEnd"/>
-      <w:r>
-        <w:t xml:space="preserve">, </w:t>
+        <w:t xml:space="preserve"> mda</w:t>
+      </w:r>
+      <w:r>
+        <w:t xml:space="preserve">, PresenceAbsence, </w:t>
       </w:r>
       <w:r>
         <w:t>randomForest</w:t>
@@ -5683,11 +5657,9 @@
       <w:r>
         <w:t>‘</w:t>
       </w:r>
-      <w:proofErr w:type="spellStart"/>
       <w:r>
         <w:t>sahm</w:t>
       </w:r>
-      <w:proofErr w:type="spellEnd"/>
       <w:r>
         <w:t>’</w:t>
       </w:r>
@@ -6324,18 +6296,10 @@
         <w:t>own you can zoom in and out.  Pressing</w:t>
       </w:r>
       <w:r>
-        <w:t xml:space="preserve"> </w:t>
-      </w:r>
-      <w:proofErr w:type="spellStart"/>
-      <w:r>
-        <w:t>control+</w:t>
-      </w:r>
-      <w:r>
-        <w:t>r</w:t>
-      </w:r>
-      <w:proofErr w:type="spellEnd"/>
-      <w:r>
-        <w:t xml:space="preserve"> will re-center the canvas. </w:t>
+        <w:t xml:space="preserve"> control+</w:t>
+      </w:r>
+      <w:r>
+        <w:t xml:space="preserve">r will re-center the canvas. </w:t>
       </w:r>
     </w:p>
     <w:p>
@@ -6364,15 +6328,7 @@
         <w:t>’</w:t>
       </w:r>
       <w:r>
-        <w:t xml:space="preserve">s execution so that subsequent runs will not rerun the modules that completed successfully unless one of their inputs or parameters </w:t>
-      </w:r>
-      <w:proofErr w:type="gramStart"/>
-      <w:r>
-        <w:t>were</w:t>
-      </w:r>
-      <w:proofErr w:type="gramEnd"/>
-      <w:r>
-        <w:t xml:space="preserve"> changed.  All modules downstream of a rerun module will be rerun.  To override this property you can click </w:t>
+        <w:t xml:space="preserve">s execution so that subsequent runs will not rerun the modules that completed successfully unless one of their inputs or parameters were changed.  All modules downstream of a rerun module will be rerun.  To override this property you can click </w:t>
       </w:r>
       <w:r>
         <w:rPr>
@@ -10828,15 +10784,7 @@
         <w:t>in this file</w:t>
       </w:r>
       <w:r>
-        <w:t xml:space="preserve"> become easily available to users by name from picklists in the [category name</w:t>
-      </w:r>
-      <w:proofErr w:type="gramStart"/>
-      <w:r>
-        <w:t>]predictors</w:t>
-      </w:r>
-      <w:proofErr w:type="gramEnd"/>
-      <w:r>
-        <w:t xml:space="preserve"> modules. </w:t>
+        <w:t xml:space="preserve"> become easily available to users by name from picklists in the [category name]predictors modules. </w:t>
       </w:r>
     </w:p>
     <w:p>
@@ -11247,13 +11195,8 @@
       <w:r>
         <w:t xml:space="preserve">the </w:t>
       </w:r>
-      <w:proofErr w:type="spellStart"/>
-      <w:r>
-        <w:t>resampling</w:t>
-      </w:r>
-      <w:proofErr w:type="spellEnd"/>
-      <w:r>
-        <w:t xml:space="preserve"> method,</w:t>
+      <w:r>
+        <w:t>resampling method,</w:t>
       </w:r>
       <w:r>
         <w:t xml:space="preserve"> and whether the layer is</w:t>
@@ -11393,26 +11336,13 @@
         <w:pStyle w:val="BodyText"/>
       </w:pPr>
       <w:r>
-        <w:t>Column 3: The resampling method employed to interpolate new cell values when transforming the raster layer to the coordinate space or cell size of the template layer, if necessary. The resampling type should be specified using one of the following values: "</w:t>
-      </w:r>
-      <w:proofErr w:type="spellStart"/>
-      <w:r>
-        <w:t>nearestneighbor</w:t>
-      </w:r>
-      <w:proofErr w:type="spellEnd"/>
-      <w:r>
-        <w:t xml:space="preserve">," "bilinear," "cubic," </w:t>
+        <w:t xml:space="preserve">Column 3: The resampling method employed to interpolate new cell values when transforming the raster layer to the coordinate space or cell size of the template layer, if necessary. The resampling type should be specified using one of the following values: "nearestneighbor," "bilinear," "cubic," </w:t>
       </w:r>
       <w:r>
         <w:t>"</w:t>
       </w:r>
-      <w:proofErr w:type="spellStart"/>
-      <w:r>
-        <w:t>cubicspline</w:t>
-      </w:r>
-      <w:proofErr w:type="spellEnd"/>
-      <w:r>
-        <w:t>,</w:t>
+      <w:r>
+        <w:t>cubicspline,</w:t>
       </w:r>
       <w:r>
         <w:t>"</w:t>
@@ -11421,15 +11351,7 @@
         <w:t xml:space="preserve"> </w:t>
       </w:r>
       <w:r>
-        <w:t>or "</w:t>
-      </w:r>
-      <w:proofErr w:type="spellStart"/>
-      <w:r>
-        <w:t>lanczos</w:t>
-      </w:r>
-      <w:proofErr w:type="spellEnd"/>
-      <w:r>
-        <w:t>."</w:t>
+        <w:t>or "lanczos."</w:t>
       </w:r>
     </w:p>
     <w:p>
@@ -11539,16 +11461,11 @@
       <w:r>
         <w:t xml:space="preserve">  Examples might include Daymet, PRISM, MODIS, etc.  For this to work the layers must exist on the local file system and the user must configure a csv file which contains the locations and parameters for each.  This csv is located in the SAHM package and is called layers.csv.  The first column (FileName) contains the full path to each individual file.  The second column (LayerName) is a short descriptive name for this layer.  The third column (Group) specifies which widget this layer will be found in.  All of the distinct entries in the Group column will generate individual widgets with similar data.  In our case we found it convenient to separate climate layers</w:t>
       </w:r>
-      <w:proofErr w:type="gramStart"/>
       <w:r>
         <w:t xml:space="preserve">, </w:t>
       </w:r>
       <w:r>
-        <w:t xml:space="preserve"> phenology</w:t>
-      </w:r>
-      <w:proofErr w:type="gramEnd"/>
-      <w:r>
-        <w:t xml:space="preserve"> layers, </w:t>
+        <w:t xml:space="preserve"> phenology layers, </w:t>
       </w:r>
       <w:r>
         <w:t>and topography</w:t>
@@ -11754,13 +11671,8 @@
         <w:t>may</w:t>
       </w:r>
       <w:r>
-        <w:t xml:space="preserve"> come in a variety of formats, projections and coordinate systems.  This processing creates a single 'stack' of predictor </w:t>
-      </w:r>
-      <w:proofErr w:type="spellStart"/>
-      <w:r>
-        <w:t>rasters</w:t>
-      </w:r>
-      <w:proofErr w:type="spellEnd"/>
+        <w:t xml:space="preserve"> come in a variety of formats, projections and coordinate systems.  This processing creates a single 'stack' of predictor rasters</w:t>
+      </w:r>
       <w:r>
         <w:t>,</w:t>
       </w:r>
@@ -13852,7 +13764,13 @@
         <w:t xml:space="preserve"> For binary data this will be a Receiver operating characteristic curve.  Which shows the relationship between sensitivity and spe</w:t>
       </w:r>
       <w:r>
-        <w:t>cificity as threshold for discre</w:t>
+        <w:t xml:space="preserve">cificity as </w:t>
+      </w:r>
+      <w:r>
+        <w:t xml:space="preserve">the </w:t>
+      </w:r>
+      <w:r>
+        <w:t>threshold for discre</w:t>
       </w:r>
       <w:r>
         <w:t>tizing continuous predictions into presence absence is varied.  The threshold selected using the specified ThresholdOptimizationMethod is shown.  If a model selection test\training split was specified the ROC curve for this will be shown in red and if a cross validation s</w:t>
@@ -17562,63 +17480,8 @@
           <w:sz w:val="24"/>
           <w:szCs w:val="24"/>
         </w:rPr>
-        <w:t xml:space="preserve">Dormann, C.F., McPherson, J.M., </w:t>
-      </w:r>
-      <w:proofErr w:type="spellStart"/>
-      <w:r>
-        <w:rPr>
-          <w:rFonts w:eastAsia="JansonText-Roman"/>
-          <w:sz w:val="24"/>
-          <w:szCs w:val="24"/>
-        </w:rPr>
-        <w:t>Araujo</w:t>
-      </w:r>
-      <w:proofErr w:type="spellEnd"/>
-      <w:r>
-        <w:rPr>
-          <w:rFonts w:eastAsia="JansonText-Roman"/>
-          <w:sz w:val="24"/>
-          <w:szCs w:val="24"/>
-        </w:rPr>
-        <w:t xml:space="preserve">, M.B., </w:t>
-      </w:r>
-      <w:proofErr w:type="spellStart"/>
-      <w:r>
-        <w:rPr>
-          <w:rFonts w:eastAsia="JansonText-Roman"/>
-          <w:sz w:val="24"/>
-          <w:szCs w:val="24"/>
-        </w:rPr>
-        <w:t>Bivand</w:t>
-      </w:r>
-      <w:proofErr w:type="spellEnd"/>
-      <w:r>
-        <w:rPr>
-          <w:rFonts w:eastAsia="JansonText-Roman"/>
-          <w:sz w:val="24"/>
-          <w:szCs w:val="24"/>
-        </w:rPr>
-        <w:t xml:space="preserve">, R., </w:t>
-      </w:r>
-      <w:proofErr w:type="spellStart"/>
-      <w:r>
-        <w:rPr>
-          <w:rFonts w:eastAsia="JansonText-Roman"/>
-          <w:sz w:val="24"/>
-          <w:szCs w:val="24"/>
-        </w:rPr>
-        <w:t>Bolliger</w:t>
-      </w:r>
-      <w:proofErr w:type="spellEnd"/>
-      <w:r>
-        <w:rPr>
-          <w:rFonts w:eastAsia="JansonText-Roman"/>
-          <w:sz w:val="24"/>
-          <w:szCs w:val="24"/>
-        </w:rPr>
-        <w:t xml:space="preserve">, J., et al. (2007). Methods to account for spatial autocorrelation in the analysis of species distributional data: a review. </w:t>
-      </w:r>
-      <w:proofErr w:type="spellStart"/>
+        <w:t xml:space="preserve">Dormann, C.F., McPherson, J.M., Araujo, M.B., Bivand, R., Bolliger, J., et al. (2007). Methods to account for spatial autocorrelation in the analysis of species distributional data: a review. </w:t>
+      </w:r>
       <w:r>
         <w:rPr>
           <w:rFonts w:eastAsia="JansonText-Roman"/>
@@ -17626,9 +17489,437 @@
           <w:sz w:val="24"/>
           <w:szCs w:val="24"/>
         </w:rPr>
-        <w:t>Ecography</w:t>
-      </w:r>
-      <w:proofErr w:type="spellEnd"/>
+        <w:t xml:space="preserve">Ecography </w:t>
+      </w:r>
+      <w:r>
+        <w:rPr>
+          <w:rFonts w:eastAsia="JansonText-Roman"/>
+          <w:sz w:val="24"/>
+          <w:szCs w:val="24"/>
+        </w:rPr>
+        <w:t>30:609–28.</w:t>
+      </w:r>
+      <w:r>
+        <w:rPr>
+          <w:sz w:val="24"/>
+          <w:szCs w:val="24"/>
+        </w:rPr>
+        <w:t xml:space="preserve"> </w:t>
+      </w:r>
+    </w:p>
+    <w:p>
+      <w:pPr>
+        <w:autoSpaceDE w:val="0"/>
+        <w:autoSpaceDN w:val="0"/>
+        <w:adjustRightInd w:val="0"/>
+        <w:ind w:left="480" w:hanging="480"/>
+        <w:rPr>
+          <w:sz w:val="24"/>
+          <w:szCs w:val="24"/>
+        </w:rPr>
+      </w:pPr>
+    </w:p>
+    <w:p>
+      <w:pPr>
+        <w:autoSpaceDE w:val="0"/>
+        <w:autoSpaceDN w:val="0"/>
+        <w:adjustRightInd w:val="0"/>
+        <w:ind w:left="480" w:hanging="480"/>
+        <w:rPr>
+          <w:rStyle w:val="HTMLCite"/>
+          <w:i w:val="0"/>
+          <w:sz w:val="24"/>
+          <w:szCs w:val="24"/>
+        </w:rPr>
+      </w:pPr>
+      <w:r>
+        <w:rPr>
+          <w:rStyle w:val="author"/>
+          <w:iCs/>
+          <w:sz w:val="24"/>
+          <w:szCs w:val="24"/>
+        </w:rPr>
+        <w:t>Elith, J.</w:t>
+      </w:r>
+      <w:r>
+        <w:rPr>
+          <w:rStyle w:val="HTMLCite"/>
+          <w:i w:val="0"/>
+          <w:sz w:val="24"/>
+          <w:szCs w:val="24"/>
+        </w:rPr>
+        <w:t xml:space="preserve">, </w:t>
+      </w:r>
+      <w:r>
+        <w:rPr>
+          <w:rStyle w:val="author"/>
+          <w:iCs/>
+          <w:sz w:val="24"/>
+          <w:szCs w:val="24"/>
+        </w:rPr>
+        <w:t>Leathwick, J.R.</w:t>
+      </w:r>
+      <w:r>
+        <w:rPr>
+          <w:rStyle w:val="HTMLCite"/>
+          <w:i w:val="0"/>
+          <w:sz w:val="24"/>
+          <w:szCs w:val="24"/>
+        </w:rPr>
+        <w:t xml:space="preserve"> and </w:t>
+      </w:r>
+      <w:r>
+        <w:rPr>
+          <w:rStyle w:val="author"/>
+          <w:iCs/>
+          <w:sz w:val="24"/>
+          <w:szCs w:val="24"/>
+        </w:rPr>
+        <w:t>Hastie, T.</w:t>
+      </w:r>
+      <w:r>
+        <w:rPr>
+          <w:rStyle w:val="HTMLCite"/>
+          <w:i w:val="0"/>
+          <w:sz w:val="24"/>
+          <w:szCs w:val="24"/>
+        </w:rPr>
+        <w:t xml:space="preserve"> (</w:t>
+      </w:r>
+      <w:r>
+        <w:rPr>
+          <w:rStyle w:val="pubyear"/>
+          <w:iCs/>
+          <w:sz w:val="24"/>
+          <w:szCs w:val="24"/>
+        </w:rPr>
+        <w:t>2008</w:t>
+      </w:r>
+      <w:r>
+        <w:rPr>
+          <w:rStyle w:val="HTMLCite"/>
+          <w:i w:val="0"/>
+          <w:sz w:val="24"/>
+          <w:szCs w:val="24"/>
+        </w:rPr>
+        <w:t xml:space="preserve">). </w:t>
+      </w:r>
+      <w:r>
+        <w:rPr>
+          <w:rStyle w:val="articletitle"/>
+          <w:iCs/>
+          <w:sz w:val="24"/>
+          <w:szCs w:val="24"/>
+        </w:rPr>
+        <w:t>A working guide to boosted regression trees</w:t>
+      </w:r>
+      <w:r>
+        <w:rPr>
+          <w:rStyle w:val="HTMLCite"/>
+          <w:i w:val="0"/>
+          <w:sz w:val="24"/>
+          <w:szCs w:val="24"/>
+        </w:rPr>
+        <w:t xml:space="preserve">. </w:t>
+      </w:r>
+      <w:r>
+        <w:rPr>
+          <w:rStyle w:val="journaltitle2"/>
+          <w:i w:val="0"/>
+          <w:sz w:val="24"/>
+          <w:szCs w:val="24"/>
+        </w:rPr>
+        <w:t>Journal of Animal Ecology</w:t>
+      </w:r>
+      <w:r>
+        <w:rPr>
+          <w:rStyle w:val="HTMLCite"/>
+          <w:i w:val="0"/>
+          <w:sz w:val="24"/>
+          <w:szCs w:val="24"/>
+        </w:rPr>
+        <w:t xml:space="preserve">, </w:t>
+      </w:r>
+      <w:r>
+        <w:rPr>
+          <w:rStyle w:val="vol2"/>
+          <w:iCs/>
+          <w:sz w:val="24"/>
+          <w:szCs w:val="24"/>
+        </w:rPr>
+        <w:t>77</w:t>
+      </w:r>
+      <w:r>
+        <w:rPr>
+          <w:rStyle w:val="HTMLCite"/>
+          <w:i w:val="0"/>
+          <w:sz w:val="24"/>
+          <w:szCs w:val="24"/>
+        </w:rPr>
+        <w:t xml:space="preserve">, </w:t>
+      </w:r>
+      <w:r>
+        <w:rPr>
+          <w:rStyle w:val="pagefirst"/>
+          <w:iCs/>
+          <w:sz w:val="24"/>
+          <w:szCs w:val="24"/>
+        </w:rPr>
+        <w:t>802</w:t>
+      </w:r>
+      <w:r>
+        <w:rPr>
+          <w:rStyle w:val="HTMLCite"/>
+          <w:i w:val="0"/>
+          <w:sz w:val="24"/>
+          <w:szCs w:val="24"/>
+        </w:rPr>
+        <w:t>–</w:t>
+      </w:r>
+      <w:r>
+        <w:rPr>
+          <w:rStyle w:val="pagelast"/>
+          <w:iCs/>
+          <w:sz w:val="24"/>
+          <w:szCs w:val="24"/>
+        </w:rPr>
+        <w:t>813</w:t>
+      </w:r>
+      <w:r>
+        <w:rPr>
+          <w:rStyle w:val="HTMLCite"/>
+          <w:i w:val="0"/>
+          <w:sz w:val="24"/>
+          <w:szCs w:val="24"/>
+        </w:rPr>
+        <w:t xml:space="preserve">. </w:t>
+      </w:r>
+    </w:p>
+    <w:p>
+      <w:pPr>
+        <w:autoSpaceDE w:val="0"/>
+        <w:autoSpaceDN w:val="0"/>
+        <w:adjustRightInd w:val="0"/>
+        <w:ind w:left="480" w:hanging="480"/>
+        <w:rPr>
+          <w:rStyle w:val="HTMLCite"/>
+          <w:i w:val="0"/>
+          <w:sz w:val="24"/>
+          <w:szCs w:val="24"/>
+        </w:rPr>
+      </w:pPr>
+    </w:p>
+    <w:p>
+      <w:pPr>
+        <w:autoSpaceDE w:val="0"/>
+        <w:autoSpaceDN w:val="0"/>
+        <w:adjustRightInd w:val="0"/>
+        <w:ind w:left="480" w:hanging="480"/>
+        <w:rPr>
+          <w:sz w:val="24"/>
+          <w:szCs w:val="24"/>
+        </w:rPr>
+      </w:pPr>
+      <w:r>
+        <w:rPr>
+          <w:sz w:val="24"/>
+          <w:szCs w:val="24"/>
+        </w:rPr>
+        <w:t>Elith, J., Kearney, M., Phillips, S. (2010). The art of modeling range-shifting species. Methods Ecol Evol 1:330–342</w:t>
+      </w:r>
+      <w:r>
+        <w:rPr>
+          <w:sz w:val="24"/>
+          <w:szCs w:val="24"/>
+        </w:rPr>
+        <w:t>.</w:t>
+      </w:r>
+    </w:p>
+    <w:p>
+      <w:pPr>
+        <w:autoSpaceDE w:val="0"/>
+        <w:autoSpaceDN w:val="0"/>
+        <w:adjustRightInd w:val="0"/>
+        <w:ind w:left="480" w:hanging="480"/>
+        <w:rPr>
+          <w:sz w:val="24"/>
+          <w:szCs w:val="24"/>
+        </w:rPr>
+      </w:pPr>
+    </w:p>
+    <w:p>
+      <w:pPr>
+        <w:autoSpaceDE w:val="0"/>
+        <w:autoSpaceDN w:val="0"/>
+        <w:adjustRightInd w:val="0"/>
+        <w:ind w:left="480" w:hanging="480"/>
+        <w:rPr>
+          <w:sz w:val="24"/>
+          <w:szCs w:val="24"/>
+        </w:rPr>
+      </w:pPr>
+      <w:r>
+        <w:rPr>
+          <w:sz w:val="24"/>
+          <w:szCs w:val="24"/>
+        </w:rPr>
+        <w:t>Elith, J., S. J. Phillips, T. Hastie, M. Dudík, Y. E. Chee, and C. J. Yates. 2011. A statistical explanation of MaxEnt for ecologists. Diversity and Distributions 17:43-57.</w:t>
+      </w:r>
+    </w:p>
+    <w:p>
+      <w:pPr>
+        <w:rPr>
+          <w:b/>
+        </w:rPr>
+      </w:pPr>
+    </w:p>
+    <w:p>
+      <w:pPr>
+        <w:pStyle w:val="NormalWeb"/>
+        <w:spacing w:before="0" w:beforeAutospacing="0" w:after="0" w:afterAutospacing="0"/>
+        <w:ind w:left="475" w:hanging="475"/>
+      </w:pPr>
+      <w:r>
+        <w:t xml:space="preserve">Fielding, A. H., and Bell, J. F. (1997). A review of methods for the assessment of prediction errors in conservation presence/absence models. </w:t>
+      </w:r>
+      <w:r>
+        <w:rPr>
+          <w:iCs/>
+        </w:rPr>
+        <w:t>Environmental Conservation</w:t>
+      </w:r>
+      <w:r>
+        <w:t xml:space="preserve">, </w:t>
+      </w:r>
+      <w:r>
+        <w:rPr>
+          <w:iCs/>
+        </w:rPr>
+        <w:t>24</w:t>
+      </w:r>
+      <w:r>
+        <w:t>, 38-49.</w:t>
+      </w:r>
+    </w:p>
+    <w:p>
+      <w:pPr>
+        <w:pStyle w:val="NormalWeb"/>
+        <w:spacing w:before="0" w:beforeAutospacing="0" w:after="0" w:afterAutospacing="0"/>
+        <w:ind w:left="480" w:hanging="480"/>
+        <w:rPr>
+          <w:rFonts w:ascii="Calibri" w:hAnsi="Calibri"/>
+        </w:rPr>
+      </w:pPr>
+    </w:p>
+    <w:p>
+      <w:pPr>
+        <w:autoSpaceDE w:val="0"/>
+        <w:autoSpaceDN w:val="0"/>
+        <w:adjustRightInd w:val="0"/>
+        <w:ind w:left="475" w:hanging="475"/>
+        <w:rPr>
+          <w:sz w:val="24"/>
+          <w:szCs w:val="24"/>
+        </w:rPr>
+      </w:pPr>
+      <w:r>
+        <w:rPr>
+          <w:sz w:val="24"/>
+          <w:szCs w:val="24"/>
+        </w:rPr>
+        <w:t>Freeman, E. (2007). PresenceAbsence: An R Package for Presence-Absence Model Evaluation. USDA Forest Service, Rocky Mountain Research Station, 507 25th street,</w:t>
+      </w:r>
+    </w:p>
+    <w:p>
+      <w:pPr>
+        <w:autoSpaceDE w:val="0"/>
+        <w:autoSpaceDN w:val="0"/>
+        <w:adjustRightInd w:val="0"/>
+        <w:ind w:left="475" w:hanging="475"/>
+        <w:rPr>
+          <w:sz w:val="24"/>
+          <w:szCs w:val="24"/>
+        </w:rPr>
+      </w:pPr>
+      <w:r>
+        <w:rPr>
+          <w:sz w:val="24"/>
+          <w:szCs w:val="24"/>
+        </w:rPr>
+        <w:t xml:space="preserve">  </w:t>
+      </w:r>
+      <w:r>
+        <w:rPr>
+          <w:sz w:val="24"/>
+          <w:szCs w:val="24"/>
+        </w:rPr>
+        <w:tab/>
+        <w:t>Ogden, UT, USA.</w:t>
+      </w:r>
+    </w:p>
+    <w:p>
+      <w:pPr>
+        <w:autoSpaceDE w:val="0"/>
+        <w:autoSpaceDN w:val="0"/>
+        <w:adjustRightInd w:val="0"/>
+        <w:ind w:left="475" w:hanging="475"/>
+        <w:rPr>
+          <w:sz w:val="24"/>
+          <w:szCs w:val="24"/>
+        </w:rPr>
+      </w:pPr>
+    </w:p>
+    <w:p>
+      <w:pPr>
+        <w:autoSpaceDE w:val="0"/>
+        <w:autoSpaceDN w:val="0"/>
+        <w:adjustRightInd w:val="0"/>
+        <w:ind w:left="475" w:hanging="475"/>
+        <w:rPr>
+          <w:sz w:val="24"/>
+          <w:szCs w:val="24"/>
+        </w:rPr>
+      </w:pPr>
+      <w:r>
+        <w:rPr>
+          <w:sz w:val="24"/>
+          <w:szCs w:val="24"/>
+        </w:rPr>
+        <w:t xml:space="preserve">Grosjean, Ph. (2011). SciViews: A GUI API for R. UMONS, Mons, Belgium. </w:t>
+      </w:r>
+    </w:p>
+    <w:p>
+      <w:pPr>
+        <w:autoSpaceDE w:val="0"/>
+        <w:autoSpaceDN w:val="0"/>
+        <w:adjustRightInd w:val="0"/>
+        <w:ind w:left="475" w:hanging="475"/>
+        <w:rPr>
+          <w:rFonts w:eastAsia="JansonText-Roman"/>
+          <w:sz w:val="24"/>
+          <w:szCs w:val="24"/>
+        </w:rPr>
+      </w:pPr>
+    </w:p>
+    <w:p>
+      <w:pPr>
+        <w:autoSpaceDE w:val="0"/>
+        <w:autoSpaceDN w:val="0"/>
+        <w:adjustRightInd w:val="0"/>
+        <w:ind w:left="475" w:hanging="475"/>
+        <w:rPr>
+          <w:sz w:val="24"/>
+          <w:szCs w:val="24"/>
+        </w:rPr>
+      </w:pPr>
+      <w:r>
+        <w:rPr>
+          <w:rFonts w:eastAsia="JansonText-Roman"/>
+          <w:sz w:val="24"/>
+          <w:szCs w:val="24"/>
+        </w:rPr>
+        <w:t xml:space="preserve">Hastie, T., Tibshirani, R., Friedman J.H., (2009). </w:t>
+      </w:r>
       <w:r>
         <w:rPr>
           <w:rFonts w:eastAsia="JansonText-Roman"/>
@@ -17636,7 +17927,7 @@
           <w:sz w:val="24"/>
           <w:szCs w:val="24"/>
         </w:rPr>
-        <w:t xml:space="preserve"> </w:t>
+        <w:t xml:space="preserve">The Elements of Statistical Learning: Data Mining, Inference, and Prediction. </w:t>
       </w:r>
       <w:r>
         <w:rPr>
@@ -17644,7 +17935,7 @@
           <w:sz w:val="24"/>
           <w:szCs w:val="24"/>
         </w:rPr>
-        <w:t>30:609–28.</w:t>
+        <w:t>New York: Springer-Verlag. 744 pp. 2nd ed.</w:t>
       </w:r>
       <w:r>
         <w:rPr>
@@ -17653,385 +17944,6 @@
         </w:rPr>
         <w:t xml:space="preserve"> </w:t>
       </w:r>
-    </w:p>
-    <w:p>
-      <w:pPr>
-        <w:autoSpaceDE w:val="0"/>
-        <w:autoSpaceDN w:val="0"/>
-        <w:adjustRightInd w:val="0"/>
-        <w:ind w:left="480" w:hanging="480"/>
-        <w:rPr>
-          <w:sz w:val="24"/>
-          <w:szCs w:val="24"/>
-        </w:rPr>
-      </w:pPr>
-    </w:p>
-    <w:p>
-      <w:pPr>
-        <w:autoSpaceDE w:val="0"/>
-        <w:autoSpaceDN w:val="0"/>
-        <w:adjustRightInd w:val="0"/>
-        <w:ind w:left="480" w:hanging="480"/>
-        <w:rPr>
-          <w:rStyle w:val="HTMLCite"/>
-          <w:i w:val="0"/>
-          <w:sz w:val="24"/>
-          <w:szCs w:val="24"/>
-        </w:rPr>
-      </w:pPr>
-      <w:r>
-        <w:rPr>
-          <w:rStyle w:val="author"/>
-          <w:iCs/>
-          <w:sz w:val="24"/>
-          <w:szCs w:val="24"/>
-        </w:rPr>
-        <w:t>Elith, J.</w:t>
-      </w:r>
-      <w:r>
-        <w:rPr>
-          <w:rStyle w:val="HTMLCite"/>
-          <w:i w:val="0"/>
-          <w:sz w:val="24"/>
-          <w:szCs w:val="24"/>
-        </w:rPr>
-        <w:t xml:space="preserve">, </w:t>
-      </w:r>
-      <w:proofErr w:type="spellStart"/>
-      <w:r>
-        <w:rPr>
-          <w:rStyle w:val="author"/>
-          <w:iCs/>
-          <w:sz w:val="24"/>
-          <w:szCs w:val="24"/>
-        </w:rPr>
-        <w:t>Leathwick</w:t>
-      </w:r>
-      <w:proofErr w:type="spellEnd"/>
-      <w:r>
-        <w:rPr>
-          <w:rStyle w:val="author"/>
-          <w:iCs/>
-          <w:sz w:val="24"/>
-          <w:szCs w:val="24"/>
-        </w:rPr>
-        <w:t>, J.R.</w:t>
-      </w:r>
-      <w:r>
-        <w:rPr>
-          <w:rStyle w:val="HTMLCite"/>
-          <w:i w:val="0"/>
-          <w:sz w:val="24"/>
-          <w:szCs w:val="24"/>
-        </w:rPr>
-        <w:t xml:space="preserve"> and </w:t>
-      </w:r>
-      <w:r>
-        <w:rPr>
-          <w:rStyle w:val="author"/>
-          <w:iCs/>
-          <w:sz w:val="24"/>
-          <w:szCs w:val="24"/>
-        </w:rPr>
-        <w:t>Hastie, T.</w:t>
-      </w:r>
-      <w:r>
-        <w:rPr>
-          <w:rStyle w:val="HTMLCite"/>
-          <w:i w:val="0"/>
-          <w:sz w:val="24"/>
-          <w:szCs w:val="24"/>
-        </w:rPr>
-        <w:t xml:space="preserve"> (</w:t>
-      </w:r>
-      <w:r>
-        <w:rPr>
-          <w:rStyle w:val="pubyear"/>
-          <w:iCs/>
-          <w:sz w:val="24"/>
-          <w:szCs w:val="24"/>
-        </w:rPr>
-        <w:t>2008</w:t>
-      </w:r>
-      <w:r>
-        <w:rPr>
-          <w:rStyle w:val="HTMLCite"/>
-          <w:i w:val="0"/>
-          <w:sz w:val="24"/>
-          <w:szCs w:val="24"/>
-        </w:rPr>
-        <w:t xml:space="preserve">). </w:t>
-      </w:r>
-      <w:r>
-        <w:rPr>
-          <w:rStyle w:val="articletitle"/>
-          <w:iCs/>
-          <w:sz w:val="24"/>
-          <w:szCs w:val="24"/>
-        </w:rPr>
-        <w:t>A working guide to boosted regression trees</w:t>
-      </w:r>
-      <w:r>
-        <w:rPr>
-          <w:rStyle w:val="HTMLCite"/>
-          <w:i w:val="0"/>
-          <w:sz w:val="24"/>
-          <w:szCs w:val="24"/>
-        </w:rPr>
-        <w:t xml:space="preserve">. </w:t>
-      </w:r>
-      <w:r>
-        <w:rPr>
-          <w:rStyle w:val="journaltitle2"/>
-          <w:i w:val="0"/>
-          <w:sz w:val="24"/>
-          <w:szCs w:val="24"/>
-        </w:rPr>
-        <w:t>Journal of Animal Ecology</w:t>
-      </w:r>
-      <w:r>
-        <w:rPr>
-          <w:rStyle w:val="HTMLCite"/>
-          <w:i w:val="0"/>
-          <w:sz w:val="24"/>
-          <w:szCs w:val="24"/>
-        </w:rPr>
-        <w:t xml:space="preserve">, </w:t>
-      </w:r>
-      <w:r>
-        <w:rPr>
-          <w:rStyle w:val="vol2"/>
-          <w:iCs/>
-          <w:sz w:val="24"/>
-          <w:szCs w:val="24"/>
-        </w:rPr>
-        <w:t>77</w:t>
-      </w:r>
-      <w:r>
-        <w:rPr>
-          <w:rStyle w:val="HTMLCite"/>
-          <w:i w:val="0"/>
-          <w:sz w:val="24"/>
-          <w:szCs w:val="24"/>
-        </w:rPr>
-        <w:t xml:space="preserve">, </w:t>
-      </w:r>
-      <w:r>
-        <w:rPr>
-          <w:rStyle w:val="pagefirst"/>
-          <w:iCs/>
-          <w:sz w:val="24"/>
-          <w:szCs w:val="24"/>
-        </w:rPr>
-        <w:t>802</w:t>
-      </w:r>
-      <w:r>
-        <w:rPr>
-          <w:rStyle w:val="HTMLCite"/>
-          <w:i w:val="0"/>
-          <w:sz w:val="24"/>
-          <w:szCs w:val="24"/>
-        </w:rPr>
-        <w:t>–</w:t>
-      </w:r>
-      <w:r>
-        <w:rPr>
-          <w:rStyle w:val="pagelast"/>
-          <w:iCs/>
-          <w:sz w:val="24"/>
-          <w:szCs w:val="24"/>
-        </w:rPr>
-        <w:t>813</w:t>
-      </w:r>
-      <w:r>
-        <w:rPr>
-          <w:rStyle w:val="HTMLCite"/>
-          <w:i w:val="0"/>
-          <w:sz w:val="24"/>
-          <w:szCs w:val="24"/>
-        </w:rPr>
-        <w:t xml:space="preserve">. </w:t>
-      </w:r>
-    </w:p>
-    <w:p>
-      <w:pPr>
-        <w:autoSpaceDE w:val="0"/>
-        <w:autoSpaceDN w:val="0"/>
-        <w:adjustRightInd w:val="0"/>
-        <w:ind w:left="480" w:hanging="480"/>
-        <w:rPr>
-          <w:rStyle w:val="HTMLCite"/>
-          <w:i w:val="0"/>
-          <w:sz w:val="24"/>
-          <w:szCs w:val="24"/>
-        </w:rPr>
-      </w:pPr>
-    </w:p>
-    <w:p>
-      <w:pPr>
-        <w:autoSpaceDE w:val="0"/>
-        <w:autoSpaceDN w:val="0"/>
-        <w:adjustRightInd w:val="0"/>
-        <w:ind w:left="480" w:hanging="480"/>
-        <w:rPr>
-          <w:sz w:val="24"/>
-          <w:szCs w:val="24"/>
-        </w:rPr>
-      </w:pPr>
-      <w:r>
-        <w:rPr>
-          <w:sz w:val="24"/>
-          <w:szCs w:val="24"/>
-        </w:rPr>
-        <w:t xml:space="preserve">Elith, J., Kearney, M., Phillips, S. (2010). The art of modeling range-shifting species. Methods Ecol </w:t>
-      </w:r>
-      <w:proofErr w:type="spellStart"/>
-      <w:r>
-        <w:rPr>
-          <w:sz w:val="24"/>
-          <w:szCs w:val="24"/>
-        </w:rPr>
-        <w:t>Evol</w:t>
-      </w:r>
-      <w:proofErr w:type="spellEnd"/>
-      <w:r>
-        <w:rPr>
-          <w:sz w:val="24"/>
-          <w:szCs w:val="24"/>
-        </w:rPr>
-        <w:t xml:space="preserve"> 1:330–342</w:t>
-      </w:r>
-      <w:r>
-        <w:rPr>
-          <w:sz w:val="24"/>
-          <w:szCs w:val="24"/>
-        </w:rPr>
-        <w:t>.</w:t>
-      </w:r>
-    </w:p>
-    <w:p>
-      <w:pPr>
-        <w:autoSpaceDE w:val="0"/>
-        <w:autoSpaceDN w:val="0"/>
-        <w:adjustRightInd w:val="0"/>
-        <w:ind w:left="480" w:hanging="480"/>
-        <w:rPr>
-          <w:sz w:val="24"/>
-          <w:szCs w:val="24"/>
-        </w:rPr>
-      </w:pPr>
-    </w:p>
-    <w:p>
-      <w:pPr>
-        <w:autoSpaceDE w:val="0"/>
-        <w:autoSpaceDN w:val="0"/>
-        <w:adjustRightInd w:val="0"/>
-        <w:ind w:left="480" w:hanging="480"/>
-        <w:rPr>
-          <w:sz w:val="24"/>
-          <w:szCs w:val="24"/>
-        </w:rPr>
-      </w:pPr>
-      <w:r>
-        <w:rPr>
-          <w:sz w:val="24"/>
-          <w:szCs w:val="24"/>
-        </w:rPr>
-        <w:t xml:space="preserve">Elith, J., S. J. Phillips, T. Hastie, M. </w:t>
-      </w:r>
-      <w:proofErr w:type="spellStart"/>
-      <w:r>
-        <w:rPr>
-          <w:sz w:val="24"/>
-          <w:szCs w:val="24"/>
-        </w:rPr>
-        <w:t>Dudík</w:t>
-      </w:r>
-      <w:proofErr w:type="spellEnd"/>
-      <w:r>
-        <w:rPr>
-          <w:sz w:val="24"/>
-          <w:szCs w:val="24"/>
-        </w:rPr>
-        <w:t xml:space="preserve">, Y. E. </w:t>
-      </w:r>
-      <w:proofErr w:type="spellStart"/>
-      <w:r>
-        <w:rPr>
-          <w:sz w:val="24"/>
-          <w:szCs w:val="24"/>
-        </w:rPr>
-        <w:t>Chee</w:t>
-      </w:r>
-      <w:proofErr w:type="spellEnd"/>
-      <w:r>
-        <w:rPr>
-          <w:sz w:val="24"/>
-          <w:szCs w:val="24"/>
-        </w:rPr>
-        <w:t xml:space="preserve">, and C. J. Yates. 2011. A statistical explanation of </w:t>
-      </w:r>
-      <w:proofErr w:type="spellStart"/>
-      <w:r>
-        <w:rPr>
-          <w:sz w:val="24"/>
-          <w:szCs w:val="24"/>
-        </w:rPr>
-        <w:t>MaxEnt</w:t>
-      </w:r>
-      <w:proofErr w:type="spellEnd"/>
-      <w:r>
-        <w:rPr>
-          <w:sz w:val="24"/>
-          <w:szCs w:val="24"/>
-        </w:rPr>
-        <w:t xml:space="preserve"> for ecologists. Diversity and Distributions 17:43-57.</w:t>
-      </w:r>
-    </w:p>
-    <w:p>
-      <w:pPr>
-        <w:rPr>
-          <w:b/>
-        </w:rPr>
-      </w:pPr>
-    </w:p>
-    <w:p>
-      <w:pPr>
-        <w:pStyle w:val="NormalWeb"/>
-        <w:spacing w:before="0" w:beforeAutospacing="0" w:after="0" w:afterAutospacing="0"/>
-        <w:ind w:left="475" w:hanging="475"/>
-      </w:pPr>
-      <w:r>
-        <w:t xml:space="preserve">Fielding, A. H., and Bell, J. F. (1997). A review of methods for the assessment of prediction errors in conservation presence/absence models. </w:t>
-      </w:r>
-      <w:r>
-        <w:rPr>
-          <w:iCs/>
-        </w:rPr>
-        <w:t>Environmental Conservation</w:t>
-      </w:r>
-      <w:r>
-        <w:t xml:space="preserve">, </w:t>
-      </w:r>
-      <w:r>
-        <w:rPr>
-          <w:iCs/>
-        </w:rPr>
-        <w:t>24</w:t>
-      </w:r>
-      <w:r>
-        <w:t>, 38-49.</w:t>
-      </w:r>
-    </w:p>
-    <w:p>
-      <w:pPr>
-        <w:pStyle w:val="NormalWeb"/>
-        <w:spacing w:before="0" w:beforeAutospacing="0" w:after="0" w:afterAutospacing="0"/>
-        <w:ind w:left="480" w:hanging="480"/>
-        <w:rPr>
-          <w:rFonts w:ascii="Calibri" w:hAnsi="Calibri"/>
-        </w:rPr>
-      </w:pPr>
     </w:p>
     <w:p>
       <w:pPr>
@@ -18044,13 +17956,6 @@
           <w:szCs w:val="24"/>
         </w:rPr>
       </w:pPr>
-      <w:r>
-        <w:rPr>
-          <w:sz w:val="24"/>
-          <w:szCs w:val="24"/>
-        </w:rPr>
-        <w:t>Freeman, E. (2007). PresenceAbsence: An R Package for Presence-Absence Model Evaluation. USDA Forest Service, Rocky Mountain Research Station, 507 25th street,</w:t>
-      </w:r>
     </w:p>
     <w:p>
       <w:pPr>
@@ -18068,15 +17973,8 @@
           <w:sz w:val="24"/>
           <w:szCs w:val="24"/>
         </w:rPr>
-        <w:t xml:space="preserve">  </w:t>
-      </w:r>
-      <w:r>
-        <w:rPr>
-          <w:sz w:val="24"/>
-          <w:szCs w:val="24"/>
-        </w:rPr>
-        <w:tab/>
-        <w:t>Ogden, UT, USA.</w:t>
+        <w:lastRenderedPageBreak/>
+        <w:t xml:space="preserve">Hastie, T. and Tibshirani., R.  mda: Mixture and flexible discriminant analysis. Ported to R by Leisch, F., Hornik, K. and Ripley B. D.  (2011). R package version 0.4-2. </w:t>
       </w:r>
     </w:p>
     <w:p>
@@ -18102,37 +18000,12 @@
           <w:szCs w:val="24"/>
         </w:rPr>
       </w:pPr>
-      <w:proofErr w:type="spellStart"/>
       <w:r>
         <w:rPr>
           <w:sz w:val="24"/>
           <w:szCs w:val="24"/>
         </w:rPr>
-        <w:t>Grosjean</w:t>
-      </w:r>
-      <w:proofErr w:type="spellEnd"/>
-      <w:r>
-        <w:rPr>
-          <w:sz w:val="24"/>
-          <w:szCs w:val="24"/>
-        </w:rPr>
-        <w:t xml:space="preserve">, Ph. (2011). </w:t>
-      </w:r>
-      <w:proofErr w:type="spellStart"/>
-      <w:r>
-        <w:rPr>
-          <w:sz w:val="24"/>
-          <w:szCs w:val="24"/>
-        </w:rPr>
-        <w:t>SciViews</w:t>
-      </w:r>
-      <w:proofErr w:type="spellEnd"/>
-      <w:r>
-        <w:rPr>
-          <w:sz w:val="24"/>
-          <w:szCs w:val="24"/>
-        </w:rPr>
-        <w:t xml:space="preserve">: A GUI API for R. UMONS, Mons, Belgium. </w:t>
+        <w:t xml:space="preserve">Hijmans, R. J., and van Etten, J. (2011). raster: Geographic analysis and modeling with raster data. R package version 1.9-41. </w:t>
       </w:r>
     </w:p>
     <w:p>
@@ -18142,11 +18015,48 @@
         <w:adjustRightInd w:val="0"/>
         <w:ind w:left="475" w:hanging="475"/>
         <w:rPr>
-          <w:rFonts w:eastAsia="JansonText-Roman"/>
           <w:sz w:val="24"/>
           <w:szCs w:val="24"/>
         </w:rPr>
       </w:pPr>
+    </w:p>
+    <w:p>
+      <w:pPr>
+        <w:autoSpaceDE w:val="0"/>
+        <w:autoSpaceDN w:val="0"/>
+        <w:adjustRightInd w:val="0"/>
+        <w:ind w:hanging="475"/>
+        <w:rPr>
+          <w:sz w:val="24"/>
+          <w:szCs w:val="24"/>
+        </w:rPr>
+      </w:pPr>
+      <w:r>
+        <w:rPr>
+          <w:sz w:val="24"/>
+          <w:szCs w:val="24"/>
+        </w:rPr>
+        <w:t xml:space="preserve">        Keitt, T. H.  Bivand, R., Pebesma, E., and Rowlingson, B. (2011). rgdal: Bindings for the Geospatial   </w:t>
+      </w:r>
+    </w:p>
+    <w:p>
+      <w:pPr>
+        <w:autoSpaceDE w:val="0"/>
+        <w:autoSpaceDN w:val="0"/>
+        <w:adjustRightInd w:val="0"/>
+        <w:ind w:hanging="475"/>
+        <w:rPr>
+          <w:sz w:val="24"/>
+          <w:szCs w:val="24"/>
+        </w:rPr>
+      </w:pPr>
+      <w:r>
+        <w:rPr>
+          <w:sz w:val="24"/>
+          <w:szCs w:val="24"/>
+        </w:rPr>
+        <w:t xml:space="preserve">                 Data Abstraction Library. R package version 0.7-4.</w:t>
+      </w:r>
     </w:p>
     <w:p>
       <w:pPr>
@@ -18161,71 +18071,122 @@
       </w:pPr>
       <w:r>
         <w:rPr>
-          <w:rFonts w:eastAsia="JansonText-Roman"/>
           <w:sz w:val="24"/>
           <w:szCs w:val="24"/>
         </w:rPr>
-        <w:t xml:space="preserve">Hastie, T., </w:t>
-      </w:r>
-      <w:proofErr w:type="spellStart"/>
-      <w:r>
-        <w:rPr>
-          <w:rFonts w:eastAsia="JansonText-Roman"/>
+        <w:t xml:space="preserve">  </w:t>
+      </w:r>
+    </w:p>
+    <w:p>
+      <w:pPr>
+        <w:autoSpaceDE w:val="0"/>
+        <w:autoSpaceDN w:val="0"/>
+        <w:adjustRightInd w:val="0"/>
+        <w:ind w:left="475" w:hanging="475"/>
+        <w:rPr>
           <w:sz w:val="24"/>
           <w:szCs w:val="24"/>
         </w:rPr>
-        <w:t>Tibshirani</w:t>
-      </w:r>
-      <w:proofErr w:type="spellEnd"/>
-      <w:r>
-        <w:rPr>
-          <w:rFonts w:eastAsia="JansonText-Roman"/>
+      </w:pPr>
+    </w:p>
+    <w:p>
+      <w:pPr>
+        <w:autoSpaceDE w:val="0"/>
+        <w:autoSpaceDN w:val="0"/>
+        <w:adjustRightInd w:val="0"/>
+        <w:ind w:left="475" w:hanging="475"/>
+        <w:rPr>
           <w:sz w:val="24"/>
           <w:szCs w:val="24"/>
         </w:rPr>
-        <w:t xml:space="preserve">, R., Friedman J.H., (2009). </w:t>
-      </w:r>
-      <w:r>
+      </w:pPr>
+      <w:r>
+        <w:rPr>
+          <w:sz w:val="24"/>
+          <w:szCs w:val="24"/>
+        </w:rPr>
+        <w:t xml:space="preserve">Leathwick J.R., Elith, J., Hastie, T. (2006). Comparative performance of generalized additive models and multivariate adaptive regression splines for statistical modelling of species distributions. </w:t>
+      </w:r>
+      <w:r>
+        <w:rPr>
+          <w:iCs/>
+          <w:sz w:val="24"/>
+          <w:szCs w:val="24"/>
+        </w:rPr>
+        <w:t xml:space="preserve">Ecological Modelling </w:t>
+      </w:r>
+      <w:r>
+        <w:rPr>
+          <w:sz w:val="24"/>
+          <w:szCs w:val="24"/>
+        </w:rPr>
+        <w:t>199: 188-96</w:t>
+      </w:r>
+    </w:p>
+    <w:p>
+      <w:pPr>
+        <w:autoSpaceDE w:val="0"/>
+        <w:autoSpaceDN w:val="0"/>
+        <w:adjustRightInd w:val="0"/>
+        <w:ind w:left="475" w:hanging="475"/>
+        <w:rPr>
+          <w:sz w:val="24"/>
+          <w:szCs w:val="24"/>
+        </w:rPr>
+      </w:pPr>
+    </w:p>
+    <w:p>
+      <w:pPr>
+        <w:autoSpaceDE w:val="0"/>
+        <w:autoSpaceDN w:val="0"/>
+        <w:adjustRightInd w:val="0"/>
+        <w:ind w:left="475" w:hanging="475"/>
+        <w:rPr>
+          <w:sz w:val="24"/>
+          <w:szCs w:val="24"/>
+        </w:rPr>
+      </w:pPr>
+      <w:r>
+        <w:rPr>
+          <w:sz w:val="24"/>
+          <w:szCs w:val="24"/>
+        </w:rPr>
+        <w:t>Liaw, A. and Wiener M. (2002). Classification and Regression by randomForest. R News 2(3), 18--22.</w:t>
+      </w:r>
+    </w:p>
+    <w:p>
+      <w:pPr>
+        <w:autoSpaceDE w:val="0"/>
+        <w:autoSpaceDN w:val="0"/>
+        <w:adjustRightInd w:val="0"/>
+        <w:ind w:left="475" w:hanging="475"/>
+        <w:rPr>
+          <w:sz w:val="24"/>
+          <w:szCs w:val="24"/>
+        </w:rPr>
+      </w:pPr>
+    </w:p>
+    <w:p>
+      <w:pPr>
+        <w:autoSpaceDE w:val="0"/>
+        <w:autoSpaceDN w:val="0"/>
+        <w:adjustRightInd w:val="0"/>
+        <w:ind w:left="475" w:hanging="475"/>
         <w:rPr>
           <w:rFonts w:eastAsia="JansonText-Roman"/>
           <w:iCs/>
           <w:sz w:val="24"/>
           <w:szCs w:val="24"/>
         </w:rPr>
-        <w:t xml:space="preserve">The Elements of Statistical Learning: Data Mining, Inference, and Prediction. </w:t>
-      </w:r>
+      </w:pPr>
       <w:r>
         <w:rPr>
           <w:rFonts w:eastAsia="JansonText-Roman"/>
+          <w:iCs/>
           <w:sz w:val="24"/>
           <w:szCs w:val="24"/>
         </w:rPr>
-        <w:t>New York: Springer-</w:t>
-      </w:r>
-      <w:proofErr w:type="spellStart"/>
-      <w:r>
-        <w:rPr>
-          <w:rFonts w:eastAsia="JansonText-Roman"/>
-          <w:sz w:val="24"/>
-          <w:szCs w:val="24"/>
-        </w:rPr>
-        <w:t>Verlag</w:t>
-      </w:r>
-      <w:proofErr w:type="spellEnd"/>
-      <w:r>
-        <w:rPr>
-          <w:rFonts w:eastAsia="JansonText-Roman"/>
-          <w:sz w:val="24"/>
-          <w:szCs w:val="24"/>
-        </w:rPr>
-        <w:t>. 744 pp. 2nd ed.</w:t>
-      </w:r>
-      <w:r>
-        <w:rPr>
-          <w:sz w:val="24"/>
-          <w:szCs w:val="24"/>
-        </w:rPr>
-        <w:t xml:space="preserve"> </w:t>
+        <w:t>Miller, M.E., Hui, S.L., Tierney, W.M. (1991). Validation techniques for logistic regression models. Statistics in Medicine 10: 1213-26</w:t>
       </w:r>
     </w:p>
     <w:p>
@@ -18235,6 +18196,8 @@
         <w:adjustRightInd w:val="0"/>
         <w:ind w:left="475" w:hanging="475"/>
         <w:rPr>
+          <w:rFonts w:eastAsia="JansonText-Roman"/>
+          <w:iCs/>
           <w:sz w:val="24"/>
           <w:szCs w:val="24"/>
         </w:rPr>
@@ -18256,72 +18219,7 @@
           <w:sz w:val="24"/>
           <w:szCs w:val="24"/>
         </w:rPr>
-        <w:lastRenderedPageBreak/>
-        <w:t xml:space="preserve">Hastie, T. and </w:t>
-      </w:r>
-      <w:proofErr w:type="spellStart"/>
-      <w:r>
-        <w:rPr>
-          <w:sz w:val="24"/>
-          <w:szCs w:val="24"/>
-        </w:rPr>
-        <w:t>Tibshirani</w:t>
-      </w:r>
-      <w:proofErr w:type="spellEnd"/>
-      <w:r>
-        <w:rPr>
-          <w:sz w:val="24"/>
-          <w:szCs w:val="24"/>
-        </w:rPr>
-        <w:t xml:space="preserve">., R.  mda: Mixture and flexible </w:t>
-      </w:r>
-      <w:proofErr w:type="spellStart"/>
-      <w:r>
-        <w:rPr>
-          <w:sz w:val="24"/>
-          <w:szCs w:val="24"/>
-        </w:rPr>
-        <w:t>discriminant</w:t>
-      </w:r>
-      <w:proofErr w:type="spellEnd"/>
-      <w:r>
-        <w:rPr>
-          <w:sz w:val="24"/>
-          <w:szCs w:val="24"/>
-        </w:rPr>
-        <w:t xml:space="preserve"> analysis. Ported to R by </w:t>
-      </w:r>
-      <w:proofErr w:type="spellStart"/>
-      <w:r>
-        <w:rPr>
-          <w:sz w:val="24"/>
-          <w:szCs w:val="24"/>
-        </w:rPr>
-        <w:t>Leisch</w:t>
-      </w:r>
-      <w:proofErr w:type="spellEnd"/>
-      <w:r>
-        <w:rPr>
-          <w:sz w:val="24"/>
-          <w:szCs w:val="24"/>
-        </w:rPr>
-        <w:t xml:space="preserve">, F., </w:t>
-      </w:r>
-      <w:proofErr w:type="spellStart"/>
-      <w:r>
-        <w:rPr>
-          <w:sz w:val="24"/>
-          <w:szCs w:val="24"/>
-        </w:rPr>
-        <w:t>Hornik</w:t>
-      </w:r>
-      <w:proofErr w:type="spellEnd"/>
-      <w:r>
-        <w:rPr>
-          <w:sz w:val="24"/>
-          <w:szCs w:val="24"/>
-        </w:rPr>
-        <w:t xml:space="preserve">, K. and Ripley B. D.  (2011). R package version 0.4-2. </w:t>
+        <w:t>Pearce, J., and S. Ferrier. (2000). Evaluating the predictive performance of habitat models developed using logistic regression. Ecological Modelling 133:225–245.</w:t>
       </w:r>
     </w:p>
     <w:p>
@@ -18347,37 +18245,12 @@
           <w:szCs w:val="24"/>
         </w:rPr>
       </w:pPr>
-      <w:proofErr w:type="spellStart"/>
       <w:r>
         <w:rPr>
           <w:sz w:val="24"/>
           <w:szCs w:val="24"/>
         </w:rPr>
-        <w:t>Hijmans</w:t>
-      </w:r>
-      <w:proofErr w:type="spellEnd"/>
-      <w:r>
-        <w:rPr>
-          <w:sz w:val="24"/>
-          <w:szCs w:val="24"/>
-        </w:rPr>
-        <w:t xml:space="preserve">, R. J., and van </w:t>
-      </w:r>
-      <w:proofErr w:type="spellStart"/>
-      <w:r>
-        <w:rPr>
-          <w:sz w:val="24"/>
-          <w:szCs w:val="24"/>
-        </w:rPr>
-        <w:t>Etten</w:t>
-      </w:r>
-      <w:proofErr w:type="spellEnd"/>
-      <w:r>
-        <w:rPr>
-          <w:sz w:val="24"/>
-          <w:szCs w:val="24"/>
-        </w:rPr>
-        <w:t xml:space="preserve">, J. (2011). raster: Geographic analysis and modeling with raster data. R package version 1.9-41. </w:t>
+        <w:t>Pebesma, E.J., Bivand, R.S. (2005). Classes and methods for spatial data in R. R News 5(2).</w:t>
       </w:r>
     </w:p>
     <w:p>
@@ -18397,7 +18270,7 @@
         <w:autoSpaceDE w:val="0"/>
         <w:autoSpaceDN w:val="0"/>
         <w:adjustRightInd w:val="0"/>
-        <w:ind w:hanging="475"/>
+        <w:ind w:left="475" w:hanging="475"/>
         <w:rPr>
           <w:sz w:val="24"/>
           <w:szCs w:val="24"/>
@@ -18408,58 +18281,7 @@
           <w:sz w:val="24"/>
           <w:szCs w:val="24"/>
         </w:rPr>
-        <w:t xml:space="preserve">        </w:t>
-      </w:r>
-      <w:proofErr w:type="spellStart"/>
-      <w:r>
-        <w:rPr>
-          <w:sz w:val="24"/>
-          <w:szCs w:val="24"/>
-        </w:rPr>
-        <w:t>Keitt</w:t>
-      </w:r>
-      <w:proofErr w:type="spellEnd"/>
-      <w:r>
-        <w:rPr>
-          <w:sz w:val="24"/>
-          <w:szCs w:val="24"/>
-        </w:rPr>
-        <w:t xml:space="preserve">, T. H.  Bivand, R., Pebesma, E., and </w:t>
-      </w:r>
-      <w:proofErr w:type="spellStart"/>
-      <w:r>
-        <w:rPr>
-          <w:sz w:val="24"/>
-          <w:szCs w:val="24"/>
-        </w:rPr>
-        <w:t>Rowlingson</w:t>
-      </w:r>
-      <w:proofErr w:type="spellEnd"/>
-      <w:r>
-        <w:rPr>
-          <w:sz w:val="24"/>
-          <w:szCs w:val="24"/>
-        </w:rPr>
-        <w:t xml:space="preserve">, B. (2011). rgdal: Bindings for the Geospatial   </w:t>
-      </w:r>
-    </w:p>
-    <w:p>
-      <w:pPr>
-        <w:autoSpaceDE w:val="0"/>
-        <w:autoSpaceDN w:val="0"/>
-        <w:adjustRightInd w:val="0"/>
-        <w:ind w:hanging="475"/>
-        <w:rPr>
-          <w:sz w:val="24"/>
-          <w:szCs w:val="24"/>
-        </w:rPr>
-      </w:pPr>
-      <w:r>
-        <w:rPr>
-          <w:sz w:val="24"/>
-          <w:szCs w:val="24"/>
-        </w:rPr>
-        <w:t xml:space="preserve">                 Data Abstraction Library. R package version 0.7-4.</w:t>
+        <w:t>Phillips, S. J., R. P. Anderson, and R. E. Schapire. 2006. Maximum entropy modeling of species geographic distributions. Ecological Modelling 190:231-259.</w:t>
       </w:r>
     </w:p>
     <w:p>
@@ -18473,13 +18295,6 @@
           <w:szCs w:val="24"/>
         </w:rPr>
       </w:pPr>
-      <w:r>
-        <w:rPr>
-          <w:sz w:val="24"/>
-          <w:szCs w:val="24"/>
-        </w:rPr>
-        <w:t xml:space="preserve">  </w:t>
-      </w:r>
     </w:p>
     <w:p>
       <w:pPr>
@@ -18492,6 +18307,24 @@
           <w:szCs w:val="24"/>
         </w:rPr>
       </w:pPr>
+      <w:r>
+        <w:rPr>
+          <w:sz w:val="24"/>
+          <w:szCs w:val="24"/>
+        </w:rPr>
+        <w:t>Phillips, S. J., M. Dudik, and R. E. Schapire. 2004. A maximum entropy approach to species distribution modeling. Pages 655-662 in Proceedings of the Twenty-First International Conference on Machine Learning.</w:t>
+      </w:r>
+    </w:p>
+    <w:p>
+      <w:pPr>
+        <w:autoSpaceDE w:val="0"/>
+        <w:autoSpaceDN w:val="0"/>
+        <w:adjustRightInd w:val="0"/>
+        <w:rPr>
+          <w:sz w:val="24"/>
+          <w:szCs w:val="24"/>
+        </w:rPr>
+      </w:pPr>
     </w:p>
     <w:p>
       <w:pPr>
@@ -18500,56 +18333,20 @@
         <w:adjustRightInd w:val="0"/>
         <w:ind w:left="475" w:hanging="475"/>
         <w:rPr>
-          <w:sz w:val="24"/>
-          <w:szCs w:val="24"/>
-        </w:rPr>
-      </w:pPr>
-      <w:proofErr w:type="spellStart"/>
-      <w:r>
-        <w:rPr>
-          <w:sz w:val="24"/>
-          <w:szCs w:val="24"/>
-        </w:rPr>
-        <w:t>Leathwick</w:t>
-      </w:r>
-      <w:proofErr w:type="spellEnd"/>
-      <w:r>
-        <w:rPr>
-          <w:sz w:val="24"/>
-          <w:szCs w:val="24"/>
-        </w:rPr>
-        <w:t xml:space="preserve"> J.R., </w:t>
-      </w:r>
-      <w:proofErr w:type="spellStart"/>
-      <w:r>
-        <w:rPr>
-          <w:sz w:val="24"/>
-          <w:szCs w:val="24"/>
-        </w:rPr>
-        <w:t>Elith</w:t>
-      </w:r>
-      <w:proofErr w:type="spellEnd"/>
-      <w:r>
-        <w:rPr>
-          <w:sz w:val="24"/>
-          <w:szCs w:val="24"/>
-        </w:rPr>
-        <w:t xml:space="preserve">, J., Hastie, T. (2006). Comparative performance of generalized additive models and multivariate adaptive regression splines for statistical modelling of species distributions. </w:t>
-      </w:r>
-      <w:r>
-        <w:rPr>
+          <w:rFonts w:eastAsia="JansonText-Roman"/>
           <w:iCs/>
           <w:sz w:val="24"/>
           <w:szCs w:val="24"/>
         </w:rPr>
-        <w:t xml:space="preserve">Ecological Modelling </w:t>
-      </w:r>
-      <w:r>
-        <w:rPr>
+      </w:pPr>
+      <w:r>
+        <w:rPr>
+          <w:rFonts w:eastAsia="JansonText-Roman"/>
+          <w:iCs/>
           <w:sz w:val="24"/>
           <w:szCs w:val="24"/>
         </w:rPr>
-        <w:t>199: 188-96</w:t>
+        <w:t xml:space="preserve">R Development Core Team (2011). R: A language and environment for statistical computing. R Foundation for Statistical Computing, Vienna, Austria. </w:t>
       </w:r>
     </w:p>
     <w:p>
@@ -18559,6 +18356,8 @@
         <w:adjustRightInd w:val="0"/>
         <w:ind w:left="475" w:hanging="475"/>
         <w:rPr>
+          <w:rFonts w:eastAsia="JansonText-Roman"/>
+          <w:iCs/>
           <w:sz w:val="24"/>
           <w:szCs w:val="24"/>
         </w:rPr>
@@ -18571,25 +18370,20 @@
         <w:adjustRightInd w:val="0"/>
         <w:ind w:left="475" w:hanging="475"/>
         <w:rPr>
+          <w:rFonts w:eastAsia="JansonText-Roman"/>
+          <w:iCs/>
           <w:sz w:val="24"/>
           <w:szCs w:val="24"/>
         </w:rPr>
       </w:pPr>
-      <w:proofErr w:type="spellStart"/>
-      <w:r>
-        <w:rPr>
+      <w:r>
+        <w:rPr>
+          <w:rFonts w:eastAsia="JansonText-Roman"/>
+          <w:iCs/>
           <w:sz w:val="24"/>
           <w:szCs w:val="24"/>
         </w:rPr>
-        <w:t>Liaw</w:t>
-      </w:r>
-      <w:proofErr w:type="spellEnd"/>
-      <w:r>
-        <w:rPr>
-          <w:sz w:val="24"/>
-          <w:szCs w:val="24"/>
-        </w:rPr>
-        <w:t>, A. and Wiener M. (2002). Classification and Regression by randomForest. R News 2(3), 18--22.</w:t>
+        <w:t xml:space="preserve">Ridgeway, G. (2010). gbm: Generalized Boosted Regression Models. R package version 1.6-3.1. </w:t>
       </w:r>
     </w:p>
     <w:p>
@@ -18599,6 +18393,8 @@
         <w:adjustRightInd w:val="0"/>
         <w:ind w:left="475" w:hanging="475"/>
         <w:rPr>
+          <w:rFonts w:eastAsia="JansonText-Roman"/>
+          <w:iCs/>
           <w:sz w:val="24"/>
           <w:szCs w:val="24"/>
         </w:rPr>
@@ -18624,340 +18420,7 @@
           <w:sz w:val="24"/>
           <w:szCs w:val="24"/>
         </w:rPr>
-        <w:t xml:space="preserve">Miller, M.E., </w:t>
-      </w:r>
-      <w:proofErr w:type="spellStart"/>
-      <w:r>
-        <w:rPr>
-          <w:rFonts w:eastAsia="JansonText-Roman"/>
-          <w:iCs/>
-          <w:sz w:val="24"/>
-          <w:szCs w:val="24"/>
-        </w:rPr>
-        <w:t>Hui</w:t>
-      </w:r>
-      <w:proofErr w:type="spellEnd"/>
-      <w:r>
-        <w:rPr>
-          <w:rFonts w:eastAsia="JansonText-Roman"/>
-          <w:iCs/>
-          <w:sz w:val="24"/>
-          <w:szCs w:val="24"/>
-        </w:rPr>
-        <w:t>, S.L., Tierney, W.M. (1991). Validation techniques for logistic regression models. Statistics in Medicine 10: 1213-26</w:t>
-      </w:r>
-    </w:p>
-    <w:p>
-      <w:pPr>
-        <w:autoSpaceDE w:val="0"/>
-        <w:autoSpaceDN w:val="0"/>
-        <w:adjustRightInd w:val="0"/>
-        <w:ind w:left="475" w:hanging="475"/>
-        <w:rPr>
-          <w:rFonts w:eastAsia="JansonText-Roman"/>
-          <w:iCs/>
-          <w:sz w:val="24"/>
-          <w:szCs w:val="24"/>
-        </w:rPr>
-      </w:pPr>
-    </w:p>
-    <w:p>
-      <w:pPr>
-        <w:autoSpaceDE w:val="0"/>
-        <w:autoSpaceDN w:val="0"/>
-        <w:adjustRightInd w:val="0"/>
-        <w:ind w:left="475" w:hanging="475"/>
-        <w:rPr>
-          <w:sz w:val="24"/>
-          <w:szCs w:val="24"/>
-        </w:rPr>
-      </w:pPr>
-      <w:r>
-        <w:rPr>
-          <w:sz w:val="24"/>
-          <w:szCs w:val="24"/>
-        </w:rPr>
-        <w:t>Pearce, J., and S. Ferrier. (2000). Evaluating the predictive performance of habitat models developed using logistic regression. Ecological Modelling 133:225–245.</w:t>
-      </w:r>
-    </w:p>
-    <w:p>
-      <w:pPr>
-        <w:autoSpaceDE w:val="0"/>
-        <w:autoSpaceDN w:val="0"/>
-        <w:adjustRightInd w:val="0"/>
-        <w:ind w:left="475" w:hanging="475"/>
-        <w:rPr>
-          <w:sz w:val="24"/>
-          <w:szCs w:val="24"/>
-        </w:rPr>
-      </w:pPr>
-    </w:p>
-    <w:p>
-      <w:pPr>
-        <w:autoSpaceDE w:val="0"/>
-        <w:autoSpaceDN w:val="0"/>
-        <w:adjustRightInd w:val="0"/>
-        <w:ind w:left="475" w:hanging="475"/>
-        <w:rPr>
-          <w:sz w:val="24"/>
-          <w:szCs w:val="24"/>
-        </w:rPr>
-      </w:pPr>
-      <w:r>
-        <w:rPr>
-          <w:sz w:val="24"/>
-          <w:szCs w:val="24"/>
-        </w:rPr>
-        <w:t>Pebesma, E.J., Bivand, R.S. (2005). Classes and methods for spatial data in R. R News 5(2).</w:t>
-      </w:r>
-    </w:p>
-    <w:p>
-      <w:pPr>
-        <w:autoSpaceDE w:val="0"/>
-        <w:autoSpaceDN w:val="0"/>
-        <w:adjustRightInd w:val="0"/>
-        <w:ind w:left="475" w:hanging="475"/>
-        <w:rPr>
-          <w:sz w:val="24"/>
-          <w:szCs w:val="24"/>
-        </w:rPr>
-      </w:pPr>
-    </w:p>
-    <w:p>
-      <w:pPr>
-        <w:autoSpaceDE w:val="0"/>
-        <w:autoSpaceDN w:val="0"/>
-        <w:adjustRightInd w:val="0"/>
-        <w:ind w:left="475" w:hanging="475"/>
-        <w:rPr>
-          <w:sz w:val="24"/>
-          <w:szCs w:val="24"/>
-        </w:rPr>
-      </w:pPr>
-      <w:r>
-        <w:rPr>
-          <w:sz w:val="24"/>
-          <w:szCs w:val="24"/>
-        </w:rPr>
-        <w:t xml:space="preserve">Phillips, S. J., R. P. Anderson, and R. E. </w:t>
-      </w:r>
-      <w:proofErr w:type="spellStart"/>
-      <w:r>
-        <w:rPr>
-          <w:sz w:val="24"/>
-          <w:szCs w:val="24"/>
-        </w:rPr>
-        <w:t>Schapire</w:t>
-      </w:r>
-      <w:proofErr w:type="spellEnd"/>
-      <w:r>
-        <w:rPr>
-          <w:sz w:val="24"/>
-          <w:szCs w:val="24"/>
-        </w:rPr>
-        <w:t>. 2006. Maximum entropy modeling of species geographic distributions. Ecological Modelling 190:231-259.</w:t>
-      </w:r>
-    </w:p>
-    <w:p>
-      <w:pPr>
-        <w:autoSpaceDE w:val="0"/>
-        <w:autoSpaceDN w:val="0"/>
-        <w:adjustRightInd w:val="0"/>
-        <w:ind w:left="475" w:hanging="475"/>
-        <w:rPr>
-          <w:sz w:val="24"/>
-          <w:szCs w:val="24"/>
-        </w:rPr>
-      </w:pPr>
-    </w:p>
-    <w:p>
-      <w:pPr>
-        <w:autoSpaceDE w:val="0"/>
-        <w:autoSpaceDN w:val="0"/>
-        <w:adjustRightInd w:val="0"/>
-        <w:ind w:left="475" w:hanging="475"/>
-        <w:rPr>
-          <w:sz w:val="24"/>
-          <w:szCs w:val="24"/>
-        </w:rPr>
-      </w:pPr>
-      <w:r>
-        <w:rPr>
-          <w:sz w:val="24"/>
-          <w:szCs w:val="24"/>
-        </w:rPr>
-        <w:t xml:space="preserve">Phillips, S. J., M. </w:t>
-      </w:r>
-      <w:proofErr w:type="spellStart"/>
-      <w:r>
-        <w:rPr>
-          <w:sz w:val="24"/>
-          <w:szCs w:val="24"/>
-        </w:rPr>
-        <w:t>Dudik</w:t>
-      </w:r>
-      <w:proofErr w:type="spellEnd"/>
-      <w:r>
-        <w:rPr>
-          <w:sz w:val="24"/>
-          <w:szCs w:val="24"/>
-        </w:rPr>
-        <w:t xml:space="preserve">, and R. E. </w:t>
-      </w:r>
-      <w:proofErr w:type="spellStart"/>
-      <w:r>
-        <w:rPr>
-          <w:sz w:val="24"/>
-          <w:szCs w:val="24"/>
-        </w:rPr>
-        <w:t>Schapire</w:t>
-      </w:r>
-      <w:proofErr w:type="spellEnd"/>
-      <w:r>
-        <w:rPr>
-          <w:sz w:val="24"/>
-          <w:szCs w:val="24"/>
-        </w:rPr>
-        <w:t>. 2004. A maximum entropy approach to species distribution modeling. Pages 655-662 in Proceedings of the Twenty-First International Conference on Machine Learning.</w:t>
-      </w:r>
-    </w:p>
-    <w:p>
-      <w:pPr>
-        <w:autoSpaceDE w:val="0"/>
-        <w:autoSpaceDN w:val="0"/>
-        <w:adjustRightInd w:val="0"/>
-        <w:rPr>
-          <w:sz w:val="24"/>
-          <w:szCs w:val="24"/>
-        </w:rPr>
-      </w:pPr>
-    </w:p>
-    <w:p>
-      <w:pPr>
-        <w:autoSpaceDE w:val="0"/>
-        <w:autoSpaceDN w:val="0"/>
-        <w:adjustRightInd w:val="0"/>
-        <w:ind w:left="475" w:hanging="475"/>
-        <w:rPr>
-          <w:rFonts w:eastAsia="JansonText-Roman"/>
-          <w:iCs/>
-          <w:sz w:val="24"/>
-          <w:szCs w:val="24"/>
-        </w:rPr>
-      </w:pPr>
-      <w:r>
-        <w:rPr>
-          <w:rFonts w:eastAsia="JansonText-Roman"/>
-          <w:iCs/>
-          <w:sz w:val="24"/>
-          <w:szCs w:val="24"/>
-        </w:rPr>
-        <w:t xml:space="preserve">R Development Core Team (2011). R: A language and environment for statistical computing. R Foundation for Statistical Computing, Vienna, Austria. </w:t>
-      </w:r>
-    </w:p>
-    <w:p>
-      <w:pPr>
-        <w:autoSpaceDE w:val="0"/>
-        <w:autoSpaceDN w:val="0"/>
-        <w:adjustRightInd w:val="0"/>
-        <w:ind w:left="475" w:hanging="475"/>
-        <w:rPr>
-          <w:rFonts w:eastAsia="JansonText-Roman"/>
-          <w:iCs/>
-          <w:sz w:val="24"/>
-          <w:szCs w:val="24"/>
-        </w:rPr>
-      </w:pPr>
-    </w:p>
-    <w:p>
-      <w:pPr>
-        <w:autoSpaceDE w:val="0"/>
-        <w:autoSpaceDN w:val="0"/>
-        <w:adjustRightInd w:val="0"/>
-        <w:ind w:left="475" w:hanging="475"/>
-        <w:rPr>
-          <w:rFonts w:eastAsia="JansonText-Roman"/>
-          <w:iCs/>
-          <w:sz w:val="24"/>
-          <w:szCs w:val="24"/>
-        </w:rPr>
-      </w:pPr>
-      <w:r>
-        <w:rPr>
-          <w:rFonts w:eastAsia="JansonText-Roman"/>
-          <w:iCs/>
-          <w:sz w:val="24"/>
-          <w:szCs w:val="24"/>
-        </w:rPr>
-        <w:t xml:space="preserve">Ridgeway, G. (2010). gbm: Generalized Boosted Regression Models. R package version 1.6-3.1. </w:t>
-      </w:r>
-    </w:p>
-    <w:p>
-      <w:pPr>
-        <w:autoSpaceDE w:val="0"/>
-        <w:autoSpaceDN w:val="0"/>
-        <w:adjustRightInd w:val="0"/>
-        <w:ind w:left="475" w:hanging="475"/>
-        <w:rPr>
-          <w:rFonts w:eastAsia="JansonText-Roman"/>
-          <w:iCs/>
-          <w:sz w:val="24"/>
-          <w:szCs w:val="24"/>
-        </w:rPr>
-      </w:pPr>
-    </w:p>
-    <w:p>
-      <w:pPr>
-        <w:autoSpaceDE w:val="0"/>
-        <w:autoSpaceDN w:val="0"/>
-        <w:adjustRightInd w:val="0"/>
-        <w:ind w:left="475" w:hanging="475"/>
-        <w:rPr>
-          <w:rFonts w:eastAsia="JansonText-Roman"/>
-          <w:iCs/>
-          <w:sz w:val="24"/>
-          <w:szCs w:val="24"/>
-        </w:rPr>
-      </w:pPr>
-      <w:proofErr w:type="spellStart"/>
-      <w:r>
-        <w:rPr>
-          <w:rFonts w:eastAsia="JansonText-Roman"/>
-          <w:iCs/>
-          <w:sz w:val="24"/>
-          <w:szCs w:val="24"/>
-        </w:rPr>
-        <w:t>Therneau</w:t>
-      </w:r>
-      <w:proofErr w:type="spellEnd"/>
-      <w:r>
-        <w:rPr>
-          <w:rFonts w:eastAsia="JansonText-Roman"/>
-          <w:iCs/>
-          <w:sz w:val="24"/>
-          <w:szCs w:val="24"/>
-        </w:rPr>
-        <w:t xml:space="preserve">, T. and original </w:t>
-      </w:r>
-      <w:proofErr w:type="spellStart"/>
-      <w:r>
-        <w:rPr>
-          <w:rFonts w:eastAsia="JansonText-Roman"/>
-          <w:iCs/>
-          <w:sz w:val="24"/>
-          <w:szCs w:val="24"/>
-        </w:rPr>
-        <w:t>Splus</w:t>
-      </w:r>
-      <w:proofErr w:type="spellEnd"/>
-      <w:r>
-        <w:rPr>
-          <w:rFonts w:eastAsia="JansonText-Roman"/>
-          <w:iCs/>
-          <w:sz w:val="24"/>
-          <w:szCs w:val="24"/>
-        </w:rPr>
-        <w:t>-&gt;R port by Lumley, T. (2011). survival: Survival analysis, including penalised likelihood. R package version 2.36-10.</w:t>
+        <w:t>Therneau, T. and original Splus-&gt;R port by Lumley, T. (2011). survival: Survival analysis, including penalised likelihood. R package version 2.36-10.</w:t>
       </w:r>
     </w:p>
     <w:p>
@@ -18994,21 +18457,7 @@
         <w:rPr>
           <w:rStyle w:val="GlossaryTerm"/>
         </w:rPr>
-        <w:t xml:space="preserve"> SAHM VisTrails Tutorial, modeling </w:t>
-      </w:r>
-      <w:proofErr w:type="spellStart"/>
-      <w:r>
-        <w:rPr>
-          <w:rStyle w:val="GlossaryTerm"/>
-        </w:rPr>
-        <w:t>cheatgrass</w:t>
-      </w:r>
-      <w:proofErr w:type="spellEnd"/>
-      <w:r>
-        <w:rPr>
-          <w:rStyle w:val="GlossaryTerm"/>
-        </w:rPr>
-        <w:t xml:space="preserve"> in Rocky Mountain Park.</w:t>
+        <w:t xml:space="preserve"> SAHM VisTrails Tutorial, modeling cheatgrass in Rocky Mountain Park.</w:t>
       </w:r>
     </w:p>
     <w:p>
@@ -19042,29 +18491,11 @@
         </w:numPr>
       </w:pPr>
       <w:r>
-        <w:t xml:space="preserve">For our example we obtained </w:t>
-      </w:r>
-      <w:proofErr w:type="spellStart"/>
-      <w:r>
-        <w:t>cheatgrass</w:t>
-      </w:r>
-      <w:proofErr w:type="spellEnd"/>
-      <w:r>
-        <w:t xml:space="preserve"> (</w:t>
-      </w:r>
-      <w:proofErr w:type="spellStart"/>
-      <w:r>
-        <w:t>Bromus</w:t>
-      </w:r>
-      <w:proofErr w:type="spellEnd"/>
-      <w:r>
-        <w:t xml:space="preserve"> </w:t>
-      </w:r>
-      <w:proofErr w:type="spellStart"/>
-      <w:r>
-        <w:t>tectorum</w:t>
-      </w:r>
-      <w:proofErr w:type="spellEnd"/>
+        <w:t>For our example we obtained cheatgrass (</w:t>
+      </w:r>
+      <w:r>
+        <w:t>Bromus tectorum</w:t>
+      </w:r>
       <w:r>
         <w:t>)</w:t>
       </w:r>
@@ -19104,23 +18535,7 @@
         <w:t xml:space="preserve">In VisTrails drag in </w:t>
       </w:r>
       <w:r>
-        <w:t xml:space="preserve">a FieldData Module from the </w:t>
-      </w:r>
-      <w:proofErr w:type="spellStart"/>
-      <w:r>
-        <w:t>DataInput</w:t>
-      </w:r>
-      <w:proofErr w:type="spellEnd"/>
-      <w:r>
-        <w:t xml:space="preserve"> section.  In the Module Information pane to the right click on the 'value' port on the Inputs tab.  This opens a path box below the port name.  Click on the folder icon to navigate to the file you downloaded from NIISS, or use the RMNP_Bromus.csv supplied with the </w:t>
-      </w:r>
-      <w:proofErr w:type="spellStart"/>
-      <w:r>
-        <w:t>SAHM_example</w:t>
-      </w:r>
-      <w:proofErr w:type="spellEnd"/>
-      <w:r>
-        <w:t>.</w:t>
+        <w:t>a FieldData Module from the DataInput section.  In the Module Information pane to the right click on the 'value' port on the Inputs tab.  This opens a path box below the port name.  Click on the folder icon to navigate to the file you downloaded from NIISS, or use the RMNP_Bromus.csv supplied with the SAHM_example.</w:t>
       </w:r>
     </w:p>
     <w:p>
@@ -19132,23 +18547,7 @@
         </w:numPr>
       </w:pPr>
       <w:r>
-        <w:t xml:space="preserve">Since the file format that NIISS supplies does not match that used by SAHM we must reformat our input using the </w:t>
-      </w:r>
-      <w:proofErr w:type="spellStart"/>
-      <w:r>
-        <w:t>FieldaDataQuery</w:t>
-      </w:r>
-      <w:proofErr w:type="spellEnd"/>
-      <w:r>
-        <w:t xml:space="preserve"> module.  Drag a </w:t>
-      </w:r>
-      <w:proofErr w:type="spellStart"/>
-      <w:r>
-        <w:t>FieldaDataQuery</w:t>
-      </w:r>
-      <w:proofErr w:type="spellEnd"/>
-      <w:r>
-        <w:t xml:space="preserve"> from the Tools section onto our canvas.  Connect the output….</w:t>
+        <w:t>Since the file format that NIISS supplies does not match that used by SAHM we must reformat our input using the FieldaDataQuery module.  Drag a FieldaDataQuery from the Tools section onto our canvas.  Connect the output….</w:t>
       </w:r>
     </w:p>
     <w:sectPr>
@@ -19286,7 +18685,7 @@
         <w:rStyle w:val="PageNumber"/>
         <w:noProof/>
       </w:rPr>
-      <w:t>19</w:t>
+      <w:t>47</w:t>
     </w:r>
     <w:r>
       <w:rPr>
@@ -26400,7 +25799,7 @@
 </file>
 
 <file path=customXml/itemProps1.xml><?xml version="1.0" encoding="utf-8"?>
-<ds:datastoreItem xmlns:ds="http://schemas.openxmlformats.org/officeDocument/2006/customXml" ds:itemID="{B8722CF8-6BF0-4D5A-B68A-BF9709D44010}">
+<ds:datastoreItem xmlns:ds="http://schemas.openxmlformats.org/officeDocument/2006/customXml" ds:itemID="{CE3D928E-41EF-4A7B-A1CF-3C8DB405B341}">
   <ds:schemaRefs>
     <ds:schemaRef ds:uri="http://schemas.openxmlformats.org/officeDocument/2006/bibliography"/>
   </ds:schemaRefs>

</xml_diff>